<commit_message>
mise au propre pour tester des stratégies simples sans IA
</commit_message>
<xml_diff>
--- a/docs/Note projet annuel Alpaca.docx
+++ b/docs/Note projet annuel Alpaca.docx
@@ -1,6 +1,6 @@
 
 <file path=word/document.xml><?xml version="1.0" encoding="utf-8"?>
-<w:document xmlns:wpc="http://schemas.microsoft.com/office/word/2010/wordprocessingCanvas" xmlns:cx="http://schemas.microsoft.com/office/drawing/2014/chartex" xmlns:cx1="http://schemas.microsoft.com/office/drawing/2015/9/8/chartex" xmlns:cx2="http://schemas.microsoft.com/office/drawing/2015/10/21/chartex" xmlns:cx3="http://schemas.microsoft.com/office/drawing/2016/5/9/chartex" xmlns:cx4="http://schemas.microsoft.com/office/drawing/2016/5/10/chartex" xmlns:cx5="http://schemas.microsoft.com/office/drawing/2016/5/11/chartex" xmlns:cx6="http://schemas.microsoft.com/office/drawing/2016/5/12/chartex" xmlns:cx7="http://schemas.microsoft.com/office/drawing/2016/5/13/chartex" xmlns:cx8="http://schemas.microsoft.com/office/drawing/2016/5/14/chartex" xmlns:mc="http://schemas.openxmlformats.org/markup-compatibility/2006" xmlns:aink="http://schemas.microsoft.com/office/drawing/2016/ink" xmlns:am3d="http://schemas.microsoft.com/office/drawing/2017/model3d" xmlns:o="urn:schemas-microsoft-com:office:office" xmlns:oel="http://schemas.microsoft.com/office/2019/extlst" xmlns:r="http://schemas.openxmlformats.org/officeDocument/2006/relationships" xmlns:m="http://schemas.openxmlformats.org/officeDocument/2006/math" xmlns:v="urn:schemas-microsoft-com:vml" xmlns:wp14="http://schemas.microsoft.com/office/word/2010/wordprocessingDrawing" xmlns:wp="http://schemas.openxmlformats.org/drawingml/2006/wordprocessingDrawing" xmlns:w10="urn:schemas-microsoft-com:office:word" xmlns:w="http://schemas.openxmlformats.org/wordprocessingml/2006/main" xmlns:w14="http://schemas.microsoft.com/office/word/2010/wordml" xmlns:w15="http://schemas.microsoft.com/office/word/2012/wordml" xmlns:w16cex="http://schemas.microsoft.com/office/word/2018/wordml/cex" xmlns:w16cid="http://schemas.microsoft.com/office/word/2016/wordml/cid" xmlns:w16="http://schemas.microsoft.com/office/word/2018/wordml" xmlns:w16du="http://schemas.microsoft.com/office/word/2023/wordml/word16du" xmlns:w16sdtdh="http://schemas.microsoft.com/office/word/2020/wordml/sdtdatahash" xmlns:w16se="http://schemas.microsoft.com/office/word/2015/wordml/symex" xmlns:wpg="http://schemas.microsoft.com/office/word/2010/wordprocessingGroup" xmlns:wpi="http://schemas.microsoft.com/office/word/2010/wordprocessingInk" xmlns:wne="http://schemas.microsoft.com/office/word/2006/wordml" xmlns:wps="http://schemas.microsoft.com/office/word/2010/wordprocessingShape" mc:Ignorable="w14 w15 w16se w16cid w16 w16cex w16sdtdh w16du wp14">
+<w:document xmlns:wpc="http://schemas.microsoft.com/office/word/2010/wordprocessingCanvas" xmlns:cx="http://schemas.microsoft.com/office/drawing/2014/chartex" xmlns:cx1="http://schemas.microsoft.com/office/drawing/2015/9/8/chartex" xmlns:cx2="http://schemas.microsoft.com/office/drawing/2015/10/21/chartex" xmlns:cx3="http://schemas.microsoft.com/office/drawing/2016/5/9/chartex" xmlns:cx4="http://schemas.microsoft.com/office/drawing/2016/5/10/chartex" xmlns:cx5="http://schemas.microsoft.com/office/drawing/2016/5/11/chartex" xmlns:cx6="http://schemas.microsoft.com/office/drawing/2016/5/12/chartex" xmlns:cx7="http://schemas.microsoft.com/office/drawing/2016/5/13/chartex" xmlns:cx8="http://schemas.microsoft.com/office/drawing/2016/5/14/chartex" xmlns:mc="http://schemas.openxmlformats.org/markup-compatibility/2006" xmlns:aink="http://schemas.microsoft.com/office/drawing/2016/ink" xmlns:am3d="http://schemas.microsoft.com/office/drawing/2017/model3d" xmlns:o="urn:schemas-microsoft-com:office:office" xmlns:oel="http://schemas.microsoft.com/office/2019/extlst" xmlns:r="http://schemas.openxmlformats.org/officeDocument/2006/relationships" xmlns:m="http://schemas.openxmlformats.org/officeDocument/2006/math" xmlns:v="urn:schemas-microsoft-com:vml" xmlns:wp14="http://schemas.microsoft.com/office/word/2010/wordprocessingDrawing" xmlns:wp="http://schemas.openxmlformats.org/drawingml/2006/wordprocessingDrawing" xmlns:w10="urn:schemas-microsoft-com:office:word" xmlns:w="http://schemas.openxmlformats.org/wordprocessingml/2006/main" xmlns:w14="http://schemas.microsoft.com/office/word/2010/wordml" xmlns:w15="http://schemas.microsoft.com/office/word/2012/wordml" xmlns:w16cex="http://schemas.microsoft.com/office/word/2018/wordml/cex" xmlns:w16cid="http://schemas.microsoft.com/office/word/2016/wordml/cid" xmlns:w16="http://schemas.microsoft.com/office/word/2018/wordml" xmlns:w16sdtdh="http://schemas.microsoft.com/office/word/2020/wordml/sdtdatahash" xmlns:w16se="http://schemas.microsoft.com/office/word/2015/wordml/symex" xmlns:wpg="http://schemas.microsoft.com/office/word/2010/wordprocessingGroup" xmlns:wpi="http://schemas.microsoft.com/office/word/2010/wordprocessingInk" xmlns:wne="http://schemas.microsoft.com/office/word/2006/wordml" xmlns:wps="http://schemas.microsoft.com/office/word/2010/wordprocessingShape" mc:Ignorable="w14 w15 w16se w16cid w16 w16cex w16sdtdh wp14">
   <w:body>
     <w:p>
       <w:pPr>
@@ -36,7 +36,7 @@
           <w:rStyle w:val="Lienhypertexte"/>
         </w:rPr>
       </w:pPr>
-      <w:hyperlink r:id="rId5" w:history="1">
+      <w:hyperlink r:id="rId6" w:history="1">
         <w:r>
           <w:rPr>
             <w:rStyle w:val="Lienhypertexte"/>
@@ -63,7 +63,7 @@
           <w:u w:val="single"/>
         </w:rPr>
       </w:pPr>
-      <w:hyperlink r:id="rId6" w:history="1">
+      <w:hyperlink r:id="rId7" w:history="1">
         <w:r>
           <w:rPr>
             <w:rStyle w:val="Lienhypertexte"/>
@@ -83,7 +83,7 @@
           <w:rStyle w:val="Lienhypertexte"/>
         </w:rPr>
       </w:pPr>
-      <w:hyperlink r:id="rId7" w:history="1">
+      <w:hyperlink r:id="rId8" w:history="1">
         <w:r>
           <w:rPr>
             <w:rStyle w:val="Lienhypertexte"/>
@@ -211,6 +211,9 @@
     </w:p>
     <w:p>
       <w:r>
+        <w:rPr>
+          <w:noProof/>
+        </w:rPr>
         <w:lastRenderedPageBreak/>
         <w:drawing>
           <wp:inline distT="0" distB="0" distL="0" distR="0" wp14:anchorId="104F3F34" wp14:editId="74B6E74D">
@@ -228,7 +231,7 @@
                     <pic:cNvPicPr/>
                   </pic:nvPicPr>
                   <pic:blipFill>
-                    <a:blip r:embed="rId8"/>
+                    <a:blip r:embed="rId9"/>
                     <a:stretch>
                       <a:fillRect/>
                     </a:stretch>
@@ -462,6 +465,7 @@
           <w:sz w:val="23"/>
           <w:szCs w:val="23"/>
           <w:shd w:val="clear" w:color="auto" w:fill="FFFFFF"/>
+          <w:lang w:val="en-US"/>
         </w:rPr>
       </w:pPr>
       <w:r>
@@ -473,6 +477,7 @@
           <w:sz w:val="23"/>
           <w:szCs w:val="23"/>
           <w:shd w:val="clear" w:color="auto" w:fill="FFFFFF"/>
+          <w:lang w:val="en-US"/>
         </w:rPr>
         <w:t>SIP</w:t>
       </w:r>
@@ -483,32 +488,11 @@
           <w:sz w:val="23"/>
           <w:szCs w:val="23"/>
           <w:shd w:val="clear" w:color="auto" w:fill="FFFFFF"/>
+          <w:lang w:val="en-US"/>
         </w:rPr>
-        <w:t xml:space="preserve"> </w:t>
-      </w:r>
-      <w:proofErr w:type="spellStart"/>
-      <w:r>
-        <w:rPr>
-          <w:rFonts w:cstheme="minorHAnsi"/>
-          <w:color w:val="384248"/>
-          <w:sz w:val="23"/>
-          <w:szCs w:val="23"/>
-          <w:shd w:val="clear" w:color="auto" w:fill="FFFFFF"/>
-        </w:rPr>
-        <w:t>is</w:t>
-      </w:r>
-      <w:proofErr w:type="spellEnd"/>
-      <w:r>
-        <w:rPr>
-          <w:rFonts w:cstheme="minorHAnsi"/>
-          <w:color w:val="384248"/>
-          <w:sz w:val="23"/>
-          <w:szCs w:val="23"/>
-          <w:shd w:val="clear" w:color="auto" w:fill="FFFFFF"/>
-        </w:rPr>
-        <w:t xml:space="preserve"> short for </w:t>
-      </w:r>
-      <w:hyperlink r:id="rId9" w:tgtFrame="_self" w:history="1">
+        <w:t xml:space="preserve"> is short for </w:t>
+      </w:r>
+      <w:hyperlink r:id="rId10" w:tgtFrame="_self" w:history="1">
         <w:r>
           <w:rPr>
             <w:rStyle w:val="Lienhypertexte"/>
@@ -517,6 +501,7 @@
             <w:sz w:val="23"/>
             <w:szCs w:val="23"/>
             <w:shd w:val="clear" w:color="auto" w:fill="FFFFFF"/>
+            <w:lang w:val="en-US"/>
           </w:rPr>
           <w:t>Securities Information Processor</w:t>
         </w:r>
@@ -528,234 +513,16 @@
           <w:sz w:val="23"/>
           <w:szCs w:val="23"/>
           <w:shd w:val="clear" w:color="auto" w:fill="FFFFFF"/>
+          <w:lang w:val="en-US"/>
         </w:rPr>
-        <w:t xml:space="preserve">. All US exchanges are </w:t>
-      </w:r>
-      <w:proofErr w:type="spellStart"/>
-      <w:r>
+        <w:t>. All US exchanges are mandated by the regulators to report their activities (trades and quotes) to the consolidated tape. This is what we call SIP data.</w:t>
+      </w:r>
+    </w:p>
+    <w:p>
+      <w:pPr>
         <w:rPr>
           <w:rFonts w:cstheme="minorHAnsi"/>
-          <w:color w:val="384248"/>
-          <w:sz w:val="23"/>
-          <w:szCs w:val="23"/>
-          <w:shd w:val="clear" w:color="auto" w:fill="FFFFFF"/>
-        </w:rPr>
-        <w:t>mandated</w:t>
-      </w:r>
-      <w:proofErr w:type="spellEnd"/>
-      <w:r>
-        <w:rPr>
-          <w:rFonts w:cstheme="minorHAnsi"/>
-          <w:color w:val="384248"/>
-          <w:sz w:val="23"/>
-          <w:szCs w:val="23"/>
-          <w:shd w:val="clear" w:color="auto" w:fill="FFFFFF"/>
-        </w:rPr>
-        <w:t xml:space="preserve"> by the </w:t>
-      </w:r>
-      <w:proofErr w:type="spellStart"/>
-      <w:r>
-        <w:rPr>
-          <w:rFonts w:cstheme="minorHAnsi"/>
-          <w:color w:val="384248"/>
-          <w:sz w:val="23"/>
-          <w:szCs w:val="23"/>
-          <w:shd w:val="clear" w:color="auto" w:fill="FFFFFF"/>
-        </w:rPr>
-        <w:t>regulators</w:t>
-      </w:r>
-      <w:proofErr w:type="spellEnd"/>
-      <w:r>
-        <w:rPr>
-          <w:rFonts w:cstheme="minorHAnsi"/>
-          <w:color w:val="384248"/>
-          <w:sz w:val="23"/>
-          <w:szCs w:val="23"/>
-          <w:shd w:val="clear" w:color="auto" w:fill="FFFFFF"/>
-        </w:rPr>
-        <w:t xml:space="preserve"> to report </w:t>
-      </w:r>
-      <w:proofErr w:type="spellStart"/>
-      <w:r>
-        <w:rPr>
-          <w:rFonts w:cstheme="minorHAnsi"/>
-          <w:color w:val="384248"/>
-          <w:sz w:val="23"/>
-          <w:szCs w:val="23"/>
-          <w:shd w:val="clear" w:color="auto" w:fill="FFFFFF"/>
-        </w:rPr>
-        <w:t>their</w:t>
-      </w:r>
-      <w:proofErr w:type="spellEnd"/>
-      <w:r>
-        <w:rPr>
-          <w:rFonts w:cstheme="minorHAnsi"/>
-          <w:color w:val="384248"/>
-          <w:sz w:val="23"/>
-          <w:szCs w:val="23"/>
-          <w:shd w:val="clear" w:color="auto" w:fill="FFFFFF"/>
-        </w:rPr>
-        <w:t xml:space="preserve"> </w:t>
-      </w:r>
-      <w:proofErr w:type="spellStart"/>
-      <w:r>
-        <w:rPr>
-          <w:rFonts w:cstheme="minorHAnsi"/>
-          <w:color w:val="384248"/>
-          <w:sz w:val="23"/>
-          <w:szCs w:val="23"/>
-          <w:shd w:val="clear" w:color="auto" w:fill="FFFFFF"/>
-        </w:rPr>
-        <w:t>activities</w:t>
-      </w:r>
-      <w:proofErr w:type="spellEnd"/>
-      <w:r>
-        <w:rPr>
-          <w:rFonts w:cstheme="minorHAnsi"/>
-          <w:color w:val="384248"/>
-          <w:sz w:val="23"/>
-          <w:szCs w:val="23"/>
-          <w:shd w:val="clear" w:color="auto" w:fill="FFFFFF"/>
-        </w:rPr>
-        <w:t xml:space="preserve"> (</w:t>
-      </w:r>
-      <w:proofErr w:type="spellStart"/>
-      <w:r>
-        <w:rPr>
-          <w:rFonts w:cstheme="minorHAnsi"/>
-          <w:color w:val="384248"/>
-          <w:sz w:val="23"/>
-          <w:szCs w:val="23"/>
-          <w:shd w:val="clear" w:color="auto" w:fill="FFFFFF"/>
-        </w:rPr>
-        <w:t>trades</w:t>
-      </w:r>
-      <w:proofErr w:type="spellEnd"/>
-      <w:r>
-        <w:rPr>
-          <w:rFonts w:cstheme="minorHAnsi"/>
-          <w:color w:val="384248"/>
-          <w:sz w:val="23"/>
-          <w:szCs w:val="23"/>
-          <w:shd w:val="clear" w:color="auto" w:fill="FFFFFF"/>
-        </w:rPr>
-        <w:t xml:space="preserve"> and </w:t>
-      </w:r>
-      <w:proofErr w:type="spellStart"/>
-      <w:r>
-        <w:rPr>
-          <w:rFonts w:cstheme="minorHAnsi"/>
-          <w:color w:val="384248"/>
-          <w:sz w:val="23"/>
-          <w:szCs w:val="23"/>
-          <w:shd w:val="clear" w:color="auto" w:fill="FFFFFF"/>
-        </w:rPr>
-        <w:t>quotes</w:t>
-      </w:r>
-      <w:proofErr w:type="spellEnd"/>
-      <w:r>
-        <w:rPr>
-          <w:rFonts w:cstheme="minorHAnsi"/>
-          <w:color w:val="384248"/>
-          <w:sz w:val="23"/>
-          <w:szCs w:val="23"/>
-          <w:shd w:val="clear" w:color="auto" w:fill="FFFFFF"/>
-        </w:rPr>
-        <w:t xml:space="preserve">) to the </w:t>
-      </w:r>
-      <w:proofErr w:type="spellStart"/>
-      <w:r>
-        <w:rPr>
-          <w:rFonts w:cstheme="minorHAnsi"/>
-          <w:color w:val="384248"/>
-          <w:sz w:val="23"/>
-          <w:szCs w:val="23"/>
-          <w:shd w:val="clear" w:color="auto" w:fill="FFFFFF"/>
-        </w:rPr>
-        <w:t>consolidated</w:t>
-      </w:r>
-      <w:proofErr w:type="spellEnd"/>
-      <w:r>
-        <w:rPr>
-          <w:rFonts w:cstheme="minorHAnsi"/>
-          <w:color w:val="384248"/>
-          <w:sz w:val="23"/>
-          <w:szCs w:val="23"/>
-          <w:shd w:val="clear" w:color="auto" w:fill="FFFFFF"/>
-        </w:rPr>
-        <w:t xml:space="preserve"> tape. This </w:t>
-      </w:r>
-      <w:proofErr w:type="spellStart"/>
-      <w:r>
-        <w:rPr>
-          <w:rFonts w:cstheme="minorHAnsi"/>
-          <w:color w:val="384248"/>
-          <w:sz w:val="23"/>
-          <w:szCs w:val="23"/>
-          <w:shd w:val="clear" w:color="auto" w:fill="FFFFFF"/>
-        </w:rPr>
-        <w:t>is</w:t>
-      </w:r>
-      <w:proofErr w:type="spellEnd"/>
-      <w:r>
-        <w:rPr>
-          <w:rFonts w:cstheme="minorHAnsi"/>
-          <w:color w:val="384248"/>
-          <w:sz w:val="23"/>
-          <w:szCs w:val="23"/>
-          <w:shd w:val="clear" w:color="auto" w:fill="FFFFFF"/>
-        </w:rPr>
-        <w:t xml:space="preserve"> </w:t>
-      </w:r>
-      <w:proofErr w:type="spellStart"/>
-      <w:r>
-        <w:rPr>
-          <w:rFonts w:cstheme="minorHAnsi"/>
-          <w:color w:val="384248"/>
-          <w:sz w:val="23"/>
-          <w:szCs w:val="23"/>
-          <w:shd w:val="clear" w:color="auto" w:fill="FFFFFF"/>
-        </w:rPr>
-        <w:t>what</w:t>
-      </w:r>
-      <w:proofErr w:type="spellEnd"/>
-      <w:r>
-        <w:rPr>
-          <w:rFonts w:cstheme="minorHAnsi"/>
-          <w:color w:val="384248"/>
-          <w:sz w:val="23"/>
-          <w:szCs w:val="23"/>
-          <w:shd w:val="clear" w:color="auto" w:fill="FFFFFF"/>
-        </w:rPr>
-        <w:t xml:space="preserve"> </w:t>
-      </w:r>
-      <w:proofErr w:type="spellStart"/>
-      <w:r>
-        <w:rPr>
-          <w:rFonts w:cstheme="minorHAnsi"/>
-          <w:color w:val="384248"/>
-          <w:sz w:val="23"/>
-          <w:szCs w:val="23"/>
-          <w:shd w:val="clear" w:color="auto" w:fill="FFFFFF"/>
-        </w:rPr>
-        <w:t>we</w:t>
-      </w:r>
-      <w:proofErr w:type="spellEnd"/>
-      <w:r>
-        <w:rPr>
-          <w:rFonts w:cstheme="minorHAnsi"/>
-          <w:color w:val="384248"/>
-          <w:sz w:val="23"/>
-          <w:szCs w:val="23"/>
-          <w:shd w:val="clear" w:color="auto" w:fill="FFFFFF"/>
-        </w:rPr>
-        <w:t xml:space="preserve"> call SIP data.</w:t>
-      </w:r>
-    </w:p>
-    <w:p>
-      <w:pPr>
-        <w:rPr>
-          <w:rFonts w:cstheme="minorHAnsi"/>
+          <w:lang w:val="en-US"/>
         </w:rPr>
       </w:pPr>
       <w:r>
@@ -767,6 +534,7 @@
           <w:sz w:val="23"/>
           <w:szCs w:val="23"/>
           <w:shd w:val="clear" w:color="auto" w:fill="FFFFFF"/>
+          <w:lang w:val="en-US"/>
         </w:rPr>
         <w:t>IEX</w:t>
       </w:r>
@@ -777,62 +545,24 @@
           <w:sz w:val="23"/>
           <w:szCs w:val="23"/>
           <w:shd w:val="clear" w:color="auto" w:fill="FFFFFF"/>
+          <w:lang w:val="en-US"/>
         </w:rPr>
         <w:t xml:space="preserve"> (</w:t>
       </w:r>
-      <w:proofErr w:type="spellStart"/>
-      <w:r>
-        <w:rPr>
-          <w:rFonts w:cstheme="minorHAnsi"/>
-        </w:rPr>
-        <w:fldChar w:fldCharType="begin"/>
-      </w:r>
-      <w:r>
-        <w:rPr>
-          <w:rFonts w:cstheme="minorHAnsi"/>
-        </w:rPr>
-        <w:instrText>HYPERLINK "https://en.wikipedia.org/wiki/IEX" \t "_self"</w:instrText>
-      </w:r>
-      <w:r>
-        <w:rPr>
-          <w:rFonts w:cstheme="minorHAnsi"/>
-        </w:rPr>
-      </w:r>
-      <w:r>
-        <w:rPr>
-          <w:rFonts w:cstheme="minorHAnsi"/>
-        </w:rPr>
-        <w:fldChar w:fldCharType="separate"/>
-      </w:r>
-      <w:r>
-        <w:rPr>
-          <w:rStyle w:val="Lienhypertexte"/>
-          <w:rFonts w:cstheme="minorHAnsi"/>
-          <w:color w:val="8F5AFF"/>
-          <w:sz w:val="23"/>
-          <w:szCs w:val="23"/>
-          <w:shd w:val="clear" w:color="auto" w:fill="FFFFFF"/>
-        </w:rPr>
-        <w:t>Investors</w:t>
-      </w:r>
-      <w:proofErr w:type="spellEnd"/>
-      <w:r>
-        <w:rPr>
-          <w:rStyle w:val="Lienhypertexte"/>
-          <w:rFonts w:cstheme="minorHAnsi"/>
-          <w:color w:val="8F5AFF"/>
-          <w:sz w:val="23"/>
-          <w:szCs w:val="23"/>
-          <w:shd w:val="clear" w:color="auto" w:fill="FFFFFF"/>
-        </w:rPr>
-        <w:t xml:space="preserve"> Exchange</w:t>
-      </w:r>
-      <w:r>
-        <w:rPr>
-          <w:rFonts w:cstheme="minorHAnsi"/>
-        </w:rPr>
-        <w:fldChar w:fldCharType="end"/>
-      </w:r>
+      <w:hyperlink r:id="rId11" w:tgtFrame="_self" w:history="1">
+        <w:r>
+          <w:rPr>
+            <w:rStyle w:val="Lienhypertexte"/>
+            <w:rFonts w:cstheme="minorHAnsi"/>
+            <w:color w:val="8F5AFF"/>
+            <w:sz w:val="23"/>
+            <w:szCs w:val="23"/>
+            <w:shd w:val="clear" w:color="auto" w:fill="FFFFFF"/>
+            <w:lang w:val="en-US"/>
+          </w:rPr>
+          <w:t>Investors Exchange</w:t>
+        </w:r>
+      </w:hyperlink>
       <w:r>
         <w:rPr>
           <w:rFonts w:cstheme="minorHAnsi"/>
@@ -840,30 +570,9 @@
           <w:sz w:val="23"/>
           <w:szCs w:val="23"/>
           <w:shd w:val="clear" w:color="auto" w:fill="FFFFFF"/>
+          <w:lang w:val="en-US"/>
         </w:rPr>
-        <w:t xml:space="preserve">) </w:t>
-      </w:r>
-      <w:proofErr w:type="spellStart"/>
-      <w:r>
-        <w:rPr>
-          <w:rFonts w:cstheme="minorHAnsi"/>
-          <w:color w:val="384248"/>
-          <w:sz w:val="23"/>
-          <w:szCs w:val="23"/>
-          <w:shd w:val="clear" w:color="auto" w:fill="FFFFFF"/>
-        </w:rPr>
-        <w:t>is</w:t>
-      </w:r>
-      <w:proofErr w:type="spellEnd"/>
-      <w:r>
-        <w:rPr>
-          <w:rFonts w:cstheme="minorHAnsi"/>
-          <w:color w:val="384248"/>
-          <w:sz w:val="23"/>
-          <w:szCs w:val="23"/>
-          <w:shd w:val="clear" w:color="auto" w:fill="FFFFFF"/>
-        </w:rPr>
-        <w:t xml:space="preserve"> a single stock exchange.</w:t>
+        <w:t>) is a single stock exchange.</w:t>
       </w:r>
     </w:p>
     <w:p>
@@ -1052,6 +761,423 @@
       <w:r>
         <w:t xml:space="preserve"> Price - VWAP : Le prix moyen pondéré par le volume pour la période spécifiée. Il est calculé en multipliant chaque prix de transaction par le volume de cette transaction, puis en divisant la somme des produits par le volume total des transactions</w:t>
       </w:r>
+    </w:p>
+    <w:p>
+      <w:pPr>
+        <w:pStyle w:val="Titre1"/>
+      </w:pPr>
+      <w:r>
+        <w:t>Etat de l’art</w:t>
+      </w:r>
+    </w:p>
+    <w:p>
+      <w:r>
+        <w:t>Blablabla article</w:t>
+      </w:r>
+    </w:p>
+    <w:p>
+      <w:pPr>
+        <w:pStyle w:val="Titre1"/>
+      </w:pPr>
+      <w:r>
+        <w:t>Expérimentation</w:t>
+      </w:r>
+    </w:p>
+    <w:p>
+      <w:r>
+        <w:t xml:space="preserve">Lorsqu’on observe l’évolution du prix en fonction du temps pour une action, on voit clairement des tendances se dessiner. On pourrait croire naïvement qu’il suffit d’acheter lorsque l’action augmente et vendre lorsque celle-ci baisse sur des périodes suffisamment grandes. Pour se rendre compte de la difficulté du problème, on va simuler à l’aide des données historiques </w:t>
+      </w:r>
+      <w:r>
+        <w:t xml:space="preserve">des stratégies simples : La première basée sur la différence de prix entre deux temps différents et une autre sur le calcul du </w:t>
+      </w:r>
+      <w:proofErr w:type="spellStart"/>
+      <w:r>
+        <w:t>momentum</w:t>
+      </w:r>
+      <w:proofErr w:type="spellEnd"/>
+      <w:r>
+        <w:t xml:space="preserve"> afin de lisser les variations et mieux faire ressortir les tendances. Ces deux stratégies ne sont pas officielles et </w:t>
+      </w:r>
+      <w:r>
+        <w:t xml:space="preserve">sont </w:t>
+      </w:r>
+      <w:r>
+        <w:t>seulement là pour montrer que ce n’est pas un problème simple.</w:t>
+      </w:r>
+    </w:p>
+    <w:p>
+      <w:r>
+        <w:t>Dans un seconde temps, on va utiliser une approche avec de l’apprentissage par renforcement en utilisant des modèles comme PPO qui sont efficient sur des environnements stochastiques.</w:t>
+      </w:r>
+    </w:p>
+    <w:p>
+      <w:pPr>
+        <w:pStyle w:val="Titre2"/>
+      </w:pPr>
+      <w:r>
+        <w:t>Approche simple</w:t>
+      </w:r>
+    </w:p>
+    <w:p>
+      <w:pPr>
+        <w:pStyle w:val="Titre3"/>
+        <w:numPr>
+          <w:ilvl w:val="0"/>
+          <w:numId w:val="4"/>
+        </w:numPr>
+      </w:pPr>
+      <w:r>
+        <w:t>Différence de prix</w:t>
+      </w:r>
+    </w:p>
+    <w:p>
+      <w:r>
+        <w:t xml:space="preserve">On va commencer par calculer la différence de prix entre deux temps différents que l’on va faire varier. L’idée est que si on est dans une tendance ou le prix augmente, alors le prix actuel doit être supérieur au prix précédent et donc il faut acheter. Inversement lorsqu’on a une tendance à la baisse. </w:t>
+      </w:r>
+      <w:r>
+        <w:t>On va également faire varier l</w:t>
+      </w:r>
+      <w:r>
+        <w:t>’intervalle de</w:t>
+      </w:r>
+      <w:r>
+        <w:t xml:space="preserve"> temps pour ce calcul de différence de prix. En effet, à cause de la forte volatilité des prix il pourrait être intéressant de se baser sur </w:t>
+      </w:r>
+      <w:r>
+        <w:t xml:space="preserve">des </w:t>
+      </w:r>
+      <w:r>
+        <w:t>temps plus large.</w:t>
+      </w:r>
+    </w:p>
+    <w:p>
+      <w:r>
+        <w:t>Les résultats que l’on va présenter ci-dessous se base sur l’action d’Apple entre le 1</w:t>
+      </w:r>
+      <w:r>
+        <w:rPr>
+          <w:vertAlign w:val="superscript"/>
+        </w:rPr>
+        <w:t>er</w:t>
+      </w:r>
+      <w:r>
+        <w:t xml:space="preserve"> janvier 2023 jusqu’au mois de mai 2024 (1 an et demi)</w:t>
+      </w:r>
+      <w:r>
+        <w:t xml:space="preserve">. </w:t>
+      </w:r>
+      <w:r>
+        <w:t xml:space="preserve">Chaque valeur est éloignée d’une heure l’une de l’autre (time frame d’une heure). </w:t>
+      </w:r>
+      <w:r>
+        <w:t>Pour simplifier le problème, on ne peut acheter qu’une seule action à la fois et on considère un portfolio de 10.000€ initialement.</w:t>
+      </w:r>
+    </w:p>
+    <w:p>
+      <w:r>
+        <w:t>Pour comparer le</w:t>
+      </w:r>
+      <w:r>
+        <w:t xml:space="preserve">s résultats on utilisera comme </w:t>
+      </w:r>
+      <w:proofErr w:type="spellStart"/>
+      <w:r>
+        <w:t>baseline</w:t>
+      </w:r>
+      <w:proofErr w:type="spellEnd"/>
+      <w:r>
+        <w:t>, l’évolution de l’action.</w:t>
+      </w:r>
+    </w:p>
+    <w:p/>
+    <w:p>
+      <w:r>
+        <w:rPr>
+          <w:noProof/>
+        </w:rPr>
+        <w:lastRenderedPageBreak/>
+        <w:drawing>
+          <wp:inline distT="0" distB="0" distL="0" distR="0" wp14:anchorId="1F5D3628" wp14:editId="76270A0C">
+            <wp:extent cx="5760720" cy="3544570"/>
+            <wp:effectExtent l="0" t="0" r="0" b="0"/>
+            <wp:docPr id="453356390" name="Image 1" descr="Une image contenant texte, capture d’écran, Police, Tracé&#10;&#10;Description générée automatiquement"/>
+            <wp:cNvGraphicFramePr>
+              <a:graphicFrameLocks xmlns:a="http://schemas.openxmlformats.org/drawingml/2006/main" noChangeAspect="1"/>
+            </wp:cNvGraphicFramePr>
+            <a:graphic xmlns:a="http://schemas.openxmlformats.org/drawingml/2006/main">
+              <a:graphicData uri="http://schemas.openxmlformats.org/drawingml/2006/picture">
+                <pic:pic xmlns:pic="http://schemas.openxmlformats.org/drawingml/2006/picture">
+                  <pic:nvPicPr>
+                    <pic:cNvPr id="453356390" name="Image 1" descr="Une image contenant texte, capture d’écran, Police, Tracé&#10;&#10;Description générée automatiquement"/>
+                    <pic:cNvPicPr/>
+                  </pic:nvPicPr>
+                  <pic:blipFill>
+                    <a:blip r:embed="rId12"/>
+                    <a:stretch>
+                      <a:fillRect/>
+                    </a:stretch>
+                  </pic:blipFill>
+                  <pic:spPr>
+                    <a:xfrm>
+                      <a:off x="0" y="0"/>
+                      <a:ext cx="5760720" cy="3544570"/>
+                    </a:xfrm>
+                    <a:prstGeom prst="rect">
+                      <a:avLst/>
+                    </a:prstGeom>
+                  </pic:spPr>
+                </pic:pic>
+              </a:graphicData>
+            </a:graphic>
+          </wp:inline>
+        </w:drawing>
+      </w:r>
+    </w:p>
+    <w:p>
+      <w:r>
+        <w:t>On affiche ci-dessus le</w:t>
+      </w:r>
+      <w:r>
+        <w:t>s résultats pour un calcul de différente entre 1, 10, 20, 40 et 80 valeurs qui ne correspondent pas exactement à leur équivalent en heure car le marché n’est pas ouvert 24h/24.</w:t>
+      </w:r>
+    </w:p>
+    <w:p>
+      <w:r>
+        <w:t xml:space="preserve">Comme on peut l’observer, seulement la courbe verte (différence de 40) est supérieur à l’action à la fin de l’historique et le gain n’est pas significativement meilleur. On </w:t>
+      </w:r>
+      <w:r>
+        <w:t xml:space="preserve">ne </w:t>
+      </w:r>
+      <w:r>
+        <w:t xml:space="preserve">peut </w:t>
+      </w:r>
+      <w:r>
+        <w:t xml:space="preserve">pas </w:t>
+      </w:r>
+      <w:r>
+        <w:t xml:space="preserve">conclure que cette stratégie de trading est </w:t>
+      </w:r>
+      <w:r>
+        <w:t>plus</w:t>
+      </w:r>
+      <w:r>
+        <w:t xml:space="preserve"> performante que simplement se positionner sur une action à long terme.</w:t>
+      </w:r>
+    </w:p>
+    <w:p>
+      <w:pPr>
+        <w:pStyle w:val="Titre3"/>
+        <w:numPr>
+          <w:ilvl w:val="0"/>
+          <w:numId w:val="4"/>
+        </w:numPr>
+      </w:pPr>
+      <w:r>
+        <w:t>Momentum du prix</w:t>
+      </w:r>
+    </w:p>
+    <w:p>
+      <w:r>
+        <w:t xml:space="preserve">Afin de faire ressortir les tendances, on va lisser le bruit en utilisant le </w:t>
+      </w:r>
+      <w:proofErr w:type="spellStart"/>
+      <w:r>
+        <w:t>momentum</w:t>
+      </w:r>
+      <w:proofErr w:type="spellEnd"/>
+      <w:r>
+        <w:t xml:space="preserve"> du prix.</w:t>
+      </w:r>
+    </w:p>
+    <w:p>
+      <w:r>
+        <w:rPr>
+          <w:noProof/>
+        </w:rPr>
+        <w:drawing>
+          <wp:inline distT="0" distB="0" distL="0" distR="0" wp14:anchorId="11211996" wp14:editId="3DDF589F">
+            <wp:extent cx="2647950" cy="457200"/>
+            <wp:effectExtent l="0" t="0" r="0" b="0"/>
+            <wp:docPr id="293524509" name="Image 1"/>
+            <wp:cNvGraphicFramePr>
+              <a:graphicFrameLocks xmlns:a="http://schemas.openxmlformats.org/drawingml/2006/main" noChangeAspect="1"/>
+            </wp:cNvGraphicFramePr>
+            <a:graphic xmlns:a="http://schemas.openxmlformats.org/drawingml/2006/main">
+              <a:graphicData uri="http://schemas.openxmlformats.org/drawingml/2006/picture">
+                <pic:pic xmlns:pic="http://schemas.openxmlformats.org/drawingml/2006/picture">
+                  <pic:nvPicPr>
+                    <pic:cNvPr id="293524509" name=""/>
+                    <pic:cNvPicPr/>
+                  </pic:nvPicPr>
+                  <pic:blipFill>
+                    <a:blip r:embed="rId13"/>
+                    <a:stretch>
+                      <a:fillRect/>
+                    </a:stretch>
+                  </pic:blipFill>
+                  <pic:spPr>
+                    <a:xfrm>
+                      <a:off x="0" y="0"/>
+                      <a:ext cx="2647950" cy="457200"/>
+                    </a:xfrm>
+                    <a:prstGeom prst="rect">
+                      <a:avLst/>
+                    </a:prstGeom>
+                  </pic:spPr>
+                </pic:pic>
+              </a:graphicData>
+            </a:graphic>
+          </wp:inline>
+        </w:drawing>
+      </w:r>
+    </w:p>
+    <w:p>
+      <w:r>
+        <w:t xml:space="preserve">Avec pt le prix au temps t, beta un paramètre entre 0 et 1, et mt le </w:t>
+      </w:r>
+      <w:proofErr w:type="spellStart"/>
+      <w:r>
+        <w:t>momentum</w:t>
+      </w:r>
+      <w:proofErr w:type="spellEnd"/>
+      <w:r>
+        <w:t xml:space="preserve"> calculé.</w:t>
+      </w:r>
+    </w:p>
+    <w:p>
+      <w:r>
+        <w:t>On va utiliser la mê</w:t>
+      </w:r>
+      <w:r>
+        <w:t xml:space="preserve">me stratégie qu’avant pour calculer la différence de prix entre le prix actuel et la valeur précédente mais basée sur le </w:t>
+      </w:r>
+      <w:proofErr w:type="spellStart"/>
+      <w:r>
+        <w:t>momentum</w:t>
+      </w:r>
+      <w:proofErr w:type="spellEnd"/>
+      <w:r>
+        <w:t xml:space="preserve"> du prix. On choisit les valeurs béta suivantes </w:t>
+      </w:r>
+      <w:r>
+        <w:t>[0.9, 0.95, 0.99, 0.995, 0.999]</w:t>
+      </w:r>
+      <w:r>
+        <w:t xml:space="preserve">. Plus la valeur est grande est plus le prix sera lissé mais le </w:t>
+      </w:r>
+      <w:proofErr w:type="spellStart"/>
+      <w:r>
+        <w:t>momentum</w:t>
+      </w:r>
+      <w:proofErr w:type="spellEnd"/>
+      <w:r>
+        <w:t xml:space="preserve"> sera davantage en retard sur le prix réel.</w:t>
+      </w:r>
+    </w:p>
+    <w:p>
+      <w:r>
+        <w:rPr>
+          <w:noProof/>
+        </w:rPr>
+        <w:lastRenderedPageBreak/>
+        <w:drawing>
+          <wp:inline distT="0" distB="0" distL="0" distR="0" wp14:anchorId="3C9C4E2C" wp14:editId="724E49AB">
+            <wp:extent cx="5760720" cy="3465195"/>
+            <wp:effectExtent l="0" t="0" r="0" b="1905"/>
+            <wp:docPr id="1264123360" name="Image 1" descr="Une image contenant texte, capture d’écran, Police, ligne&#10;&#10;Description générée automatiquement"/>
+            <wp:cNvGraphicFramePr>
+              <a:graphicFrameLocks xmlns:a="http://schemas.openxmlformats.org/drawingml/2006/main" noChangeAspect="1"/>
+            </wp:cNvGraphicFramePr>
+            <a:graphic xmlns:a="http://schemas.openxmlformats.org/drawingml/2006/main">
+              <a:graphicData uri="http://schemas.openxmlformats.org/drawingml/2006/picture">
+                <pic:pic xmlns:pic="http://schemas.openxmlformats.org/drawingml/2006/picture">
+                  <pic:nvPicPr>
+                    <pic:cNvPr id="1264123360" name="Image 1" descr="Une image contenant texte, capture d’écran, Police, ligne&#10;&#10;Description générée automatiquement"/>
+                    <pic:cNvPicPr/>
+                  </pic:nvPicPr>
+                  <pic:blipFill>
+                    <a:blip r:embed="rId14"/>
+                    <a:stretch>
+                      <a:fillRect/>
+                    </a:stretch>
+                  </pic:blipFill>
+                  <pic:spPr>
+                    <a:xfrm>
+                      <a:off x="0" y="0"/>
+                      <a:ext cx="5760720" cy="3465195"/>
+                    </a:xfrm>
+                    <a:prstGeom prst="rect">
+                      <a:avLst/>
+                    </a:prstGeom>
+                  </pic:spPr>
+                </pic:pic>
+              </a:graphicData>
+            </a:graphic>
+          </wp:inline>
+        </w:drawing>
+      </w:r>
+    </w:p>
+    <w:p>
+      <w:r>
+        <w:t>On obtient les meilleurs résultats pour les valeurs de béta 0.99 et 0.995. Cette stratégie semble plus efficace que la précédente mais le gain reste trop faible pour pouvoir conclure à sa réelle efficacité. Sur d’autres périodes ou actions les paramètres optimales pourraient être différents et rien n’assure d’avoir de meilleur résultat.</w:t>
+      </w:r>
+    </w:p>
+    <w:p>
+      <w:r>
+        <w:t xml:space="preserve">Ces 2 expérimentations démontre bien la difficulté du problème. </w:t>
+      </w:r>
+      <w:r>
+        <w:t xml:space="preserve">Effectuer du trading en </w:t>
+      </w:r>
+      <w:r>
+        <w:t>se basant uniquement s</w:t>
+      </w:r>
+      <w:r>
+        <w:t>ur la tendance aboutit généralement à de moins bon résultats qu’une position longue sans effectuer de trading. On a pu optimiser les paramètres pour obtenir des résultats légèrement meilleur que l’évolution de l’action parce qu’on connaissait l’évolution du prix de l’action sur toute la période de trading. Dans un cas réel ou on ne connaitrait pas l’évolution des prix futur, on pourra pas déterminer les meilleurs paramètres.</w:t>
+      </w:r>
+    </w:p>
+    <w:p>
+      <w:r>
+        <w:t xml:space="preserve">Les traders utilisent </w:t>
+      </w:r>
+      <w:r>
+        <w:t xml:space="preserve">de multiples indicateurs plus sophistiqué, leurs expériences personnelles et </w:t>
+      </w:r>
+      <w:r>
+        <w:t>les évènements qui pourrait influencer l’action en dehors de l’étude pur de l’évolution des prix.</w:t>
+      </w:r>
+      <w:r>
+        <w:t xml:space="preserve"> </w:t>
+      </w:r>
+    </w:p>
+    <w:p>
+      <w:pPr>
+        <w:pStyle w:val="Titre2"/>
+        <w:rPr>
+          <w:lang w:val="en-US"/>
+        </w:rPr>
+      </w:pPr>
+      <w:proofErr w:type="spellStart"/>
+      <w:r>
+        <w:rPr>
+          <w:lang w:val="en-US"/>
+        </w:rPr>
+        <w:t>Approche</w:t>
+      </w:r>
+      <w:proofErr w:type="spellEnd"/>
+      <w:r>
+        <w:rPr>
+          <w:lang w:val="en-US"/>
+        </w:rPr>
+        <w:t xml:space="preserve"> machine learning</w:t>
+      </w:r>
+    </w:p>
+    <w:p>
+      <w:pPr>
+        <w:rPr>
+          <w:lang w:val="en-US"/>
+        </w:rPr>
+      </w:pPr>
     </w:p>
     <w:sectPr>
       <w:pgSz w:w="11906" w:h="16838"/>
@@ -1064,8 +1190,97 @@
 </file>
 
 <file path=word/numbering.xml><?xml version="1.0" encoding="utf-8"?>
-<w:numbering xmlns:wpc="http://schemas.microsoft.com/office/word/2010/wordprocessingCanvas" xmlns:cx="http://schemas.microsoft.com/office/drawing/2014/chartex" xmlns:cx1="http://schemas.microsoft.com/office/drawing/2015/9/8/chartex" xmlns:cx2="http://schemas.microsoft.com/office/drawing/2015/10/21/chartex" xmlns:cx3="http://schemas.microsoft.com/office/drawing/2016/5/9/chartex" xmlns:cx4="http://schemas.microsoft.com/office/drawing/2016/5/10/chartex" xmlns:cx5="http://schemas.microsoft.com/office/drawing/2016/5/11/chartex" xmlns:cx6="http://schemas.microsoft.com/office/drawing/2016/5/12/chartex" xmlns:cx7="http://schemas.microsoft.com/office/drawing/2016/5/13/chartex" xmlns:cx8="http://schemas.microsoft.com/office/drawing/2016/5/14/chartex" xmlns:mc="http://schemas.openxmlformats.org/markup-compatibility/2006" xmlns:aink="http://schemas.microsoft.com/office/drawing/2016/ink" xmlns:am3d="http://schemas.microsoft.com/office/drawing/2017/model3d" xmlns:o="urn:schemas-microsoft-com:office:office" xmlns:oel="http://schemas.microsoft.com/office/2019/extlst" xmlns:r="http://schemas.openxmlformats.org/officeDocument/2006/relationships" xmlns:m="http://schemas.openxmlformats.org/officeDocument/2006/math" xmlns:v="urn:schemas-microsoft-com:vml" xmlns:wp14="http://schemas.microsoft.com/office/word/2010/wordprocessingDrawing" xmlns:wp="http://schemas.openxmlformats.org/drawingml/2006/wordprocessingDrawing" xmlns:w10="urn:schemas-microsoft-com:office:word" xmlns:w="http://schemas.openxmlformats.org/wordprocessingml/2006/main" xmlns:w14="http://schemas.microsoft.com/office/word/2010/wordml" xmlns:w15="http://schemas.microsoft.com/office/word/2012/wordml" xmlns:w16cex="http://schemas.microsoft.com/office/word/2018/wordml/cex" xmlns:w16cid="http://schemas.microsoft.com/office/word/2016/wordml/cid" xmlns:w16="http://schemas.microsoft.com/office/word/2018/wordml" xmlns:w16du="http://schemas.microsoft.com/office/word/2023/wordml/word16du" xmlns:w16sdtdh="http://schemas.microsoft.com/office/word/2020/wordml/sdtdatahash" xmlns:w16se="http://schemas.microsoft.com/office/word/2015/wordml/symex" xmlns:wpg="http://schemas.microsoft.com/office/word/2010/wordprocessingGroup" xmlns:wpi="http://schemas.microsoft.com/office/word/2010/wordprocessingInk" xmlns:wne="http://schemas.microsoft.com/office/word/2006/wordml" xmlns:wps="http://schemas.microsoft.com/office/word/2010/wordprocessingShape" mc:Ignorable="w14 w15 w16se w16cid w16 w16cex w16sdtdh w16du wp14">
+<w:numbering xmlns:wpc="http://schemas.microsoft.com/office/word/2010/wordprocessingCanvas" xmlns:cx="http://schemas.microsoft.com/office/drawing/2014/chartex" xmlns:cx1="http://schemas.microsoft.com/office/drawing/2015/9/8/chartex" xmlns:cx2="http://schemas.microsoft.com/office/drawing/2015/10/21/chartex" xmlns:cx3="http://schemas.microsoft.com/office/drawing/2016/5/9/chartex" xmlns:cx4="http://schemas.microsoft.com/office/drawing/2016/5/10/chartex" xmlns:cx5="http://schemas.microsoft.com/office/drawing/2016/5/11/chartex" xmlns:cx6="http://schemas.microsoft.com/office/drawing/2016/5/12/chartex" xmlns:cx7="http://schemas.microsoft.com/office/drawing/2016/5/13/chartex" xmlns:cx8="http://schemas.microsoft.com/office/drawing/2016/5/14/chartex" xmlns:mc="http://schemas.openxmlformats.org/markup-compatibility/2006" xmlns:aink="http://schemas.microsoft.com/office/drawing/2016/ink" xmlns:am3d="http://schemas.microsoft.com/office/drawing/2017/model3d" xmlns:o="urn:schemas-microsoft-com:office:office" xmlns:oel="http://schemas.microsoft.com/office/2019/extlst" xmlns:r="http://schemas.openxmlformats.org/officeDocument/2006/relationships" xmlns:m="http://schemas.openxmlformats.org/officeDocument/2006/math" xmlns:v="urn:schemas-microsoft-com:vml" xmlns:wp14="http://schemas.microsoft.com/office/word/2010/wordprocessingDrawing" xmlns:wp="http://schemas.openxmlformats.org/drawingml/2006/wordprocessingDrawing" xmlns:w10="urn:schemas-microsoft-com:office:word" xmlns:w="http://schemas.openxmlformats.org/wordprocessingml/2006/main" xmlns:w14="http://schemas.microsoft.com/office/word/2010/wordml" xmlns:w15="http://schemas.microsoft.com/office/word/2012/wordml" xmlns:w16cex="http://schemas.microsoft.com/office/word/2018/wordml/cex" xmlns:w16cid="http://schemas.microsoft.com/office/word/2016/wordml/cid" xmlns:w16="http://schemas.microsoft.com/office/word/2018/wordml" xmlns:w16sdtdh="http://schemas.microsoft.com/office/word/2020/wordml/sdtdatahash" xmlns:w16se="http://schemas.microsoft.com/office/word/2015/wordml/symex" xmlns:wpg="http://schemas.microsoft.com/office/word/2010/wordprocessingGroup" xmlns:wpi="http://schemas.microsoft.com/office/word/2010/wordprocessingInk" xmlns:wne="http://schemas.microsoft.com/office/word/2006/wordml" xmlns:wps="http://schemas.microsoft.com/office/word/2010/wordprocessingShape" mc:Ignorable="w14 w15 w16se w16cid w16 w16cex w16sdtdh wp14">
   <w:abstractNum w:abstractNumId="0" w15:restartNumberingAfterBreak="0">
+    <w:nsid w:val="08C777C1"/>
+    <w:multiLevelType w:val="hybridMultilevel"/>
+    <w:tmpl w:val="A73AE7A2"/>
+    <w:lvl w:ilvl="0" w:tplc="040C000F">
+      <w:start w:val="1"/>
+      <w:numFmt w:val="decimal"/>
+      <w:lvlText w:val="%1."/>
+      <w:lvlJc w:val="left"/>
+      <w:pPr>
+        <w:ind w:left="720" w:hanging="360"/>
+      </w:pPr>
+      <w:rPr>
+        <w:rFonts w:hint="default"/>
+      </w:rPr>
+    </w:lvl>
+    <w:lvl w:ilvl="1" w:tplc="040C0019" w:tentative="1">
+      <w:start w:val="1"/>
+      <w:numFmt w:val="lowerLetter"/>
+      <w:lvlText w:val="%2."/>
+      <w:lvlJc w:val="left"/>
+      <w:pPr>
+        <w:ind w:left="1440" w:hanging="360"/>
+      </w:pPr>
+    </w:lvl>
+    <w:lvl w:ilvl="2" w:tplc="040C001B" w:tentative="1">
+      <w:start w:val="1"/>
+      <w:numFmt w:val="lowerRoman"/>
+      <w:lvlText w:val="%3."/>
+      <w:lvlJc w:val="right"/>
+      <w:pPr>
+        <w:ind w:left="2160" w:hanging="180"/>
+      </w:pPr>
+    </w:lvl>
+    <w:lvl w:ilvl="3" w:tplc="040C000F" w:tentative="1">
+      <w:start w:val="1"/>
+      <w:numFmt w:val="decimal"/>
+      <w:lvlText w:val="%4."/>
+      <w:lvlJc w:val="left"/>
+      <w:pPr>
+        <w:ind w:left="2880" w:hanging="360"/>
+      </w:pPr>
+    </w:lvl>
+    <w:lvl w:ilvl="4" w:tplc="040C0019" w:tentative="1">
+      <w:start w:val="1"/>
+      <w:numFmt w:val="lowerLetter"/>
+      <w:lvlText w:val="%5."/>
+      <w:lvlJc w:val="left"/>
+      <w:pPr>
+        <w:ind w:left="3600" w:hanging="360"/>
+      </w:pPr>
+    </w:lvl>
+    <w:lvl w:ilvl="5" w:tplc="040C001B" w:tentative="1">
+      <w:start w:val="1"/>
+      <w:numFmt w:val="lowerRoman"/>
+      <w:lvlText w:val="%6."/>
+      <w:lvlJc w:val="right"/>
+      <w:pPr>
+        <w:ind w:left="4320" w:hanging="180"/>
+      </w:pPr>
+    </w:lvl>
+    <w:lvl w:ilvl="6" w:tplc="040C000F" w:tentative="1">
+      <w:start w:val="1"/>
+      <w:numFmt w:val="decimal"/>
+      <w:lvlText w:val="%7."/>
+      <w:lvlJc w:val="left"/>
+      <w:pPr>
+        <w:ind w:left="5040" w:hanging="360"/>
+      </w:pPr>
+    </w:lvl>
+    <w:lvl w:ilvl="7" w:tplc="040C0019" w:tentative="1">
+      <w:start w:val="1"/>
+      <w:numFmt w:val="lowerLetter"/>
+      <w:lvlText w:val="%8."/>
+      <w:lvlJc w:val="left"/>
+      <w:pPr>
+        <w:ind w:left="5760" w:hanging="360"/>
+      </w:pPr>
+    </w:lvl>
+    <w:lvl w:ilvl="8" w:tplc="040C001B" w:tentative="1">
+      <w:start w:val="1"/>
+      <w:numFmt w:val="lowerRoman"/>
+      <w:lvlText w:val="%9."/>
+      <w:lvlJc w:val="right"/>
+      <w:pPr>
+        <w:ind w:left="6480" w:hanging="180"/>
+      </w:pPr>
+    </w:lvl>
+  </w:abstractNum>
+  <w:abstractNum w:abstractNumId="1" w15:restartNumberingAfterBreak="0">
     <w:nsid w:val="41DF5563"/>
     <w:multiLevelType w:val="hybridMultilevel"/>
     <w:tmpl w:val="BA02740E"/>
@@ -1178,7 +1393,7 @@
       </w:rPr>
     </w:lvl>
   </w:abstractNum>
-  <w:abstractNum w:abstractNumId="1" w15:restartNumberingAfterBreak="0">
+  <w:abstractNum w:abstractNumId="2" w15:restartNumberingAfterBreak="0">
     <w:nsid w:val="41F50B04"/>
     <w:multiLevelType w:val="hybridMultilevel"/>
     <w:tmpl w:val="3E70D824"/>
@@ -1292,17 +1507,112 @@
       </w:rPr>
     </w:lvl>
   </w:abstractNum>
+  <w:abstractNum w:abstractNumId="3" w15:restartNumberingAfterBreak="0">
+    <w:nsid w:val="5EB87DCA"/>
+    <w:multiLevelType w:val="hybridMultilevel"/>
+    <w:tmpl w:val="8554735E"/>
+    <w:lvl w:ilvl="0" w:tplc="040C000F">
+      <w:start w:val="1"/>
+      <w:numFmt w:val="decimal"/>
+      <w:lvlText w:val="%1."/>
+      <w:lvlJc w:val="left"/>
+      <w:pPr>
+        <w:ind w:left="720" w:hanging="360"/>
+      </w:pPr>
+      <w:rPr>
+        <w:rFonts w:hint="default"/>
+      </w:rPr>
+    </w:lvl>
+    <w:lvl w:ilvl="1" w:tplc="040C0019" w:tentative="1">
+      <w:start w:val="1"/>
+      <w:numFmt w:val="lowerLetter"/>
+      <w:lvlText w:val="%2."/>
+      <w:lvlJc w:val="left"/>
+      <w:pPr>
+        <w:ind w:left="1440" w:hanging="360"/>
+      </w:pPr>
+    </w:lvl>
+    <w:lvl w:ilvl="2" w:tplc="040C001B" w:tentative="1">
+      <w:start w:val="1"/>
+      <w:numFmt w:val="lowerRoman"/>
+      <w:lvlText w:val="%3."/>
+      <w:lvlJc w:val="right"/>
+      <w:pPr>
+        <w:ind w:left="2160" w:hanging="180"/>
+      </w:pPr>
+    </w:lvl>
+    <w:lvl w:ilvl="3" w:tplc="040C000F" w:tentative="1">
+      <w:start w:val="1"/>
+      <w:numFmt w:val="decimal"/>
+      <w:lvlText w:val="%4."/>
+      <w:lvlJc w:val="left"/>
+      <w:pPr>
+        <w:ind w:left="2880" w:hanging="360"/>
+      </w:pPr>
+    </w:lvl>
+    <w:lvl w:ilvl="4" w:tplc="040C0019" w:tentative="1">
+      <w:start w:val="1"/>
+      <w:numFmt w:val="lowerLetter"/>
+      <w:lvlText w:val="%5."/>
+      <w:lvlJc w:val="left"/>
+      <w:pPr>
+        <w:ind w:left="3600" w:hanging="360"/>
+      </w:pPr>
+    </w:lvl>
+    <w:lvl w:ilvl="5" w:tplc="040C001B" w:tentative="1">
+      <w:start w:val="1"/>
+      <w:numFmt w:val="lowerRoman"/>
+      <w:lvlText w:val="%6."/>
+      <w:lvlJc w:val="right"/>
+      <w:pPr>
+        <w:ind w:left="4320" w:hanging="180"/>
+      </w:pPr>
+    </w:lvl>
+    <w:lvl w:ilvl="6" w:tplc="040C000F" w:tentative="1">
+      <w:start w:val="1"/>
+      <w:numFmt w:val="decimal"/>
+      <w:lvlText w:val="%7."/>
+      <w:lvlJc w:val="left"/>
+      <w:pPr>
+        <w:ind w:left="5040" w:hanging="360"/>
+      </w:pPr>
+    </w:lvl>
+    <w:lvl w:ilvl="7" w:tplc="040C0019" w:tentative="1">
+      <w:start w:val="1"/>
+      <w:numFmt w:val="lowerLetter"/>
+      <w:lvlText w:val="%8."/>
+      <w:lvlJc w:val="left"/>
+      <w:pPr>
+        <w:ind w:left="5760" w:hanging="360"/>
+      </w:pPr>
+    </w:lvl>
+    <w:lvl w:ilvl="8" w:tplc="040C001B" w:tentative="1">
+      <w:start w:val="1"/>
+      <w:numFmt w:val="lowerRoman"/>
+      <w:lvlText w:val="%9."/>
+      <w:lvlJc w:val="right"/>
+      <w:pPr>
+        <w:ind w:left="6480" w:hanging="180"/>
+      </w:pPr>
+    </w:lvl>
+  </w:abstractNum>
   <w:num w:numId="1" w16cid:durableId="462315029">
+    <w:abstractNumId w:val="1"/>
+  </w:num>
+  <w:num w:numId="2" w16cid:durableId="1311517390">
+    <w:abstractNumId w:val="2"/>
+  </w:num>
+  <w:num w:numId="3" w16cid:durableId="1197623068">
     <w:abstractNumId w:val="0"/>
   </w:num>
-  <w:num w:numId="2" w16cid:durableId="1311517390">
-    <w:abstractNumId w:val="1"/>
+  <w:num w:numId="4" w16cid:durableId="454445759">
+    <w:abstractNumId w:val="3"/>
   </w:num>
 </w:numbering>
 </file>
 
 <file path=word/styles.xml><?xml version="1.0" encoding="utf-8"?>
-<w:styles xmlns:mc="http://schemas.openxmlformats.org/markup-compatibility/2006" xmlns:r="http://schemas.openxmlformats.org/officeDocument/2006/relationships" xmlns:w="http://schemas.openxmlformats.org/wordprocessingml/2006/main" xmlns:w14="http://schemas.microsoft.com/office/word/2010/wordml" xmlns:w15="http://schemas.microsoft.com/office/word/2012/wordml" xmlns:w16cex="http://schemas.microsoft.com/office/word/2018/wordml/cex" xmlns:w16cid="http://schemas.microsoft.com/office/word/2016/wordml/cid" xmlns:w16="http://schemas.microsoft.com/office/word/2018/wordml" xmlns:w16du="http://schemas.microsoft.com/office/word/2023/wordml/word16du" xmlns:w16sdtdh="http://schemas.microsoft.com/office/word/2020/wordml/sdtdatahash" xmlns:w16se="http://schemas.microsoft.com/office/word/2015/wordml/symex" mc:Ignorable="w14 w15 w16se w16cid w16 w16cex w16sdtdh w16du">
+<w:styles xmlns:mc="http://schemas.openxmlformats.org/markup-compatibility/2006" xmlns:r="http://schemas.openxmlformats.org/officeDocument/2006/relationships" xmlns:w="http://schemas.openxmlformats.org/wordprocessingml/2006/main" xmlns:w14="http://schemas.microsoft.com/office/word/2010/wordml" xmlns:w15="http://schemas.microsoft.com/office/word/2012/wordml" xmlns:w16cex="http://schemas.microsoft.com/office/word/2018/wordml/cex" xmlns:w16cid="http://schemas.microsoft.com/office/word/2016/wordml/cid" xmlns:w16="http://schemas.microsoft.com/office/word/2018/wordml" xmlns:w16sdtdh="http://schemas.microsoft.com/office/word/2020/wordml/sdtdatahash" xmlns:w16se="http://schemas.microsoft.com/office/word/2015/wordml/symex" mc:Ignorable="w14 w15 w16se w16cid w16 w16cex w16sdtdh">
   <w:docDefaults>
     <w:rPrDefault>
       <w:rPr>
@@ -2197,4 +2507,16 @@
     </a:ext>
   </a:extLst>
 </a:theme>
+</file>
+
+<file path=customXml/item1.xml><?xml version="1.0" encoding="utf-8"?>
+<b:Sources xmlns:b="http://schemas.openxmlformats.org/officeDocument/2006/bibliography" xmlns="http://schemas.openxmlformats.org/officeDocument/2006/bibliography" SelectedStyle="\APASixthEditionOfficeOnline.xsl" StyleName="APA" Version="6"/>
+</file>
+
+<file path=customXml/itemProps1.xml><?xml version="1.0" encoding="utf-8"?>
+<ds:datastoreItem xmlns:ds="http://schemas.openxmlformats.org/officeDocument/2006/customXml" ds:itemID="{91FD420E-52EF-448B-A65E-16FF617A079C}">
+  <ds:schemaRefs>
+    <ds:schemaRef ds:uri="http://schemas.openxmlformats.org/officeDocument/2006/bibliography"/>
+  </ds:schemaRefs>
+</ds:datastoreItem>
 </file>
</xml_diff>

<commit_message>
amélioration des modèles LSTM et PPO
</commit_message>
<xml_diff>
--- a/docs/Note projet annuel Alpaca.docx
+++ b/docs/Note projet annuel Alpaca.docx
@@ -465,7 +465,6 @@
           <w:sz w:val="23"/>
           <w:szCs w:val="23"/>
           <w:shd w:val="clear" w:color="auto" w:fill="FFFFFF"/>
-          <w:lang w:val="en-US"/>
         </w:rPr>
       </w:pPr>
       <w:r>
@@ -477,7 +476,6 @@
           <w:sz w:val="23"/>
           <w:szCs w:val="23"/>
           <w:shd w:val="clear" w:color="auto" w:fill="FFFFFF"/>
-          <w:lang w:val="en-US"/>
         </w:rPr>
         <w:t>SIP</w:t>
       </w:r>
@@ -488,9 +486,30 @@
           <w:sz w:val="23"/>
           <w:szCs w:val="23"/>
           <w:shd w:val="clear" w:color="auto" w:fill="FFFFFF"/>
-          <w:lang w:val="en-US"/>
-        </w:rPr>
-        <w:t xml:space="preserve"> is short for </w:t>
+        </w:rPr>
+        <w:t xml:space="preserve"> </w:t>
+      </w:r>
+      <w:proofErr w:type="spellStart"/>
+      <w:r>
+        <w:rPr>
+          <w:rFonts w:cstheme="minorHAnsi"/>
+          <w:color w:val="384248"/>
+          <w:sz w:val="23"/>
+          <w:szCs w:val="23"/>
+          <w:shd w:val="clear" w:color="auto" w:fill="FFFFFF"/>
+        </w:rPr>
+        <w:t>is</w:t>
+      </w:r>
+      <w:proofErr w:type="spellEnd"/>
+      <w:r>
+        <w:rPr>
+          <w:rFonts w:cstheme="minorHAnsi"/>
+          <w:color w:val="384248"/>
+          <w:sz w:val="23"/>
+          <w:szCs w:val="23"/>
+          <w:shd w:val="clear" w:color="auto" w:fill="FFFFFF"/>
+        </w:rPr>
+        <w:t xml:space="preserve"> short for </w:t>
       </w:r>
       <w:hyperlink r:id="rId10" w:tgtFrame="_self" w:history="1">
         <w:r>
@@ -501,7 +520,6 @@
             <w:sz w:val="23"/>
             <w:szCs w:val="23"/>
             <w:shd w:val="clear" w:color="auto" w:fill="FFFFFF"/>
-            <w:lang w:val="en-US"/>
           </w:rPr>
           <w:t>Securities Information Processor</w:t>
         </w:r>
@@ -513,16 +531,234 @@
           <w:sz w:val="23"/>
           <w:szCs w:val="23"/>
           <w:shd w:val="clear" w:color="auto" w:fill="FFFFFF"/>
-          <w:lang w:val="en-US"/>
-        </w:rPr>
-        <w:t>. All US exchanges are mandated by the regulators to report their activities (trades and quotes) to the consolidated tape. This is what we call SIP data.</w:t>
-      </w:r>
-    </w:p>
-    <w:p>
-      <w:pPr>
+        </w:rPr>
+        <w:t xml:space="preserve">. All US exchanges are </w:t>
+      </w:r>
+      <w:proofErr w:type="spellStart"/>
+      <w:r>
         <w:rPr>
           <w:rFonts w:cstheme="minorHAnsi"/>
-          <w:lang w:val="en-US"/>
+          <w:color w:val="384248"/>
+          <w:sz w:val="23"/>
+          <w:szCs w:val="23"/>
+          <w:shd w:val="clear" w:color="auto" w:fill="FFFFFF"/>
+        </w:rPr>
+        <w:t>mandated</w:t>
+      </w:r>
+      <w:proofErr w:type="spellEnd"/>
+      <w:r>
+        <w:rPr>
+          <w:rFonts w:cstheme="minorHAnsi"/>
+          <w:color w:val="384248"/>
+          <w:sz w:val="23"/>
+          <w:szCs w:val="23"/>
+          <w:shd w:val="clear" w:color="auto" w:fill="FFFFFF"/>
+        </w:rPr>
+        <w:t xml:space="preserve"> by the </w:t>
+      </w:r>
+      <w:proofErr w:type="spellStart"/>
+      <w:r>
+        <w:rPr>
+          <w:rFonts w:cstheme="minorHAnsi"/>
+          <w:color w:val="384248"/>
+          <w:sz w:val="23"/>
+          <w:szCs w:val="23"/>
+          <w:shd w:val="clear" w:color="auto" w:fill="FFFFFF"/>
+        </w:rPr>
+        <w:t>regulators</w:t>
+      </w:r>
+      <w:proofErr w:type="spellEnd"/>
+      <w:r>
+        <w:rPr>
+          <w:rFonts w:cstheme="minorHAnsi"/>
+          <w:color w:val="384248"/>
+          <w:sz w:val="23"/>
+          <w:szCs w:val="23"/>
+          <w:shd w:val="clear" w:color="auto" w:fill="FFFFFF"/>
+        </w:rPr>
+        <w:t xml:space="preserve"> to report </w:t>
+      </w:r>
+      <w:proofErr w:type="spellStart"/>
+      <w:r>
+        <w:rPr>
+          <w:rFonts w:cstheme="minorHAnsi"/>
+          <w:color w:val="384248"/>
+          <w:sz w:val="23"/>
+          <w:szCs w:val="23"/>
+          <w:shd w:val="clear" w:color="auto" w:fill="FFFFFF"/>
+        </w:rPr>
+        <w:t>their</w:t>
+      </w:r>
+      <w:proofErr w:type="spellEnd"/>
+      <w:r>
+        <w:rPr>
+          <w:rFonts w:cstheme="minorHAnsi"/>
+          <w:color w:val="384248"/>
+          <w:sz w:val="23"/>
+          <w:szCs w:val="23"/>
+          <w:shd w:val="clear" w:color="auto" w:fill="FFFFFF"/>
+        </w:rPr>
+        <w:t xml:space="preserve"> </w:t>
+      </w:r>
+      <w:proofErr w:type="spellStart"/>
+      <w:r>
+        <w:rPr>
+          <w:rFonts w:cstheme="minorHAnsi"/>
+          <w:color w:val="384248"/>
+          <w:sz w:val="23"/>
+          <w:szCs w:val="23"/>
+          <w:shd w:val="clear" w:color="auto" w:fill="FFFFFF"/>
+        </w:rPr>
+        <w:t>activities</w:t>
+      </w:r>
+      <w:proofErr w:type="spellEnd"/>
+      <w:r>
+        <w:rPr>
+          <w:rFonts w:cstheme="minorHAnsi"/>
+          <w:color w:val="384248"/>
+          <w:sz w:val="23"/>
+          <w:szCs w:val="23"/>
+          <w:shd w:val="clear" w:color="auto" w:fill="FFFFFF"/>
+        </w:rPr>
+        <w:t xml:space="preserve"> (</w:t>
+      </w:r>
+      <w:proofErr w:type="spellStart"/>
+      <w:r>
+        <w:rPr>
+          <w:rFonts w:cstheme="minorHAnsi"/>
+          <w:color w:val="384248"/>
+          <w:sz w:val="23"/>
+          <w:szCs w:val="23"/>
+          <w:shd w:val="clear" w:color="auto" w:fill="FFFFFF"/>
+        </w:rPr>
+        <w:t>trades</w:t>
+      </w:r>
+      <w:proofErr w:type="spellEnd"/>
+      <w:r>
+        <w:rPr>
+          <w:rFonts w:cstheme="minorHAnsi"/>
+          <w:color w:val="384248"/>
+          <w:sz w:val="23"/>
+          <w:szCs w:val="23"/>
+          <w:shd w:val="clear" w:color="auto" w:fill="FFFFFF"/>
+        </w:rPr>
+        <w:t xml:space="preserve"> and </w:t>
+      </w:r>
+      <w:proofErr w:type="spellStart"/>
+      <w:r>
+        <w:rPr>
+          <w:rFonts w:cstheme="minorHAnsi"/>
+          <w:color w:val="384248"/>
+          <w:sz w:val="23"/>
+          <w:szCs w:val="23"/>
+          <w:shd w:val="clear" w:color="auto" w:fill="FFFFFF"/>
+        </w:rPr>
+        <w:t>quotes</w:t>
+      </w:r>
+      <w:proofErr w:type="spellEnd"/>
+      <w:r>
+        <w:rPr>
+          <w:rFonts w:cstheme="minorHAnsi"/>
+          <w:color w:val="384248"/>
+          <w:sz w:val="23"/>
+          <w:szCs w:val="23"/>
+          <w:shd w:val="clear" w:color="auto" w:fill="FFFFFF"/>
+        </w:rPr>
+        <w:t xml:space="preserve">) to the </w:t>
+      </w:r>
+      <w:proofErr w:type="spellStart"/>
+      <w:r>
+        <w:rPr>
+          <w:rFonts w:cstheme="minorHAnsi"/>
+          <w:color w:val="384248"/>
+          <w:sz w:val="23"/>
+          <w:szCs w:val="23"/>
+          <w:shd w:val="clear" w:color="auto" w:fill="FFFFFF"/>
+        </w:rPr>
+        <w:t>consolidated</w:t>
+      </w:r>
+      <w:proofErr w:type="spellEnd"/>
+      <w:r>
+        <w:rPr>
+          <w:rFonts w:cstheme="minorHAnsi"/>
+          <w:color w:val="384248"/>
+          <w:sz w:val="23"/>
+          <w:szCs w:val="23"/>
+          <w:shd w:val="clear" w:color="auto" w:fill="FFFFFF"/>
+        </w:rPr>
+        <w:t xml:space="preserve"> tape. This </w:t>
+      </w:r>
+      <w:proofErr w:type="spellStart"/>
+      <w:r>
+        <w:rPr>
+          <w:rFonts w:cstheme="minorHAnsi"/>
+          <w:color w:val="384248"/>
+          <w:sz w:val="23"/>
+          <w:szCs w:val="23"/>
+          <w:shd w:val="clear" w:color="auto" w:fill="FFFFFF"/>
+        </w:rPr>
+        <w:t>is</w:t>
+      </w:r>
+      <w:proofErr w:type="spellEnd"/>
+      <w:r>
+        <w:rPr>
+          <w:rFonts w:cstheme="minorHAnsi"/>
+          <w:color w:val="384248"/>
+          <w:sz w:val="23"/>
+          <w:szCs w:val="23"/>
+          <w:shd w:val="clear" w:color="auto" w:fill="FFFFFF"/>
+        </w:rPr>
+        <w:t xml:space="preserve"> </w:t>
+      </w:r>
+      <w:proofErr w:type="spellStart"/>
+      <w:r>
+        <w:rPr>
+          <w:rFonts w:cstheme="minorHAnsi"/>
+          <w:color w:val="384248"/>
+          <w:sz w:val="23"/>
+          <w:szCs w:val="23"/>
+          <w:shd w:val="clear" w:color="auto" w:fill="FFFFFF"/>
+        </w:rPr>
+        <w:t>what</w:t>
+      </w:r>
+      <w:proofErr w:type="spellEnd"/>
+      <w:r>
+        <w:rPr>
+          <w:rFonts w:cstheme="minorHAnsi"/>
+          <w:color w:val="384248"/>
+          <w:sz w:val="23"/>
+          <w:szCs w:val="23"/>
+          <w:shd w:val="clear" w:color="auto" w:fill="FFFFFF"/>
+        </w:rPr>
+        <w:t xml:space="preserve"> </w:t>
+      </w:r>
+      <w:proofErr w:type="spellStart"/>
+      <w:r>
+        <w:rPr>
+          <w:rFonts w:cstheme="minorHAnsi"/>
+          <w:color w:val="384248"/>
+          <w:sz w:val="23"/>
+          <w:szCs w:val="23"/>
+          <w:shd w:val="clear" w:color="auto" w:fill="FFFFFF"/>
+        </w:rPr>
+        <w:t>we</w:t>
+      </w:r>
+      <w:proofErr w:type="spellEnd"/>
+      <w:r>
+        <w:rPr>
+          <w:rFonts w:cstheme="minorHAnsi"/>
+          <w:color w:val="384248"/>
+          <w:sz w:val="23"/>
+          <w:szCs w:val="23"/>
+          <w:shd w:val="clear" w:color="auto" w:fill="FFFFFF"/>
+        </w:rPr>
+        <w:t xml:space="preserve"> call SIP data.</w:t>
+      </w:r>
+    </w:p>
+    <w:p>
+      <w:pPr>
+        <w:rPr>
+          <w:rFonts w:cstheme="minorHAnsi"/>
         </w:rPr>
       </w:pPr>
       <w:r>
@@ -534,7 +770,6 @@
           <w:sz w:val="23"/>
           <w:szCs w:val="23"/>
           <w:shd w:val="clear" w:color="auto" w:fill="FFFFFF"/>
-          <w:lang w:val="en-US"/>
         </w:rPr>
         <w:t>IEX</w:t>
       </w:r>
@@ -545,24 +780,53 @@
           <w:sz w:val="23"/>
           <w:szCs w:val="23"/>
           <w:shd w:val="clear" w:color="auto" w:fill="FFFFFF"/>
-          <w:lang w:val="en-US"/>
         </w:rPr>
         <w:t xml:space="preserve"> (</w:t>
       </w:r>
-      <w:hyperlink r:id="rId11" w:tgtFrame="_self" w:history="1">
-        <w:r>
-          <w:rPr>
-            <w:rStyle w:val="Lienhypertexte"/>
-            <w:rFonts w:cstheme="minorHAnsi"/>
-            <w:color w:val="8F5AFF"/>
-            <w:sz w:val="23"/>
-            <w:szCs w:val="23"/>
-            <w:shd w:val="clear" w:color="auto" w:fill="FFFFFF"/>
-            <w:lang w:val="en-US"/>
-          </w:rPr>
-          <w:t>Investors Exchange</w:t>
-        </w:r>
-      </w:hyperlink>
+      <w:proofErr w:type="spellStart"/>
+      <w:r>
+        <w:fldChar w:fldCharType="begin"/>
+      </w:r>
+      <w:r>
+        <w:instrText>HYPERLINK "https://en.wikipedia.org/wiki/IEX" \t "_self"</w:instrText>
+      </w:r>
+      <w:r>
+        <w:fldChar w:fldCharType="separate"/>
+      </w:r>
+      <w:r>
+        <w:rPr>
+          <w:rStyle w:val="Lienhypertexte"/>
+          <w:rFonts w:cstheme="minorHAnsi"/>
+          <w:color w:val="8F5AFF"/>
+          <w:sz w:val="23"/>
+          <w:szCs w:val="23"/>
+          <w:shd w:val="clear" w:color="auto" w:fill="FFFFFF"/>
+        </w:rPr>
+        <w:t>Investors</w:t>
+      </w:r>
+      <w:proofErr w:type="spellEnd"/>
+      <w:r>
+        <w:rPr>
+          <w:rStyle w:val="Lienhypertexte"/>
+          <w:rFonts w:cstheme="minorHAnsi"/>
+          <w:color w:val="8F5AFF"/>
+          <w:sz w:val="23"/>
+          <w:szCs w:val="23"/>
+          <w:shd w:val="clear" w:color="auto" w:fill="FFFFFF"/>
+        </w:rPr>
+        <w:t xml:space="preserve"> Exchange</w:t>
+      </w:r>
+      <w:r>
+        <w:rPr>
+          <w:rStyle w:val="Lienhypertexte"/>
+          <w:rFonts w:cstheme="minorHAnsi"/>
+          <w:color w:val="8F5AFF"/>
+          <w:sz w:val="23"/>
+          <w:szCs w:val="23"/>
+          <w:shd w:val="clear" w:color="auto" w:fill="FFFFFF"/>
+        </w:rPr>
+        <w:fldChar w:fldCharType="end"/>
+      </w:r>
       <w:r>
         <w:rPr>
           <w:rFonts w:cstheme="minorHAnsi"/>
@@ -570,9 +834,30 @@
           <w:sz w:val="23"/>
           <w:szCs w:val="23"/>
           <w:shd w:val="clear" w:color="auto" w:fill="FFFFFF"/>
-          <w:lang w:val="en-US"/>
-        </w:rPr>
-        <w:t>) is a single stock exchange.</w:t>
+        </w:rPr>
+        <w:t xml:space="preserve">) </w:t>
+      </w:r>
+      <w:proofErr w:type="spellStart"/>
+      <w:r>
+        <w:rPr>
+          <w:rFonts w:cstheme="minorHAnsi"/>
+          <w:color w:val="384248"/>
+          <w:sz w:val="23"/>
+          <w:szCs w:val="23"/>
+          <w:shd w:val="clear" w:color="auto" w:fill="FFFFFF"/>
+        </w:rPr>
+        <w:t>is</w:t>
+      </w:r>
+      <w:proofErr w:type="spellEnd"/>
+      <w:r>
+        <w:rPr>
+          <w:rFonts w:cstheme="minorHAnsi"/>
+          <w:color w:val="384248"/>
+          <w:sz w:val="23"/>
+          <w:szCs w:val="23"/>
+          <w:shd w:val="clear" w:color="auto" w:fill="FFFFFF"/>
+        </w:rPr>
+        <w:t xml:space="preserve"> a single stock exchange.</w:t>
       </w:r>
     </w:p>
     <w:p>
@@ -740,10 +1025,7 @@
         </w:numPr>
       </w:pPr>
       <w:r>
-        <w:t xml:space="preserve">Le </w:t>
-      </w:r>
-      <w:r>
-        <w:t>Volume-</w:t>
+        <w:t>Le Volume-</w:t>
       </w:r>
       <w:proofErr w:type="spellStart"/>
       <w:r>
@@ -807,7 +1089,13 @@
     </w:p>
     <w:p>
       <w:r>
-        <w:t xml:space="preserve">Dans un seconde temps, on va utiliser une approche </w:t>
+        <w:t xml:space="preserve">Dans </w:t>
+      </w:r>
+      <w:r>
+        <w:t>un second temps</w:t>
+      </w:r>
+      <w:r>
+        <w:t xml:space="preserve">, on va utiliser une approche </w:t>
       </w:r>
       <w:r>
         <w:t xml:space="preserve">machine </w:t>
@@ -857,10 +1145,7 @@
         <w:t>er</w:t>
       </w:r>
       <w:r>
-        <w:t xml:space="preserve"> janvier 2023 jusqu’au mois de mai 2024 (1 an et demi). Chaque valeur est éloignée d’une heure l’une de l’autre (time frame d’une heure). Pour simplifier le problème, on ne peut acheter qu’une seule action à la fois et on considère un portfolio de 10.000€ initialement.</w:t>
-      </w:r>
-      <w:r>
-        <w:t xml:space="preserve"> Pour les modèles de machine </w:t>
+        <w:t xml:space="preserve"> janvier 2023 jusqu’au mois de mai 2024 (1 an et demi). Chaque valeur est éloignée d’une heure l’une de l’autre (time frame d’une heure). Pour simplifier le problème, on ne peut acheter qu’une seule action à la fois et on considère un portfolio de 10.000€ initialement. Pour les modèles de machine </w:t>
       </w:r>
       <w:proofErr w:type="spellStart"/>
       <w:r>
@@ -877,10 +1162,7 @@
         <w:t>er</w:t>
       </w:r>
       <w:r>
-        <w:t xml:space="preserve"> janvier 2017 jusqu’à 2022 pour l’entrainement et jusqu’à 2023 pour le jeu de validation, le jeu de test sera le même entre </w:t>
-      </w:r>
-      <w:r>
-        <w:t>le 1</w:t>
+        <w:t xml:space="preserve"> janvier 2017 jusqu’à 2022 pour l’entrainement et jusqu’à 2023 pour le jeu de validation, le jeu de test sera le même entre le 1</w:t>
       </w:r>
       <w:r>
         <w:rPr>
@@ -889,10 +1171,7 @@
         <w:t>er</w:t>
       </w:r>
       <w:r>
-        <w:t xml:space="preserve"> janvier 2023 jusqu’au mois de mai 2024</w:t>
-      </w:r>
-      <w:r>
-        <w:t xml:space="preserve">. On notera que Apple à diviser son action par 4 au 31 Aout 2020, on va donc multiplier par 4 les prix </w:t>
+        <w:t xml:space="preserve"> janvier 2023 jusqu’au mois de mai 2024. On notera que Apple à diviser son action par 4 au 31 Aout 2020, on va donc multiplier par 4 les prix </w:t>
       </w:r>
       <w:r>
         <w:t>pour ne pas perturber l’apprentissage de nos modèles.</w:t>
@@ -936,18 +1215,15 @@
         <w:t xml:space="preserve"> temps pour ce calcul de différence de prix. En effet, à cause de la forte volatilité des prix il pourrait être intéressant de se baser sur </w:t>
       </w:r>
       <w:r>
-        <w:t xml:space="preserve">des </w:t>
-      </w:r>
-      <w:r>
-        <w:t>temps plus large.</w:t>
-      </w:r>
-    </w:p>
-    <w:p>
-      <w:r>
-        <w:t>Pour comparer le</w:t>
-      </w:r>
-      <w:r>
-        <w:t xml:space="preserve">s résultats on utilisera comme </w:t>
+        <w:t>des temps plus larges</w:t>
+      </w:r>
+      <w:r>
+        <w:t>.</w:t>
+      </w:r>
+    </w:p>
+    <w:p>
+      <w:r>
+        <w:t xml:space="preserve">Pour comparer les résultats on utilisera comme </w:t>
       </w:r>
       <w:proofErr w:type="spellStart"/>
       <w:r>
@@ -980,7 +1256,7 @@
                     <pic:cNvPicPr/>
                   </pic:nvPicPr>
                   <pic:blipFill>
-                    <a:blip r:embed="rId12"/>
+                    <a:blip r:embed="rId11"/>
                     <a:stretch>
                       <a:fillRect/>
                     </a:stretch>
@@ -1003,15 +1279,18 @@
     </w:p>
     <w:p>
       <w:r>
-        <w:t>On affiche ci-dessus le</w:t>
-      </w:r>
-      <w:r>
-        <w:t>s résultats pour un calcul de différente entre 1, 10, 20, 40 et 80 valeurs qui ne correspondent pas exactement à leur équivalent en heure car le marché n’est pas ouvert 24h/24.</w:t>
-      </w:r>
-    </w:p>
-    <w:p>
-      <w:r>
-        <w:t xml:space="preserve">Comme on peut l’observer, seulement la courbe verte (différence de 40) est supérieur à l’action à la fin de l’historique et le gain n’est pas significativement meilleur. On </w:t>
+        <w:t>On affiche ci-dessus les résultats pour un calcul de différente entre 1, 10, 20, 40 et 80 valeurs qui ne correspondent pas exactement à leur équivalent en heure car le marché n’est pas ouvert 24h/24.</w:t>
+      </w:r>
+    </w:p>
+    <w:p>
+      <w:r>
+        <w:t xml:space="preserve">Comme on peut l’observer, seulement la courbe verte (différence de 40) est </w:t>
+      </w:r>
+      <w:r>
+        <w:t>supérieure</w:t>
+      </w:r>
+      <w:r>
+        <w:t xml:space="preserve"> à l’action à la fin de l’historique et le gain n’est pas significativement meilleur. On </w:t>
       </w:r>
       <w:r>
         <w:t xml:space="preserve">ne </w:t>
@@ -1078,7 +1357,7 @@
                     <pic:cNvPicPr/>
                   </pic:nvPicPr>
                   <pic:blipFill>
-                    <a:blip r:embed="rId13"/>
+                    <a:blip r:embed="rId12"/>
                     <a:stretch>
                       <a:fillRect/>
                     </a:stretch>
@@ -1114,10 +1393,7 @@
     </w:p>
     <w:p>
       <w:r>
-        <w:t>On va utiliser la mê</w:t>
-      </w:r>
-      <w:r>
-        <w:t xml:space="preserve">me stratégie qu’avant pour calculer la différence de prix entre le prix actuel et la valeur précédente mais basée sur le </w:t>
+        <w:t xml:space="preserve">On va utiliser la même stratégie qu’avant pour calculer la différence de prix entre le prix actuel et la valeur précédente mais basée sur le </w:t>
       </w:r>
       <w:proofErr w:type="spellStart"/>
       <w:r>
@@ -1125,13 +1401,7 @@
       </w:r>
       <w:proofErr w:type="spellEnd"/>
       <w:r>
-        <w:t xml:space="preserve"> du prix. On choisit les valeurs béta suivantes </w:t>
-      </w:r>
-      <w:r>
-        <w:t>[0.9, 0.95, 0.99, 0.995, 0.999]</w:t>
-      </w:r>
-      <w:r>
-        <w:t xml:space="preserve">. Plus la valeur est grande est plus le prix sera lissé mais le </w:t>
+        <w:t xml:space="preserve"> du prix. On choisit les valeurs béta suivantes [0.9, 0.95, 0.99, 0.995, 0.999]. Plus la valeur est grande est plus le prix sera lissé mais le </w:t>
       </w:r>
       <w:proofErr w:type="spellStart"/>
       <w:r>
@@ -1164,7 +1434,7 @@
                     <pic:cNvPicPr/>
                   </pic:nvPicPr>
                   <pic:blipFill>
-                    <a:blip r:embed="rId14"/>
+                    <a:blip r:embed="rId13"/>
                     <a:stretch>
                       <a:fillRect/>
                     </a:stretch>
@@ -1192,24 +1462,33 @@
     </w:p>
     <w:p>
       <w:r>
-        <w:t xml:space="preserve">Ces 2 expérimentations démontre bien la difficulté du problème. </w:t>
-      </w:r>
-      <w:r>
-        <w:t xml:space="preserve">Effectuer du trading en </w:t>
-      </w:r>
-      <w:r>
-        <w:t>se basant uniquement s</w:t>
-      </w:r>
-      <w:r>
-        <w:t>ur la tendance aboutit généralement à de moins bon résultats qu’une position longue sans effectuer de trading. On a pu optimiser les paramètres pour obtenir des résultats légèrement meilleur que l’évolution de l’action parce qu’on connaissait l’évolution du prix de l’action sur toute la période de trading. Dans un cas réel ou on ne connaitrait pas l’évolution des prix futur, on pourra pas déterminer les meilleurs paramètres.</w:t>
-      </w:r>
-    </w:p>
-    <w:p>
-      <w:r>
-        <w:t xml:space="preserve">Les traders utilisent </w:t>
-      </w:r>
-      <w:r>
-        <w:t xml:space="preserve">de multiples indicateurs plus sophistiqué, leurs expériences personnelles et </w:t>
+        <w:t xml:space="preserve">Ces 2 expérimentations </w:t>
+      </w:r>
+      <w:r>
+        <w:t>démontrent</w:t>
+      </w:r>
+      <w:r>
+        <w:t xml:space="preserve"> bien la difficulté du problème. </w:t>
+      </w:r>
+      <w:r>
+        <w:t xml:space="preserve">Effectuer du trading en se basant uniquement sur la tendance aboutit généralement à de moins bon résultats qu’une position longue sans effectuer de trading. On a pu optimiser les paramètres pour obtenir </w:t>
+      </w:r>
+      <w:r>
+        <w:t>des résultats légèrement meilleurs</w:t>
+      </w:r>
+      <w:r>
+        <w:t xml:space="preserve"> que l’évolution de l’action parce qu’on connaissait l’évolution du prix de l’action sur toute la période de trading. Dans un cas réel ou on ne connaitrait pas l’évolution des prix futur, </w:t>
+      </w:r>
+      <w:r>
+        <w:t>on ne pourra pas</w:t>
+      </w:r>
+      <w:r>
+        <w:t xml:space="preserve"> déterminer les meilleurs paramètres.</w:t>
+      </w:r>
+    </w:p>
+    <w:p>
+      <w:r>
+        <w:t xml:space="preserve">Les traders utilisent de multiples indicateurs plus sophistiqué, leurs expériences personnelles et </w:t>
       </w:r>
       <w:r>
         <w:t>les évènements qui pourrait influencer l’action en dehors de l’étude pur de l’évolution des prix.</w:t>
@@ -1221,32 +1500,951 @@
     <w:p>
       <w:pPr>
         <w:pStyle w:val="Titre2"/>
-        <w:rPr>
-          <w:lang w:val="en-US"/>
-        </w:rPr>
-      </w:pPr>
-      <w:proofErr w:type="spellStart"/>
-      <w:r>
-        <w:rPr>
-          <w:lang w:val="en-US"/>
-        </w:rPr>
-        <w:t>Approche</w:t>
-      </w:r>
-      <w:proofErr w:type="spellEnd"/>
-      <w:r>
-        <w:rPr>
-          <w:lang w:val="en-US"/>
-        </w:rPr>
-        <w:t xml:space="preserve"> machine learning</w:t>
-      </w:r>
-    </w:p>
-    <w:p>
-      <w:pPr>
-        <w:rPr>
-          <w:lang w:val="en-US"/>
-        </w:rPr>
-      </w:pPr>
-    </w:p>
+      </w:pPr>
+      <w:r>
+        <w:t xml:space="preserve">Approche machine </w:t>
+      </w:r>
+      <w:proofErr w:type="spellStart"/>
+      <w:r>
+        <w:t>learning</w:t>
+      </w:r>
+      <w:proofErr w:type="spellEnd"/>
+    </w:p>
+    <w:p>
+      <w:pPr>
+        <w:pStyle w:val="Titre3"/>
+        <w:numPr>
+          <w:ilvl w:val="0"/>
+          <w:numId w:val="6"/>
+        </w:numPr>
+      </w:pPr>
+      <w:r>
+        <w:t xml:space="preserve">Approcher une série temporelle avec des </w:t>
+      </w:r>
+      <w:r>
+        <w:t>réseaux</w:t>
+      </w:r>
+      <w:r>
+        <w:t xml:space="preserve"> de neurones récurrent LSTM</w:t>
+      </w:r>
+    </w:p>
+    <w:p>
+      <w:r>
+        <w:t xml:space="preserve">Les </w:t>
+      </w:r>
+      <w:r>
+        <w:t>réseaux</w:t>
+      </w:r>
+      <w:r>
+        <w:t xml:space="preserve"> de </w:t>
+      </w:r>
+      <w:r>
+        <w:t>neurones récurrents</w:t>
+      </w:r>
+      <w:r>
+        <w:t xml:space="preserve"> sont adaptés à la modélisation de série temporelle. On va essayer un modèle simple constitué de 2 couches LSTM de 128 neurones avec uniquement les prix de fermeture en entrée. La fenêtre d’observation est de 30 valeurs, on applique une </w:t>
+      </w:r>
+      <w:r>
+        <w:t>normalisation</w:t>
+      </w:r>
+      <w:r>
+        <w:t xml:space="preserve"> standard sur nos données </w:t>
+      </w:r>
+      <w:r>
+        <w:t>étant donné</w:t>
+      </w:r>
+      <w:r>
+        <w:t xml:space="preserve"> qu’on a des valeurs bien plus grande que 1</w:t>
+      </w:r>
+      <w:r>
+        <w:t>.</w:t>
+      </w:r>
+    </w:p>
+    <w:p>
+      <w:r>
+        <w:rPr>
+          <w:noProof/>
+        </w:rPr>
+        <w:lastRenderedPageBreak/>
+        <w:drawing>
+          <wp:inline distT="0" distB="0" distL="0" distR="0" wp14:anchorId="3DDB2E44" wp14:editId="6714E0DB">
+            <wp:extent cx="5540431" cy="2046515"/>
+            <wp:effectExtent l="0" t="0" r="3175" b="0"/>
+            <wp:docPr id="1345051515" name="Image 1"/>
+            <wp:cNvGraphicFramePr>
+              <a:graphicFrameLocks xmlns:a="http://schemas.openxmlformats.org/drawingml/2006/main" noChangeAspect="1"/>
+            </wp:cNvGraphicFramePr>
+            <a:graphic xmlns:a="http://schemas.openxmlformats.org/drawingml/2006/main">
+              <a:graphicData uri="http://schemas.openxmlformats.org/drawingml/2006/picture">
+                <pic:pic xmlns:pic="http://schemas.openxmlformats.org/drawingml/2006/picture">
+                  <pic:nvPicPr>
+                    <pic:cNvPr id="1345051515" name=""/>
+                    <pic:cNvPicPr/>
+                  </pic:nvPicPr>
+                  <pic:blipFill>
+                    <a:blip r:embed="rId14"/>
+                    <a:stretch>
+                      <a:fillRect/>
+                    </a:stretch>
+                  </pic:blipFill>
+                  <pic:spPr>
+                    <a:xfrm>
+                      <a:off x="0" y="0"/>
+                      <a:ext cx="5579393" cy="2060907"/>
+                    </a:xfrm>
+                    <a:prstGeom prst="rect">
+                      <a:avLst/>
+                    </a:prstGeom>
+                  </pic:spPr>
+                </pic:pic>
+              </a:graphicData>
+            </a:graphic>
+          </wp:inline>
+        </w:drawing>
+      </w:r>
+    </w:p>
+    <w:p>
+      <w:r>
+        <w:t xml:space="preserve">Le modèle a bien convergé avec un léger </w:t>
+      </w:r>
+      <w:proofErr w:type="spellStart"/>
+      <w:r>
+        <w:t>overtfiiting</w:t>
+      </w:r>
+      <w:proofErr w:type="spellEnd"/>
+      <w:r>
+        <w:t xml:space="preserve"> (validation en orange &gt; train en vert)</w:t>
+      </w:r>
+    </w:p>
+    <w:p>
+      <w:r>
+        <w:rPr>
+          <w:noProof/>
+        </w:rPr>
+        <w:drawing>
+          <wp:inline distT="0" distB="0" distL="0" distR="0" wp14:anchorId="19E4A212" wp14:editId="616C2899">
+            <wp:extent cx="5181600" cy="3108846"/>
+            <wp:effectExtent l="0" t="0" r="0" b="0"/>
+            <wp:docPr id="1292773756" name="Image 1"/>
+            <wp:cNvGraphicFramePr>
+              <a:graphicFrameLocks xmlns:a="http://schemas.openxmlformats.org/drawingml/2006/main" noChangeAspect="1"/>
+            </wp:cNvGraphicFramePr>
+            <a:graphic xmlns:a="http://schemas.openxmlformats.org/drawingml/2006/main">
+              <a:graphicData uri="http://schemas.openxmlformats.org/drawingml/2006/picture">
+                <pic:pic xmlns:pic="http://schemas.openxmlformats.org/drawingml/2006/picture">
+                  <pic:nvPicPr>
+                    <pic:cNvPr id="1292773756" name=""/>
+                    <pic:cNvPicPr/>
+                  </pic:nvPicPr>
+                  <pic:blipFill>
+                    <a:blip r:embed="rId15"/>
+                    <a:stretch>
+                      <a:fillRect/>
+                    </a:stretch>
+                  </pic:blipFill>
+                  <pic:spPr>
+                    <a:xfrm>
+                      <a:off x="0" y="0"/>
+                      <a:ext cx="5191057" cy="3114520"/>
+                    </a:xfrm>
+                    <a:prstGeom prst="rect">
+                      <a:avLst/>
+                    </a:prstGeom>
+                  </pic:spPr>
+                </pic:pic>
+              </a:graphicData>
+            </a:graphic>
+          </wp:inline>
+        </w:drawing>
+      </w:r>
+    </w:p>
+    <w:p>
+      <w:r>
+        <w:t xml:space="preserve">Le graph ci-dessus représente le prix réel </w:t>
+      </w:r>
+      <w:r>
+        <w:t xml:space="preserve">vs le prix prédit. </w:t>
+      </w:r>
+      <w:r>
+        <w:t xml:space="preserve">On prédit le prix au temps suivant à partir des 30 derniers prix réels. Les résultats semblent très bien </w:t>
+      </w:r>
+      <w:proofErr w:type="gramStart"/>
+      <w:r>
+        <w:t>fit</w:t>
+      </w:r>
+      <w:proofErr w:type="gramEnd"/>
+      <w:r>
+        <w:t xml:space="preserve"> mais cela ne prouve en rien que le modèle est capable de prédire le prix suivant, en effet il suffit au modèle de prédire une valeur similaire à la dernier valeur pour avoir un résultat semblable. Cela est clairement visible si on calcule la proportion de bonne prédiction à la hausse ou à la baisse des prix. C’est-à-dire si le modèle prédit un prix plus élevé qu’au temps précédent et qu’il s’avère effectivement plus élevé on considère que c’est une bonne réponse et de même pour les prédictions à la baisse. On obtient pour ce modèle 49.3% de bonne prédiction qui est totalement aléatoire car on a une chance sur deux de se tromper soit 50%.</w:t>
+      </w:r>
+    </w:p>
+    <w:p>
+      <w:r>
+        <w:rPr>
+          <w:noProof/>
+        </w:rPr>
+        <w:lastRenderedPageBreak/>
+        <w:drawing>
+          <wp:inline distT="0" distB="0" distL="0" distR="0" wp14:anchorId="5835B4C0" wp14:editId="31EDB6F4">
+            <wp:extent cx="5760720" cy="3456305"/>
+            <wp:effectExtent l="0" t="0" r="0" b="0"/>
+            <wp:docPr id="1370624777" name="Image 1"/>
+            <wp:cNvGraphicFramePr>
+              <a:graphicFrameLocks xmlns:a="http://schemas.openxmlformats.org/drawingml/2006/main" noChangeAspect="1"/>
+            </wp:cNvGraphicFramePr>
+            <a:graphic xmlns:a="http://schemas.openxmlformats.org/drawingml/2006/main">
+              <a:graphicData uri="http://schemas.openxmlformats.org/drawingml/2006/picture">
+                <pic:pic xmlns:pic="http://schemas.openxmlformats.org/drawingml/2006/picture">
+                  <pic:nvPicPr>
+                    <pic:cNvPr id="1370624777" name=""/>
+                    <pic:cNvPicPr/>
+                  </pic:nvPicPr>
+                  <pic:blipFill>
+                    <a:blip r:embed="rId16"/>
+                    <a:stretch>
+                      <a:fillRect/>
+                    </a:stretch>
+                  </pic:blipFill>
+                  <pic:spPr>
+                    <a:xfrm>
+                      <a:off x="0" y="0"/>
+                      <a:ext cx="5760720" cy="3456305"/>
+                    </a:xfrm>
+                    <a:prstGeom prst="rect">
+                      <a:avLst/>
+                    </a:prstGeom>
+                  </pic:spPr>
+                </pic:pic>
+              </a:graphicData>
+            </a:graphic>
+          </wp:inline>
+        </w:drawing>
+      </w:r>
+    </w:p>
+    <w:p>
+      <w:r>
+        <w:t>Le graphique ci-dessus représente l’évolution du portfolio de l’IA vs l’évolution de l’action</w:t>
+      </w:r>
+      <w:r>
+        <w:t xml:space="preserve"> et des actions aléatoires</w:t>
+      </w:r>
+      <w:r>
+        <w:t>.</w:t>
+      </w:r>
+      <w:r>
+        <w:t xml:space="preserve"> Si on prédit que le prix va augmenter, on achète sinon on vend.</w:t>
+      </w:r>
+      <w:r>
+        <w:t xml:space="preserve"> Comme énoncé précédemment, même si le modèle est capable de prédire une valeur proche de la vraie valeur, il n’a aucune idée si elle sera plus grande ou plus faible. Ainsi, l’IA a des performances </w:t>
+      </w:r>
+      <w:r>
+        <w:t>similaires à l’aléatoire.</w:t>
+      </w:r>
+    </w:p>
+    <w:p>
+      <w:r>
+        <w:t xml:space="preserve">Maintenant en plus des prix de fermeture, on va ajouter le nombre de transaction et le nombre total de volume d’action échangé. On veut tester si ces </w:t>
+      </w:r>
+      <w:proofErr w:type="spellStart"/>
+      <w:r>
+        <w:t>features</w:t>
+      </w:r>
+      <w:proofErr w:type="spellEnd"/>
+      <w:r>
+        <w:t xml:space="preserve"> peuvent aider notre modèle à comprendre l’évolution des prix.</w:t>
+      </w:r>
+    </w:p>
+    <w:p>
+      <w:r>
+        <w:t>On représente ci-dessous les mêmes types de graphique :</w:t>
+      </w:r>
+    </w:p>
+    <w:p>
+      <w:r>
+        <w:rPr>
+          <w:noProof/>
+        </w:rPr>
+        <w:drawing>
+          <wp:inline distT="0" distB="0" distL="0" distR="0" wp14:anchorId="24F07900" wp14:editId="0C72B673">
+            <wp:extent cx="5760720" cy="2188845"/>
+            <wp:effectExtent l="0" t="0" r="0" b="1905"/>
+            <wp:docPr id="344372599" name="Image 1"/>
+            <wp:cNvGraphicFramePr>
+              <a:graphicFrameLocks xmlns:a="http://schemas.openxmlformats.org/drawingml/2006/main" noChangeAspect="1"/>
+            </wp:cNvGraphicFramePr>
+            <a:graphic xmlns:a="http://schemas.openxmlformats.org/drawingml/2006/main">
+              <a:graphicData uri="http://schemas.openxmlformats.org/drawingml/2006/picture">
+                <pic:pic xmlns:pic="http://schemas.openxmlformats.org/drawingml/2006/picture">
+                  <pic:nvPicPr>
+                    <pic:cNvPr id="344372599" name=""/>
+                    <pic:cNvPicPr/>
+                  </pic:nvPicPr>
+                  <pic:blipFill>
+                    <a:blip r:embed="rId17"/>
+                    <a:stretch>
+                      <a:fillRect/>
+                    </a:stretch>
+                  </pic:blipFill>
+                  <pic:spPr>
+                    <a:xfrm>
+                      <a:off x="0" y="0"/>
+                      <a:ext cx="5760720" cy="2188845"/>
+                    </a:xfrm>
+                    <a:prstGeom prst="rect">
+                      <a:avLst/>
+                    </a:prstGeom>
+                  </pic:spPr>
+                </pic:pic>
+              </a:graphicData>
+            </a:graphic>
+          </wp:inline>
+        </w:drawing>
+      </w:r>
+    </w:p>
+    <w:p>
+      <w:r>
+        <w:rPr>
+          <w:noProof/>
+        </w:rPr>
+        <w:lastRenderedPageBreak/>
+        <w:drawing>
+          <wp:inline distT="0" distB="0" distL="0" distR="0" wp14:anchorId="4DF5A9AF" wp14:editId="611815CE">
+            <wp:extent cx="4773386" cy="2863926"/>
+            <wp:effectExtent l="0" t="0" r="8255" b="0"/>
+            <wp:docPr id="97334436" name="Image 1"/>
+            <wp:cNvGraphicFramePr>
+              <a:graphicFrameLocks xmlns:a="http://schemas.openxmlformats.org/drawingml/2006/main" noChangeAspect="1"/>
+            </wp:cNvGraphicFramePr>
+            <a:graphic xmlns:a="http://schemas.openxmlformats.org/drawingml/2006/main">
+              <a:graphicData uri="http://schemas.openxmlformats.org/drawingml/2006/picture">
+                <pic:pic xmlns:pic="http://schemas.openxmlformats.org/drawingml/2006/picture">
+                  <pic:nvPicPr>
+                    <pic:cNvPr id="97334436" name=""/>
+                    <pic:cNvPicPr/>
+                  </pic:nvPicPr>
+                  <pic:blipFill>
+                    <a:blip r:embed="rId18"/>
+                    <a:stretch>
+                      <a:fillRect/>
+                    </a:stretch>
+                  </pic:blipFill>
+                  <pic:spPr>
+                    <a:xfrm>
+                      <a:off x="0" y="0"/>
+                      <a:ext cx="4779558" cy="2867629"/>
+                    </a:xfrm>
+                    <a:prstGeom prst="rect">
+                      <a:avLst/>
+                    </a:prstGeom>
+                  </pic:spPr>
+                </pic:pic>
+              </a:graphicData>
+            </a:graphic>
+          </wp:inline>
+        </w:drawing>
+      </w:r>
+    </w:p>
+    <w:p>
+      <w:r>
+        <w:t>Avec 48.6% de bonne prédiction de tendance.</w:t>
+      </w:r>
+    </w:p>
+    <w:p>
+      <w:r>
+        <w:rPr>
+          <w:noProof/>
+        </w:rPr>
+        <w:drawing>
+          <wp:inline distT="0" distB="0" distL="0" distR="0" wp14:anchorId="4A85880D" wp14:editId="42CC2F85">
+            <wp:extent cx="4914900" cy="2948832"/>
+            <wp:effectExtent l="0" t="0" r="0" b="4445"/>
+            <wp:docPr id="251372606" name="Image 1"/>
+            <wp:cNvGraphicFramePr>
+              <a:graphicFrameLocks xmlns:a="http://schemas.openxmlformats.org/drawingml/2006/main" noChangeAspect="1"/>
+            </wp:cNvGraphicFramePr>
+            <a:graphic xmlns:a="http://schemas.openxmlformats.org/drawingml/2006/main">
+              <a:graphicData uri="http://schemas.openxmlformats.org/drawingml/2006/picture">
+                <pic:pic xmlns:pic="http://schemas.openxmlformats.org/drawingml/2006/picture">
+                  <pic:nvPicPr>
+                    <pic:cNvPr id="251372606" name=""/>
+                    <pic:cNvPicPr/>
+                  </pic:nvPicPr>
+                  <pic:blipFill>
+                    <a:blip r:embed="rId19"/>
+                    <a:stretch>
+                      <a:fillRect/>
+                    </a:stretch>
+                  </pic:blipFill>
+                  <pic:spPr>
+                    <a:xfrm>
+                      <a:off x="0" y="0"/>
+                      <a:ext cx="4921345" cy="2952699"/>
+                    </a:xfrm>
+                    <a:prstGeom prst="rect">
+                      <a:avLst/>
+                    </a:prstGeom>
+                  </pic:spPr>
+                </pic:pic>
+              </a:graphicData>
+            </a:graphic>
+          </wp:inline>
+        </w:drawing>
+      </w:r>
+    </w:p>
+    <w:p>
+      <w:r>
+        <w:t xml:space="preserve">Même constat que précédemment =&gt; ces 2 </w:t>
+      </w:r>
+      <w:proofErr w:type="spellStart"/>
+      <w:r>
+        <w:t>features</w:t>
+      </w:r>
+      <w:proofErr w:type="spellEnd"/>
+      <w:r>
+        <w:t xml:space="preserve"> </w:t>
+      </w:r>
+      <w:r>
+        <w:t>supplémentaire</w:t>
+      </w:r>
+      <w:r>
+        <w:t xml:space="preserve"> n’ont pas permis de mieux comprendre l’évolution des prix.</w:t>
+      </w:r>
+    </w:p>
+    <w:p>
+      <w:pPr>
+        <w:pStyle w:val="Titre3"/>
+        <w:numPr>
+          <w:ilvl w:val="0"/>
+          <w:numId w:val="6"/>
+        </w:numPr>
+      </w:pPr>
+      <w:r>
+        <w:t>Apprentissage par renforcement</w:t>
+      </w:r>
+    </w:p>
+    <w:p>
+      <w:r>
+        <w:t>Avec les réseaux récurrents on a essayé de prédire l’évolution des prix pour prendre une décision sur l’achat ou la vente de l’actif. Cette fois-ci avec des modèles d’apprentissage par renforcement, on va demander à notre modèle de directement nous donner l’action à effectuer, acheter, vendre ou ne rien faire.</w:t>
+      </w:r>
+    </w:p>
+    <w:p>
+      <w:r>
+        <w:t>Le schéma ci-dessous représente le principe de l’apprentissage par renforcement :</w:t>
+      </w:r>
+    </w:p>
+    <w:p>
+      <w:r>
+        <w:rPr>
+          <w:noProof/>
+        </w:rPr>
+        <w:lastRenderedPageBreak/>
+        <w:drawing>
+          <wp:inline distT="0" distB="0" distL="0" distR="0" wp14:anchorId="145A4CAF" wp14:editId="06CD5CF0">
+            <wp:extent cx="5600700" cy="2157060"/>
+            <wp:effectExtent l="0" t="0" r="0" b="0"/>
+            <wp:docPr id="468451500" name="Image 1"/>
+            <wp:cNvGraphicFramePr>
+              <a:graphicFrameLocks xmlns:a="http://schemas.openxmlformats.org/drawingml/2006/main" noChangeAspect="1"/>
+            </wp:cNvGraphicFramePr>
+            <a:graphic xmlns:a="http://schemas.openxmlformats.org/drawingml/2006/main">
+              <a:graphicData uri="http://schemas.openxmlformats.org/drawingml/2006/picture">
+                <pic:pic xmlns:pic="http://schemas.openxmlformats.org/drawingml/2006/picture">
+                  <pic:nvPicPr>
+                    <pic:cNvPr id="0" name="Picture 1"/>
+                    <pic:cNvPicPr>
+                      <a:picLocks noChangeAspect="1" noChangeArrowheads="1"/>
+                    </pic:cNvPicPr>
+                  </pic:nvPicPr>
+                  <pic:blipFill>
+                    <a:blip r:embed="rId20">
+                      <a:extLst>
+                        <a:ext uri="{28A0092B-C50C-407E-A947-70E740481C1C}">
+                          <a14:useLocalDpi xmlns:a14="http://schemas.microsoft.com/office/drawing/2010/main" val="0"/>
+                        </a:ext>
+                      </a:extLst>
+                    </a:blip>
+                    <a:srcRect/>
+                    <a:stretch>
+                      <a:fillRect/>
+                    </a:stretch>
+                  </pic:blipFill>
+                  <pic:spPr bwMode="auto">
+                    <a:xfrm>
+                      <a:off x="0" y="0"/>
+                      <a:ext cx="5630967" cy="2168717"/>
+                    </a:xfrm>
+                    <a:prstGeom prst="rect">
+                      <a:avLst/>
+                    </a:prstGeom>
+                    <a:noFill/>
+                    <a:ln>
+                      <a:noFill/>
+                    </a:ln>
+                  </pic:spPr>
+                </pic:pic>
+              </a:graphicData>
+            </a:graphic>
+          </wp:inline>
+        </w:drawing>
+      </w:r>
+    </w:p>
+    <w:p/>
+    <w:p>
+      <w:r>
+        <w:t xml:space="preserve">Le modèle ou agent, effectue une action sur l’environnement à partir de l’observation de </w:t>
+      </w:r>
+      <w:r>
+        <w:t>celui-ci</w:t>
+      </w:r>
+      <w:r>
+        <w:t>. Au temps suivant, l’environnement renvoie la nouvelle observation et la récompense associé à l’action prise. A partir de la nouvelle observation, l’agent effectue une nouvelle action et ainsi de suite. La récompense permet à l’agent d’avoir un retour sur l’action qu’il a effectué, ce qui va lui permettre d’apprendre. En effet, l’agent va chercher à maximiser la somme cumulée de toutes les récompenses.</w:t>
+      </w:r>
+    </w:p>
+    <w:p>
+      <w:r>
+        <w:t xml:space="preserve">Concernant notre problématique, on souhaite maximiser la valeur de notre portfolio </w:t>
+      </w:r>
+      <w:r>
+        <w:t xml:space="preserve">au cours du temps. Naturellement la récompense sera la valeur du changement du portfolio. L’environnement sera l’évolution des prix. L’observation est plus complexe, </w:t>
+      </w:r>
+      <w:r>
+        <w:t>on</w:t>
+      </w:r>
+      <w:r>
+        <w:t xml:space="preserve"> </w:t>
+      </w:r>
+      <w:r>
+        <w:t>peut récupérer uniquement le dernier prix et ajouter des indicateurs calcul</w:t>
+      </w:r>
+      <w:r>
+        <w:t>és</w:t>
+      </w:r>
+      <w:r>
+        <w:t xml:space="preserve"> sur une certaine période passée afin de donner une idée au modèle de la tendance des prix par exemple ou simplement l’historique des prix comme pour le modèle précédent LSTM.</w:t>
+      </w:r>
+      <w:r>
+        <w:t xml:space="preserve"> </w:t>
+      </w:r>
+      <w:r>
+        <w:t xml:space="preserve">On peut également y ajouter le nombre d’action en possession, la valeur du portfolio actuelle etc. </w:t>
+      </w:r>
+    </w:p>
+    <w:p>
+      <w:r>
+        <w:t xml:space="preserve">Comme précédemment, afin de simplifier le problème on permet au modèle de posséder qu’une </w:t>
+      </w:r>
+      <w:r>
+        <w:t>unité d’</w:t>
+      </w:r>
+      <w:r>
+        <w:t>action à la fois</w:t>
+      </w:r>
+      <w:r>
+        <w:t>.</w:t>
+      </w:r>
+      <w:r>
+        <w:t xml:space="preserve"> Le réseau de neurones est composé de 2 couches denses de 64 unités.</w:t>
+      </w:r>
+    </w:p>
+    <w:p>
+      <w:r>
+        <w:t>On choisit en input l’historique des 30 valeurs de prix précédent et la position actuelle, c’est-à-dire si l’agent est en possession ou non d’une action</w:t>
+      </w:r>
+      <w:r>
+        <w:t xml:space="preserve">. On entraine notre modèle sur 5 millions de </w:t>
+      </w:r>
+      <w:proofErr w:type="spellStart"/>
+      <w:r>
+        <w:t>step</w:t>
+      </w:r>
+      <w:proofErr w:type="spellEnd"/>
+      <w:r>
+        <w:t>, c’est-à-dire 5 millions d’actions effectuées sur le jeu d’entrainement.</w:t>
+      </w:r>
+    </w:p>
+    <w:p>
+      <w:r>
+        <w:drawing>
+          <wp:inline distT="0" distB="0" distL="0" distR="0" wp14:anchorId="6F884AEC" wp14:editId="1B63FDB4">
+            <wp:extent cx="5760720" cy="1786890"/>
+            <wp:effectExtent l="0" t="0" r="0" b="3810"/>
+            <wp:docPr id="655929251" name="Image 1"/>
+            <wp:cNvGraphicFramePr>
+              <a:graphicFrameLocks xmlns:a="http://schemas.openxmlformats.org/drawingml/2006/main" noChangeAspect="1"/>
+            </wp:cNvGraphicFramePr>
+            <a:graphic xmlns:a="http://schemas.openxmlformats.org/drawingml/2006/main">
+              <a:graphicData uri="http://schemas.openxmlformats.org/drawingml/2006/picture">
+                <pic:pic xmlns:pic="http://schemas.openxmlformats.org/drawingml/2006/picture">
+                  <pic:nvPicPr>
+                    <pic:cNvPr id="655929251" name=""/>
+                    <pic:cNvPicPr/>
+                  </pic:nvPicPr>
+                  <pic:blipFill>
+                    <a:blip r:embed="rId21"/>
+                    <a:stretch>
+                      <a:fillRect/>
+                    </a:stretch>
+                  </pic:blipFill>
+                  <pic:spPr>
+                    <a:xfrm>
+                      <a:off x="0" y="0"/>
+                      <a:ext cx="5760720" cy="1786890"/>
+                    </a:xfrm>
+                    <a:prstGeom prst="rect">
+                      <a:avLst/>
+                    </a:prstGeom>
+                  </pic:spPr>
+                </pic:pic>
+              </a:graphicData>
+            </a:graphic>
+          </wp:inline>
+        </w:drawing>
+      </w:r>
+    </w:p>
+    <w:p>
+      <w:r>
+        <w:t xml:space="preserve">On représente l’évolution de la </w:t>
+      </w:r>
+      <w:proofErr w:type="spellStart"/>
+      <w:r>
+        <w:t>reward</w:t>
+      </w:r>
+      <w:proofErr w:type="spellEnd"/>
+      <w:r>
+        <w:t xml:space="preserve"> moyenne sur notre </w:t>
+      </w:r>
+      <w:proofErr w:type="spellStart"/>
+      <w:r>
+        <w:t>rollout</w:t>
+      </w:r>
+      <w:proofErr w:type="spellEnd"/>
+      <w:r>
+        <w:t xml:space="preserve"> de 2048 </w:t>
+      </w:r>
+      <w:proofErr w:type="spellStart"/>
+      <w:r>
+        <w:t>steps</w:t>
+      </w:r>
+      <w:proofErr w:type="spellEnd"/>
+      <w:r>
+        <w:t xml:space="preserve">. Le </w:t>
+      </w:r>
+      <w:proofErr w:type="spellStart"/>
+      <w:r>
+        <w:t>rollout</w:t>
+      </w:r>
+      <w:proofErr w:type="spellEnd"/>
+      <w:r>
+        <w:t xml:space="preserve"> est la taille des données récoltés </w:t>
+      </w:r>
+      <w:r>
+        <w:t>avant d’effectuer une itération d’apprentissage.</w:t>
+      </w:r>
+      <w:r>
+        <w:t xml:space="preserve"> </w:t>
+      </w:r>
+      <w:r>
+        <w:t xml:space="preserve">Les résultats étant très instable, </w:t>
+      </w:r>
+      <w:proofErr w:type="gramStart"/>
+      <w:r>
+        <w:t>on</w:t>
+      </w:r>
+      <w:proofErr w:type="gramEnd"/>
+      <w:r>
+        <w:t xml:space="preserve"> adoucie la courbe afin de voir apparaitre la tendance.</w:t>
+      </w:r>
+    </w:p>
+    <w:p>
+      <w:r>
+        <w:lastRenderedPageBreak/>
+        <w:t xml:space="preserve">La </w:t>
+      </w:r>
+      <w:proofErr w:type="spellStart"/>
+      <w:r>
+        <w:t>reward</w:t>
+      </w:r>
+      <w:proofErr w:type="spellEnd"/>
+      <w:r>
+        <w:t xml:space="preserve"> moyenne diminue alors qu’on s’attend à ce qu’elle augmente pour maximiser les gains. On vérifie sur le graphique suivant l’évolution du portfolio sur le jeu de test en appliquant notre modèle entrainé.</w:t>
+      </w:r>
+    </w:p>
+    <w:p>
+      <w:r>
+        <w:drawing>
+          <wp:inline distT="0" distB="0" distL="0" distR="0" wp14:anchorId="45C0EC1A" wp14:editId="4471BEA9">
+            <wp:extent cx="5760720" cy="3437890"/>
+            <wp:effectExtent l="0" t="0" r="0" b="0"/>
+            <wp:docPr id="705474505" name="Image 1"/>
+            <wp:cNvGraphicFramePr>
+              <a:graphicFrameLocks xmlns:a="http://schemas.openxmlformats.org/drawingml/2006/main" noChangeAspect="1"/>
+            </wp:cNvGraphicFramePr>
+            <a:graphic xmlns:a="http://schemas.openxmlformats.org/drawingml/2006/main">
+              <a:graphicData uri="http://schemas.openxmlformats.org/drawingml/2006/picture">
+                <pic:pic xmlns:pic="http://schemas.openxmlformats.org/drawingml/2006/picture">
+                  <pic:nvPicPr>
+                    <pic:cNvPr id="705474505" name=""/>
+                    <pic:cNvPicPr/>
+                  </pic:nvPicPr>
+                  <pic:blipFill>
+                    <a:blip r:embed="rId22"/>
+                    <a:stretch>
+                      <a:fillRect/>
+                    </a:stretch>
+                  </pic:blipFill>
+                  <pic:spPr>
+                    <a:xfrm>
+                      <a:off x="0" y="0"/>
+                      <a:ext cx="5760720" cy="3437890"/>
+                    </a:xfrm>
+                    <a:prstGeom prst="rect">
+                      <a:avLst/>
+                    </a:prstGeom>
+                  </pic:spPr>
+                </pic:pic>
+              </a:graphicData>
+            </a:graphic>
+          </wp:inline>
+        </w:drawing>
+      </w:r>
+    </w:p>
+    <w:p>
+      <w:r>
+        <w:t>Le modèle a appris à minimiser le gain ce qui est l’inverse de ce que l’on souhaite. Effectivement la courbe en rouge représente les performances de notre modèle et en bleu la simulation d’une position longue sur toute la durée du test. La raison reste pour le moment inconnue.</w:t>
+      </w:r>
+    </w:p>
+    <w:p>
+      <w:r>
+        <w:t>Notre deuxième tentative aura une approche plus humaine. On va donner à notre modèle la dernière valeur de l’action, la position actuelle et les indicateurs suivants :</w:t>
+      </w:r>
+    </w:p>
+    <w:p>
+      <w:pPr>
+        <w:pStyle w:val="Paragraphedeliste"/>
+        <w:numPr>
+          <w:ilvl w:val="0"/>
+          <w:numId w:val="1"/>
+        </w:numPr>
+      </w:pPr>
+      <w:r>
+        <w:t>RSI</w:t>
+      </w:r>
+    </w:p>
+    <w:p>
+      <w:pPr>
+        <w:pStyle w:val="Paragraphedeliste"/>
+        <w:numPr>
+          <w:ilvl w:val="0"/>
+          <w:numId w:val="1"/>
+        </w:numPr>
+      </w:pPr>
+      <w:r>
+        <w:t>ADX</w:t>
+      </w:r>
+    </w:p>
+    <w:p>
+      <w:pPr>
+        <w:pStyle w:val="Paragraphedeliste"/>
+        <w:numPr>
+          <w:ilvl w:val="0"/>
+          <w:numId w:val="1"/>
+        </w:numPr>
+      </w:pPr>
+      <w:r>
+        <w:t>MACD</w:t>
+      </w:r>
+    </w:p>
+    <w:p>
+      <w:r>
+        <w:t>Tous calculés sur un ti</w:t>
+      </w:r>
+      <w:proofErr w:type="spellStart"/>
+      <w:r>
+        <w:t>meframe</w:t>
+      </w:r>
+      <w:proofErr w:type="spellEnd"/>
+      <w:r>
+        <w:t xml:space="preserve"> d’un jour et d’une heure. Par exemple RSI sera calcul</w:t>
+      </w:r>
+      <w:r>
+        <w:t>é</w:t>
+      </w:r>
+      <w:r>
+        <w:t xml:space="preserve"> sur une période de 14 jours mais aussi de 14 heures.</w:t>
+      </w:r>
+    </w:p>
+    <w:p>
+      <w:r>
+        <w:drawing>
+          <wp:inline distT="0" distB="0" distL="0" distR="0" wp14:anchorId="3A5E07D2" wp14:editId="1ED56578">
+            <wp:extent cx="5760720" cy="1837055"/>
+            <wp:effectExtent l="0" t="0" r="0" b="0"/>
+            <wp:docPr id="1183064302" name="Image 1"/>
+            <wp:cNvGraphicFramePr>
+              <a:graphicFrameLocks xmlns:a="http://schemas.openxmlformats.org/drawingml/2006/main" noChangeAspect="1"/>
+            </wp:cNvGraphicFramePr>
+            <a:graphic xmlns:a="http://schemas.openxmlformats.org/drawingml/2006/main">
+              <a:graphicData uri="http://schemas.openxmlformats.org/drawingml/2006/picture">
+                <pic:pic xmlns:pic="http://schemas.openxmlformats.org/drawingml/2006/picture">
+                  <pic:nvPicPr>
+                    <pic:cNvPr id="1183064302" name=""/>
+                    <pic:cNvPicPr/>
+                  </pic:nvPicPr>
+                  <pic:blipFill>
+                    <a:blip r:embed="rId23"/>
+                    <a:stretch>
+                      <a:fillRect/>
+                    </a:stretch>
+                  </pic:blipFill>
+                  <pic:spPr>
+                    <a:xfrm>
+                      <a:off x="0" y="0"/>
+                      <a:ext cx="5760720" cy="1837055"/>
+                    </a:xfrm>
+                    <a:prstGeom prst="rect">
+                      <a:avLst/>
+                    </a:prstGeom>
+                  </pic:spPr>
+                </pic:pic>
+              </a:graphicData>
+            </a:graphic>
+          </wp:inline>
+        </w:drawing>
+      </w:r>
+    </w:p>
+    <w:p>
+      <w:r>
+        <w:t xml:space="preserve">Cette fois-ci on a bien une </w:t>
+      </w:r>
+      <w:proofErr w:type="spellStart"/>
+      <w:r>
+        <w:t>reward</w:t>
+      </w:r>
+      <w:proofErr w:type="spellEnd"/>
+      <w:r>
+        <w:t xml:space="preserve"> moyenne qui augmente sur un total de 1 million de </w:t>
+      </w:r>
+      <w:proofErr w:type="spellStart"/>
+      <w:r>
+        <w:t>step</w:t>
+      </w:r>
+      <w:proofErr w:type="spellEnd"/>
+      <w:r>
+        <w:t>.</w:t>
+      </w:r>
+    </w:p>
+    <w:p>
+      <w:r>
+        <w:t>On vérifie à nouveau en effectuant une simulation sur le jeu de test</w:t>
+      </w:r>
+    </w:p>
+    <w:p/>
+    <w:p>
+      <w:r>
+        <w:t xml:space="preserve"> </w:t>
+      </w:r>
+      <w:r>
+        <w:drawing>
+          <wp:inline distT="0" distB="0" distL="0" distR="0" wp14:anchorId="3F3C6D63" wp14:editId="0CECCEB5">
+            <wp:extent cx="5760720" cy="3456305"/>
+            <wp:effectExtent l="0" t="0" r="0" b="0"/>
+            <wp:docPr id="1225181145" name="Image 1"/>
+            <wp:cNvGraphicFramePr>
+              <a:graphicFrameLocks xmlns:a="http://schemas.openxmlformats.org/drawingml/2006/main" noChangeAspect="1"/>
+            </wp:cNvGraphicFramePr>
+            <a:graphic xmlns:a="http://schemas.openxmlformats.org/drawingml/2006/main">
+              <a:graphicData uri="http://schemas.openxmlformats.org/drawingml/2006/picture">
+                <pic:pic xmlns:pic="http://schemas.openxmlformats.org/drawingml/2006/picture">
+                  <pic:nvPicPr>
+                    <pic:cNvPr id="1225181145" name=""/>
+                    <pic:cNvPicPr/>
+                  </pic:nvPicPr>
+                  <pic:blipFill>
+                    <a:blip r:embed="rId24"/>
+                    <a:stretch>
+                      <a:fillRect/>
+                    </a:stretch>
+                  </pic:blipFill>
+                  <pic:spPr>
+                    <a:xfrm>
+                      <a:off x="0" y="0"/>
+                      <a:ext cx="5760720" cy="3456305"/>
+                    </a:xfrm>
+                    <a:prstGeom prst="rect">
+                      <a:avLst/>
+                    </a:prstGeom>
+                  </pic:spPr>
+                </pic:pic>
+              </a:graphicData>
+            </a:graphic>
+          </wp:inline>
+        </w:drawing>
+      </w:r>
+    </w:p>
+    <w:p>
+      <w:r>
+        <w:t xml:space="preserve">Notre modèle a d’excellente performance et dépasse de loin notre </w:t>
+      </w:r>
+      <w:proofErr w:type="spellStart"/>
+      <w:r>
+        <w:t>baseline</w:t>
+      </w:r>
+      <w:proofErr w:type="spellEnd"/>
+      <w:r>
+        <w:t xml:space="preserve"> qui est équivalent à l’évolution du prix de l’action. L’entrainement a été lancé une deuxième fois pour s’assurer que ce n’était pas un coup de chance. </w:t>
+      </w:r>
+      <w:r>
+        <w:t>Attention, il faudra attendre le test de notre modèle sur la bourse en temps réel avant de confirmer les performances de notre modèle.</w:t>
+      </w:r>
+    </w:p>
+    <w:p>
+      <w:r>
+        <w:t xml:space="preserve">On pourrait continuer d’expérimenter d’autres indicateurs ou de fine tune notre modèle pour gagner encore plus en performance mais dans la prochaine partie on va plutôt se concentrer sur l’investissement de plusieurs types d’action en simultané. </w:t>
+      </w:r>
+    </w:p>
+    <w:p>
+      <w:pPr>
+        <w:pStyle w:val="Titre3"/>
+        <w:numPr>
+          <w:ilvl w:val="0"/>
+          <w:numId w:val="6"/>
+        </w:numPr>
+      </w:pPr>
+      <w:r>
+        <w:t>Gestion de plusieurs actions</w:t>
+      </w:r>
+    </w:p>
+    <w:p>
+      <w:r>
+        <w:t xml:space="preserve">Afin de diversifier </w:t>
+      </w:r>
+      <w:r>
+        <w:t>les investissements financiers</w:t>
+      </w:r>
+      <w:r>
+        <w:t xml:space="preserve"> il est important de ne pas tout miser sur une action mais de répartir son capital sur un ensemble d’actifs choisis judicieusement. Pour le moment on va se baser sur les 30 différentes actions de l’indice DJIA, on pourrait envisager comme amélior</w:t>
+      </w:r>
+      <w:r>
+        <w:t>ation future</w:t>
+      </w:r>
+      <w:r>
+        <w:t xml:space="preserve"> un modèle qui choisirait les actions les </w:t>
+      </w:r>
+      <w:r>
+        <w:t xml:space="preserve">plus </w:t>
+      </w:r>
+      <w:r>
+        <w:t>performantes du moment</w:t>
+      </w:r>
+      <w:r>
+        <w:t>.</w:t>
+      </w:r>
+    </w:p>
+    <w:p>
+      <w:pPr>
+        <w:pStyle w:val="Paragraphedeliste"/>
+      </w:pPr>
+    </w:p>
+    <w:p/>
     <w:sectPr>
       <w:pgSz w:w="11906" w:h="16838"/>
       <w:pgMar w:top="1417" w:right="1417" w:bottom="1417" w:left="1417" w:header="708" w:footer="708" w:gutter="0"/>
@@ -1349,6 +2547,184 @@
     </w:lvl>
   </w:abstractNum>
   <w:abstractNum w:abstractNumId="1" w15:restartNumberingAfterBreak="0">
+    <w:nsid w:val="10065A8A"/>
+    <w:multiLevelType w:val="hybridMultilevel"/>
+    <w:tmpl w:val="31CCA52A"/>
+    <w:lvl w:ilvl="0" w:tplc="040C000F">
+      <w:start w:val="1"/>
+      <w:numFmt w:val="decimal"/>
+      <w:lvlText w:val="%1."/>
+      <w:lvlJc w:val="left"/>
+      <w:pPr>
+        <w:ind w:left="720" w:hanging="360"/>
+      </w:pPr>
+      <w:rPr>
+        <w:rFonts w:hint="default"/>
+      </w:rPr>
+    </w:lvl>
+    <w:lvl w:ilvl="1" w:tplc="040C0019" w:tentative="1">
+      <w:start w:val="1"/>
+      <w:numFmt w:val="lowerLetter"/>
+      <w:lvlText w:val="%2."/>
+      <w:lvlJc w:val="left"/>
+      <w:pPr>
+        <w:ind w:left="1440" w:hanging="360"/>
+      </w:pPr>
+    </w:lvl>
+    <w:lvl w:ilvl="2" w:tplc="040C001B" w:tentative="1">
+      <w:start w:val="1"/>
+      <w:numFmt w:val="lowerRoman"/>
+      <w:lvlText w:val="%3."/>
+      <w:lvlJc w:val="right"/>
+      <w:pPr>
+        <w:ind w:left="2160" w:hanging="180"/>
+      </w:pPr>
+    </w:lvl>
+    <w:lvl w:ilvl="3" w:tplc="040C000F" w:tentative="1">
+      <w:start w:val="1"/>
+      <w:numFmt w:val="decimal"/>
+      <w:lvlText w:val="%4."/>
+      <w:lvlJc w:val="left"/>
+      <w:pPr>
+        <w:ind w:left="2880" w:hanging="360"/>
+      </w:pPr>
+    </w:lvl>
+    <w:lvl w:ilvl="4" w:tplc="040C0019" w:tentative="1">
+      <w:start w:val="1"/>
+      <w:numFmt w:val="lowerLetter"/>
+      <w:lvlText w:val="%5."/>
+      <w:lvlJc w:val="left"/>
+      <w:pPr>
+        <w:ind w:left="3600" w:hanging="360"/>
+      </w:pPr>
+    </w:lvl>
+    <w:lvl w:ilvl="5" w:tplc="040C001B" w:tentative="1">
+      <w:start w:val="1"/>
+      <w:numFmt w:val="lowerRoman"/>
+      <w:lvlText w:val="%6."/>
+      <w:lvlJc w:val="right"/>
+      <w:pPr>
+        <w:ind w:left="4320" w:hanging="180"/>
+      </w:pPr>
+    </w:lvl>
+    <w:lvl w:ilvl="6" w:tplc="040C000F" w:tentative="1">
+      <w:start w:val="1"/>
+      <w:numFmt w:val="decimal"/>
+      <w:lvlText w:val="%7."/>
+      <w:lvlJc w:val="left"/>
+      <w:pPr>
+        <w:ind w:left="5040" w:hanging="360"/>
+      </w:pPr>
+    </w:lvl>
+    <w:lvl w:ilvl="7" w:tplc="040C0019" w:tentative="1">
+      <w:start w:val="1"/>
+      <w:numFmt w:val="lowerLetter"/>
+      <w:lvlText w:val="%8."/>
+      <w:lvlJc w:val="left"/>
+      <w:pPr>
+        <w:ind w:left="5760" w:hanging="360"/>
+      </w:pPr>
+    </w:lvl>
+    <w:lvl w:ilvl="8" w:tplc="040C001B" w:tentative="1">
+      <w:start w:val="1"/>
+      <w:numFmt w:val="lowerRoman"/>
+      <w:lvlText w:val="%9."/>
+      <w:lvlJc w:val="right"/>
+      <w:pPr>
+        <w:ind w:left="6480" w:hanging="180"/>
+      </w:pPr>
+    </w:lvl>
+  </w:abstractNum>
+  <w:abstractNum w:abstractNumId="2" w15:restartNumberingAfterBreak="0">
+    <w:nsid w:val="41575EF5"/>
+    <w:multiLevelType w:val="hybridMultilevel"/>
+    <w:tmpl w:val="30C6689E"/>
+    <w:lvl w:ilvl="0" w:tplc="040C000F">
+      <w:start w:val="1"/>
+      <w:numFmt w:val="decimal"/>
+      <w:lvlText w:val="%1."/>
+      <w:lvlJc w:val="left"/>
+      <w:pPr>
+        <w:ind w:left="720" w:hanging="360"/>
+      </w:pPr>
+      <w:rPr>
+        <w:rFonts w:hint="default"/>
+      </w:rPr>
+    </w:lvl>
+    <w:lvl w:ilvl="1" w:tplc="040C0019" w:tentative="1">
+      <w:start w:val="1"/>
+      <w:numFmt w:val="lowerLetter"/>
+      <w:lvlText w:val="%2."/>
+      <w:lvlJc w:val="left"/>
+      <w:pPr>
+        <w:ind w:left="1440" w:hanging="360"/>
+      </w:pPr>
+    </w:lvl>
+    <w:lvl w:ilvl="2" w:tplc="040C001B" w:tentative="1">
+      <w:start w:val="1"/>
+      <w:numFmt w:val="lowerRoman"/>
+      <w:lvlText w:val="%3."/>
+      <w:lvlJc w:val="right"/>
+      <w:pPr>
+        <w:ind w:left="2160" w:hanging="180"/>
+      </w:pPr>
+    </w:lvl>
+    <w:lvl w:ilvl="3" w:tplc="040C000F" w:tentative="1">
+      <w:start w:val="1"/>
+      <w:numFmt w:val="decimal"/>
+      <w:lvlText w:val="%4."/>
+      <w:lvlJc w:val="left"/>
+      <w:pPr>
+        <w:ind w:left="2880" w:hanging="360"/>
+      </w:pPr>
+    </w:lvl>
+    <w:lvl w:ilvl="4" w:tplc="040C0019" w:tentative="1">
+      <w:start w:val="1"/>
+      <w:numFmt w:val="lowerLetter"/>
+      <w:lvlText w:val="%5."/>
+      <w:lvlJc w:val="left"/>
+      <w:pPr>
+        <w:ind w:left="3600" w:hanging="360"/>
+      </w:pPr>
+    </w:lvl>
+    <w:lvl w:ilvl="5" w:tplc="040C001B" w:tentative="1">
+      <w:start w:val="1"/>
+      <w:numFmt w:val="lowerRoman"/>
+      <w:lvlText w:val="%6."/>
+      <w:lvlJc w:val="right"/>
+      <w:pPr>
+        <w:ind w:left="4320" w:hanging="180"/>
+      </w:pPr>
+    </w:lvl>
+    <w:lvl w:ilvl="6" w:tplc="040C000F" w:tentative="1">
+      <w:start w:val="1"/>
+      <w:numFmt w:val="decimal"/>
+      <w:lvlText w:val="%7."/>
+      <w:lvlJc w:val="left"/>
+      <w:pPr>
+        <w:ind w:left="5040" w:hanging="360"/>
+      </w:pPr>
+    </w:lvl>
+    <w:lvl w:ilvl="7" w:tplc="040C0019" w:tentative="1">
+      <w:start w:val="1"/>
+      <w:numFmt w:val="lowerLetter"/>
+      <w:lvlText w:val="%8."/>
+      <w:lvlJc w:val="left"/>
+      <w:pPr>
+        <w:ind w:left="5760" w:hanging="360"/>
+      </w:pPr>
+    </w:lvl>
+    <w:lvl w:ilvl="8" w:tplc="040C001B" w:tentative="1">
+      <w:start w:val="1"/>
+      <w:numFmt w:val="lowerRoman"/>
+      <w:lvlText w:val="%9."/>
+      <w:lvlJc w:val="right"/>
+      <w:pPr>
+        <w:ind w:left="6480" w:hanging="180"/>
+      </w:pPr>
+    </w:lvl>
+  </w:abstractNum>
+  <w:abstractNum w:abstractNumId="3" w15:restartNumberingAfterBreak="0">
     <w:nsid w:val="41DF5563"/>
     <w:multiLevelType w:val="hybridMultilevel"/>
     <w:tmpl w:val="BA02740E"/>
@@ -1461,7 +2837,7 @@
       </w:rPr>
     </w:lvl>
   </w:abstractNum>
-  <w:abstractNum w:abstractNumId="2" w15:restartNumberingAfterBreak="0">
+  <w:abstractNum w:abstractNumId="4" w15:restartNumberingAfterBreak="0">
     <w:nsid w:val="41F50B04"/>
     <w:multiLevelType w:val="hybridMultilevel"/>
     <w:tmpl w:val="3E70D824"/>
@@ -1575,7 +2951,7 @@
       </w:rPr>
     </w:lvl>
   </w:abstractNum>
-  <w:abstractNum w:abstractNumId="3" w15:restartNumberingAfterBreak="0">
+  <w:abstractNum w:abstractNumId="5" w15:restartNumberingAfterBreak="0">
     <w:nsid w:val="5EB87DCA"/>
     <w:multiLevelType w:val="hybridMultilevel"/>
     <w:tmpl w:val="8554735E"/>
@@ -1665,16 +3041,22 @@
     </w:lvl>
   </w:abstractNum>
   <w:num w:numId="1" w16cid:durableId="462315029">
-    <w:abstractNumId w:val="1"/>
+    <w:abstractNumId w:val="3"/>
   </w:num>
   <w:num w:numId="2" w16cid:durableId="1311517390">
-    <w:abstractNumId w:val="2"/>
+    <w:abstractNumId w:val="4"/>
   </w:num>
   <w:num w:numId="3" w16cid:durableId="1197623068">
     <w:abstractNumId w:val="0"/>
   </w:num>
   <w:num w:numId="4" w16cid:durableId="454445759">
-    <w:abstractNumId w:val="3"/>
+    <w:abstractNumId w:val="5"/>
+  </w:num>
+  <w:num w:numId="5" w16cid:durableId="922373305">
+    <w:abstractNumId w:val="1"/>
+  </w:num>
+  <w:num w:numId="6" w16cid:durableId="1104838564">
+    <w:abstractNumId w:val="2"/>
   </w:num>
 </w:numbering>
 </file>
@@ -2279,6 +3661,18 @@
       <w:szCs w:val="24"/>
     </w:rPr>
   </w:style>
+  <w:style w:type="character" w:styleId="Lienhypertextesuivivisit">
+    <w:name w:val="FollowedHyperlink"/>
+    <w:basedOn w:val="Policepardfaut"/>
+    <w:uiPriority w:val="99"/>
+    <w:semiHidden/>
+    <w:unhideWhenUsed/>
+    <w:rsid w:val="00B375F5"/>
+    <w:rPr>
+      <w:color w:val="954F72" w:themeColor="followedHyperlink"/>
+      <w:u w:val="single"/>
+    </w:rPr>
+  </w:style>
 </w:styles>
 </file>
 

</xml_diff>

<commit_message>
ajout nouvelle environnement gestion multi action Récupérer des données DJIA et commencement du traitement des données
</commit_message>
<xml_diff>
--- a/docs/Note projet annuel Alpaca.docx
+++ b/docs/Note projet annuel Alpaca.docx
@@ -465,6 +465,7 @@
           <w:sz w:val="23"/>
           <w:szCs w:val="23"/>
           <w:shd w:val="clear" w:color="auto" w:fill="FFFFFF"/>
+          <w:lang w:val="en-US"/>
         </w:rPr>
       </w:pPr>
       <w:r>
@@ -476,6 +477,7 @@
           <w:sz w:val="23"/>
           <w:szCs w:val="23"/>
           <w:shd w:val="clear" w:color="auto" w:fill="FFFFFF"/>
+          <w:lang w:val="en-US"/>
         </w:rPr>
         <w:t>SIP</w:t>
       </w:r>
@@ -486,30 +488,9 @@
           <w:sz w:val="23"/>
           <w:szCs w:val="23"/>
           <w:shd w:val="clear" w:color="auto" w:fill="FFFFFF"/>
-        </w:rPr>
-        <w:t xml:space="preserve"> </w:t>
-      </w:r>
-      <w:proofErr w:type="spellStart"/>
-      <w:r>
-        <w:rPr>
-          <w:rFonts w:cstheme="minorHAnsi"/>
-          <w:color w:val="384248"/>
-          <w:sz w:val="23"/>
-          <w:szCs w:val="23"/>
-          <w:shd w:val="clear" w:color="auto" w:fill="FFFFFF"/>
-        </w:rPr>
-        <w:t>is</w:t>
-      </w:r>
-      <w:proofErr w:type="spellEnd"/>
-      <w:r>
-        <w:rPr>
-          <w:rFonts w:cstheme="minorHAnsi"/>
-          <w:color w:val="384248"/>
-          <w:sz w:val="23"/>
-          <w:szCs w:val="23"/>
-          <w:shd w:val="clear" w:color="auto" w:fill="FFFFFF"/>
-        </w:rPr>
-        <w:t xml:space="preserve"> short for </w:t>
+          <w:lang w:val="en-US"/>
+        </w:rPr>
+        <w:t xml:space="preserve"> is short for </w:t>
       </w:r>
       <w:hyperlink r:id="rId10" w:tgtFrame="_self" w:history="1">
         <w:r>
@@ -520,6 +501,7 @@
             <w:sz w:val="23"/>
             <w:szCs w:val="23"/>
             <w:shd w:val="clear" w:color="auto" w:fill="FFFFFF"/>
+            <w:lang w:val="en-US"/>
           </w:rPr>
           <w:t>Securities Information Processor</w:t>
         </w:r>
@@ -531,234 +513,16 @@
           <w:sz w:val="23"/>
           <w:szCs w:val="23"/>
           <w:shd w:val="clear" w:color="auto" w:fill="FFFFFF"/>
-        </w:rPr>
-        <w:t xml:space="preserve">. All US exchanges are </w:t>
-      </w:r>
-      <w:proofErr w:type="spellStart"/>
-      <w:r>
+          <w:lang w:val="en-US"/>
+        </w:rPr>
+        <w:t>. All US exchanges are mandated by the regulators to report their activities (trades and quotes) to the consolidated tape. This is what we call SIP data.</w:t>
+      </w:r>
+    </w:p>
+    <w:p>
+      <w:pPr>
         <w:rPr>
           <w:rFonts w:cstheme="minorHAnsi"/>
-          <w:color w:val="384248"/>
-          <w:sz w:val="23"/>
-          <w:szCs w:val="23"/>
-          <w:shd w:val="clear" w:color="auto" w:fill="FFFFFF"/>
-        </w:rPr>
-        <w:t>mandated</w:t>
-      </w:r>
-      <w:proofErr w:type="spellEnd"/>
-      <w:r>
-        <w:rPr>
-          <w:rFonts w:cstheme="minorHAnsi"/>
-          <w:color w:val="384248"/>
-          <w:sz w:val="23"/>
-          <w:szCs w:val="23"/>
-          <w:shd w:val="clear" w:color="auto" w:fill="FFFFFF"/>
-        </w:rPr>
-        <w:t xml:space="preserve"> by the </w:t>
-      </w:r>
-      <w:proofErr w:type="spellStart"/>
-      <w:r>
-        <w:rPr>
-          <w:rFonts w:cstheme="minorHAnsi"/>
-          <w:color w:val="384248"/>
-          <w:sz w:val="23"/>
-          <w:szCs w:val="23"/>
-          <w:shd w:val="clear" w:color="auto" w:fill="FFFFFF"/>
-        </w:rPr>
-        <w:t>regulators</w:t>
-      </w:r>
-      <w:proofErr w:type="spellEnd"/>
-      <w:r>
-        <w:rPr>
-          <w:rFonts w:cstheme="minorHAnsi"/>
-          <w:color w:val="384248"/>
-          <w:sz w:val="23"/>
-          <w:szCs w:val="23"/>
-          <w:shd w:val="clear" w:color="auto" w:fill="FFFFFF"/>
-        </w:rPr>
-        <w:t xml:space="preserve"> to report </w:t>
-      </w:r>
-      <w:proofErr w:type="spellStart"/>
-      <w:r>
-        <w:rPr>
-          <w:rFonts w:cstheme="minorHAnsi"/>
-          <w:color w:val="384248"/>
-          <w:sz w:val="23"/>
-          <w:szCs w:val="23"/>
-          <w:shd w:val="clear" w:color="auto" w:fill="FFFFFF"/>
-        </w:rPr>
-        <w:t>their</w:t>
-      </w:r>
-      <w:proofErr w:type="spellEnd"/>
-      <w:r>
-        <w:rPr>
-          <w:rFonts w:cstheme="minorHAnsi"/>
-          <w:color w:val="384248"/>
-          <w:sz w:val="23"/>
-          <w:szCs w:val="23"/>
-          <w:shd w:val="clear" w:color="auto" w:fill="FFFFFF"/>
-        </w:rPr>
-        <w:t xml:space="preserve"> </w:t>
-      </w:r>
-      <w:proofErr w:type="spellStart"/>
-      <w:r>
-        <w:rPr>
-          <w:rFonts w:cstheme="minorHAnsi"/>
-          <w:color w:val="384248"/>
-          <w:sz w:val="23"/>
-          <w:szCs w:val="23"/>
-          <w:shd w:val="clear" w:color="auto" w:fill="FFFFFF"/>
-        </w:rPr>
-        <w:t>activities</w:t>
-      </w:r>
-      <w:proofErr w:type="spellEnd"/>
-      <w:r>
-        <w:rPr>
-          <w:rFonts w:cstheme="minorHAnsi"/>
-          <w:color w:val="384248"/>
-          <w:sz w:val="23"/>
-          <w:szCs w:val="23"/>
-          <w:shd w:val="clear" w:color="auto" w:fill="FFFFFF"/>
-        </w:rPr>
-        <w:t xml:space="preserve"> (</w:t>
-      </w:r>
-      <w:proofErr w:type="spellStart"/>
-      <w:r>
-        <w:rPr>
-          <w:rFonts w:cstheme="minorHAnsi"/>
-          <w:color w:val="384248"/>
-          <w:sz w:val="23"/>
-          <w:szCs w:val="23"/>
-          <w:shd w:val="clear" w:color="auto" w:fill="FFFFFF"/>
-        </w:rPr>
-        <w:t>trades</w:t>
-      </w:r>
-      <w:proofErr w:type="spellEnd"/>
-      <w:r>
-        <w:rPr>
-          <w:rFonts w:cstheme="minorHAnsi"/>
-          <w:color w:val="384248"/>
-          <w:sz w:val="23"/>
-          <w:szCs w:val="23"/>
-          <w:shd w:val="clear" w:color="auto" w:fill="FFFFFF"/>
-        </w:rPr>
-        <w:t xml:space="preserve"> and </w:t>
-      </w:r>
-      <w:proofErr w:type="spellStart"/>
-      <w:r>
-        <w:rPr>
-          <w:rFonts w:cstheme="minorHAnsi"/>
-          <w:color w:val="384248"/>
-          <w:sz w:val="23"/>
-          <w:szCs w:val="23"/>
-          <w:shd w:val="clear" w:color="auto" w:fill="FFFFFF"/>
-        </w:rPr>
-        <w:t>quotes</w:t>
-      </w:r>
-      <w:proofErr w:type="spellEnd"/>
-      <w:r>
-        <w:rPr>
-          <w:rFonts w:cstheme="minorHAnsi"/>
-          <w:color w:val="384248"/>
-          <w:sz w:val="23"/>
-          <w:szCs w:val="23"/>
-          <w:shd w:val="clear" w:color="auto" w:fill="FFFFFF"/>
-        </w:rPr>
-        <w:t xml:space="preserve">) to the </w:t>
-      </w:r>
-      <w:proofErr w:type="spellStart"/>
-      <w:r>
-        <w:rPr>
-          <w:rFonts w:cstheme="minorHAnsi"/>
-          <w:color w:val="384248"/>
-          <w:sz w:val="23"/>
-          <w:szCs w:val="23"/>
-          <w:shd w:val="clear" w:color="auto" w:fill="FFFFFF"/>
-        </w:rPr>
-        <w:t>consolidated</w:t>
-      </w:r>
-      <w:proofErr w:type="spellEnd"/>
-      <w:r>
-        <w:rPr>
-          <w:rFonts w:cstheme="minorHAnsi"/>
-          <w:color w:val="384248"/>
-          <w:sz w:val="23"/>
-          <w:szCs w:val="23"/>
-          <w:shd w:val="clear" w:color="auto" w:fill="FFFFFF"/>
-        </w:rPr>
-        <w:t xml:space="preserve"> tape. This </w:t>
-      </w:r>
-      <w:proofErr w:type="spellStart"/>
-      <w:r>
-        <w:rPr>
-          <w:rFonts w:cstheme="minorHAnsi"/>
-          <w:color w:val="384248"/>
-          <w:sz w:val="23"/>
-          <w:szCs w:val="23"/>
-          <w:shd w:val="clear" w:color="auto" w:fill="FFFFFF"/>
-        </w:rPr>
-        <w:t>is</w:t>
-      </w:r>
-      <w:proofErr w:type="spellEnd"/>
-      <w:r>
-        <w:rPr>
-          <w:rFonts w:cstheme="minorHAnsi"/>
-          <w:color w:val="384248"/>
-          <w:sz w:val="23"/>
-          <w:szCs w:val="23"/>
-          <w:shd w:val="clear" w:color="auto" w:fill="FFFFFF"/>
-        </w:rPr>
-        <w:t xml:space="preserve"> </w:t>
-      </w:r>
-      <w:proofErr w:type="spellStart"/>
-      <w:r>
-        <w:rPr>
-          <w:rFonts w:cstheme="minorHAnsi"/>
-          <w:color w:val="384248"/>
-          <w:sz w:val="23"/>
-          <w:szCs w:val="23"/>
-          <w:shd w:val="clear" w:color="auto" w:fill="FFFFFF"/>
-        </w:rPr>
-        <w:t>what</w:t>
-      </w:r>
-      <w:proofErr w:type="spellEnd"/>
-      <w:r>
-        <w:rPr>
-          <w:rFonts w:cstheme="minorHAnsi"/>
-          <w:color w:val="384248"/>
-          <w:sz w:val="23"/>
-          <w:szCs w:val="23"/>
-          <w:shd w:val="clear" w:color="auto" w:fill="FFFFFF"/>
-        </w:rPr>
-        <w:t xml:space="preserve"> </w:t>
-      </w:r>
-      <w:proofErr w:type="spellStart"/>
-      <w:r>
-        <w:rPr>
-          <w:rFonts w:cstheme="minorHAnsi"/>
-          <w:color w:val="384248"/>
-          <w:sz w:val="23"/>
-          <w:szCs w:val="23"/>
-          <w:shd w:val="clear" w:color="auto" w:fill="FFFFFF"/>
-        </w:rPr>
-        <w:t>we</w:t>
-      </w:r>
-      <w:proofErr w:type="spellEnd"/>
-      <w:r>
-        <w:rPr>
-          <w:rFonts w:cstheme="minorHAnsi"/>
-          <w:color w:val="384248"/>
-          <w:sz w:val="23"/>
-          <w:szCs w:val="23"/>
-          <w:shd w:val="clear" w:color="auto" w:fill="FFFFFF"/>
-        </w:rPr>
-        <w:t xml:space="preserve"> call SIP data.</w:t>
-      </w:r>
-    </w:p>
-    <w:p>
-      <w:pPr>
-        <w:rPr>
-          <w:rFonts w:cstheme="minorHAnsi"/>
+          <w:lang w:val="en-US"/>
         </w:rPr>
       </w:pPr>
       <w:r>
@@ -770,6 +534,7 @@
           <w:sz w:val="23"/>
           <w:szCs w:val="23"/>
           <w:shd w:val="clear" w:color="auto" w:fill="FFFFFF"/>
+          <w:lang w:val="en-US"/>
         </w:rPr>
         <w:t>IEX</w:t>
       </w:r>
@@ -780,53 +545,24 @@
           <w:sz w:val="23"/>
           <w:szCs w:val="23"/>
           <w:shd w:val="clear" w:color="auto" w:fill="FFFFFF"/>
+          <w:lang w:val="en-US"/>
         </w:rPr>
         <w:t xml:space="preserve"> (</w:t>
       </w:r>
-      <w:proofErr w:type="spellStart"/>
-      <w:r>
-        <w:fldChar w:fldCharType="begin"/>
-      </w:r>
-      <w:r>
-        <w:instrText>HYPERLINK "https://en.wikipedia.org/wiki/IEX" \t "_self"</w:instrText>
-      </w:r>
-      <w:r>
-        <w:fldChar w:fldCharType="separate"/>
-      </w:r>
-      <w:r>
-        <w:rPr>
-          <w:rStyle w:val="Lienhypertexte"/>
-          <w:rFonts w:cstheme="minorHAnsi"/>
-          <w:color w:val="8F5AFF"/>
-          <w:sz w:val="23"/>
-          <w:szCs w:val="23"/>
-          <w:shd w:val="clear" w:color="auto" w:fill="FFFFFF"/>
-        </w:rPr>
-        <w:t>Investors</w:t>
-      </w:r>
-      <w:proofErr w:type="spellEnd"/>
-      <w:r>
-        <w:rPr>
-          <w:rStyle w:val="Lienhypertexte"/>
-          <w:rFonts w:cstheme="minorHAnsi"/>
-          <w:color w:val="8F5AFF"/>
-          <w:sz w:val="23"/>
-          <w:szCs w:val="23"/>
-          <w:shd w:val="clear" w:color="auto" w:fill="FFFFFF"/>
-        </w:rPr>
-        <w:t xml:space="preserve"> Exchange</w:t>
-      </w:r>
-      <w:r>
-        <w:rPr>
-          <w:rStyle w:val="Lienhypertexte"/>
-          <w:rFonts w:cstheme="minorHAnsi"/>
-          <w:color w:val="8F5AFF"/>
-          <w:sz w:val="23"/>
-          <w:szCs w:val="23"/>
-          <w:shd w:val="clear" w:color="auto" w:fill="FFFFFF"/>
-        </w:rPr>
-        <w:fldChar w:fldCharType="end"/>
-      </w:r>
+      <w:hyperlink r:id="rId11" w:tgtFrame="_self" w:history="1">
+        <w:r>
+          <w:rPr>
+            <w:rStyle w:val="Lienhypertexte"/>
+            <w:rFonts w:cstheme="minorHAnsi"/>
+            <w:color w:val="8F5AFF"/>
+            <w:sz w:val="23"/>
+            <w:szCs w:val="23"/>
+            <w:shd w:val="clear" w:color="auto" w:fill="FFFFFF"/>
+            <w:lang w:val="en-US"/>
+          </w:rPr>
+          <w:t>Investors Exchange</w:t>
+        </w:r>
+      </w:hyperlink>
       <w:r>
         <w:rPr>
           <w:rFonts w:cstheme="minorHAnsi"/>
@@ -834,30 +570,9 @@
           <w:sz w:val="23"/>
           <w:szCs w:val="23"/>
           <w:shd w:val="clear" w:color="auto" w:fill="FFFFFF"/>
-        </w:rPr>
-        <w:t xml:space="preserve">) </w:t>
-      </w:r>
-      <w:proofErr w:type="spellStart"/>
-      <w:r>
-        <w:rPr>
-          <w:rFonts w:cstheme="minorHAnsi"/>
-          <w:color w:val="384248"/>
-          <w:sz w:val="23"/>
-          <w:szCs w:val="23"/>
-          <w:shd w:val="clear" w:color="auto" w:fill="FFFFFF"/>
-        </w:rPr>
-        <w:t>is</w:t>
-      </w:r>
-      <w:proofErr w:type="spellEnd"/>
-      <w:r>
-        <w:rPr>
-          <w:rFonts w:cstheme="minorHAnsi"/>
-          <w:color w:val="384248"/>
-          <w:sz w:val="23"/>
-          <w:szCs w:val="23"/>
-          <w:shd w:val="clear" w:color="auto" w:fill="FFFFFF"/>
-        </w:rPr>
-        <w:t xml:space="preserve"> a single stock exchange.</w:t>
+          <w:lang w:val="en-US"/>
+        </w:rPr>
+        <w:t>) is a single stock exchange.</w:t>
       </w:r>
     </w:p>
     <w:p>
@@ -1067,10 +782,7 @@
     </w:p>
     <w:p>
       <w:r>
-        <w:t xml:space="preserve">Lorsqu’on observe l’évolution du prix en fonction du temps pour une action, on voit clairement des tendances se dessiner. On pourrait croire naïvement qu’il suffit d’acheter lorsque l’action augmente et vendre lorsque celle-ci baisse sur des périodes suffisamment grandes. Pour se rendre compte de la difficulté du problème, on va simuler à l’aide des données historiques </w:t>
-      </w:r>
-      <w:r>
-        <w:t xml:space="preserve">des stratégies simples : La première basée sur la différence de prix entre deux temps différents et une autre sur le calcul du </w:t>
+        <w:t xml:space="preserve">Lorsqu'on observe l'évolution du prix d'une action au fil du temps, des tendances distinctes se dessinent. Il serait tentant de croire qu'il suffit d'acheter lorsque le prix augmente et de vendre lorsqu'il diminue sur des périodes suffisamment longues. Pour démontrer la complexité de ce problème, nous allons simuler, à l'aide de données historiques, deux stratégies simples. La première se base sur la différence de prix entre deux instants différents, tandis que la seconde utilise le calcul du </w:t>
       </w:r>
       <w:proofErr w:type="spellStart"/>
       <w:r>
@@ -1078,27 +790,12 @@
       </w:r>
       <w:proofErr w:type="spellEnd"/>
       <w:r>
-        <w:t xml:space="preserve"> afin de lisser les variations et mieux faire ressortir les tendances. Ces deux stratégies ne sont pas officielles et </w:t>
-      </w:r>
-      <w:r>
-        <w:t xml:space="preserve">sont </w:t>
-      </w:r>
-      <w:r>
-        <w:t>seulement là pour montrer que ce n’est pas un problème simple.</w:t>
-      </w:r>
-    </w:p>
-    <w:p>
-      <w:r>
-        <w:t xml:space="preserve">Dans </w:t>
-      </w:r>
-      <w:r>
-        <w:t>un second temps</w:t>
-      </w:r>
-      <w:r>
-        <w:t xml:space="preserve">, on va utiliser une approche </w:t>
-      </w:r>
-      <w:r>
-        <w:t xml:space="preserve">machine </w:t>
+        <w:t xml:space="preserve"> pour lisser les variations et mieux faire ressortir les tendances. Ces stratégies ne sont pas destinées à être utilisées en pratique ; elles servent uniquement à illustrer que le problème n'est pas aussi simple qu'il n'y paraît.</w:t>
+      </w:r>
+    </w:p>
+    <w:p>
+      <w:r>
+        <w:t xml:space="preserve">Par la suite, nous appliquerons une approche basée sur le machine </w:t>
       </w:r>
       <w:proofErr w:type="spellStart"/>
       <w:r>
@@ -1106,75 +803,44 @@
       </w:r>
       <w:proofErr w:type="spellEnd"/>
       <w:r>
-        <w:t xml:space="preserve"> </w:t>
-      </w:r>
-      <w:r>
-        <w:t>avec d</w:t>
-      </w:r>
-      <w:r>
-        <w:t xml:space="preserve">u </w:t>
+        <w:t xml:space="preserve"> en utilisant des techniques de prévision sur des séries temporelles. Nous </w:t>
+      </w:r>
+      <w:r>
+        <w:t>utiliserons</w:t>
+      </w:r>
+      <w:r>
+        <w:t xml:space="preserve"> un modèle basé sur des couches LSTM. Enfin, nous testerons des algorithmes d’apprentissage par renforcement, tels que PPO, connus pour leur efficacité dans des environnements stochastiques.</w:t>
+      </w:r>
+    </w:p>
+    <w:p>
+      <w:r>
+        <w:t xml:space="preserve">Les résultats présentés ci-dessous se basent sur les données de l'action Apple entre le 1er janvier 2023 et le mois de mai 2024 (soit une période d'un an et demi). Les valeurs sont enregistrées avec une fréquence horaire (time frame d'une heure). Pour simplifier le problème, nous avons restreint les transactions à l'achat d'une seule action à la fois, avec un portefeuille initial de 10 000 €. Pour l'entraînement des modèles de machine </w:t>
       </w:r>
       <w:proofErr w:type="spellStart"/>
       <w:r>
-        <w:t>forecasting</w:t>
+        <w:t>learning</w:t>
       </w:r>
       <w:proofErr w:type="spellEnd"/>
       <w:r>
-        <w:t xml:space="preserve"> sur des séries temporelles avec un modèle basé sur des couches LSTM puis un modèle plus complexe avec le </w:t>
-      </w:r>
-      <w:proofErr w:type="spellStart"/>
-      <w:r>
-        <w:t>Prophet</w:t>
-      </w:r>
-      <w:proofErr w:type="spellEnd"/>
-      <w:r>
-        <w:t xml:space="preserve"> de Méta. Finalement, on va tester des algos d</w:t>
-      </w:r>
-      <w:r>
-        <w:t>’apprentissage par renforcement en utilisant des modèles comme PPO qui sont efficient sur des environnements stochastiques.</w:t>
-      </w:r>
-    </w:p>
-    <w:p>
-      <w:r>
-        <w:t>Les résultats que l’on va présenter ci-dessous se base sur l’action d’Apple entre le 1</w:t>
-      </w:r>
-      <w:r>
-        <w:rPr>
-          <w:vertAlign w:val="superscript"/>
-        </w:rPr>
-        <w:t>er</w:t>
-      </w:r>
-      <w:r>
-        <w:t xml:space="preserve"> janvier 2023 jusqu’au mois de mai 2024 (1 an et demi). Chaque valeur est éloignée d’une heure l’une de l’autre (time frame d’une heure). Pour simplifier le problème, on ne peut acheter qu’une seule action à la fois et on considère un portfolio de 10.000€ initialement. Pour les modèles de machine </w:t>
-      </w:r>
-      <w:proofErr w:type="spellStart"/>
-      <w:r>
-        <w:t>learning</w:t>
-      </w:r>
-      <w:proofErr w:type="spellEnd"/>
-      <w:r>
-        <w:t xml:space="preserve"> on va utiliser les données entre le 1</w:t>
-      </w:r>
-      <w:r>
-        <w:rPr>
-          <w:vertAlign w:val="superscript"/>
-        </w:rPr>
-        <w:t>er</w:t>
-      </w:r>
-      <w:r>
-        <w:t xml:space="preserve"> janvier 2017 jusqu’à 2022 pour l’entrainement et jusqu’à 2023 pour le jeu de validation, le jeu de test sera le même entre le 1</w:t>
-      </w:r>
-      <w:r>
-        <w:rPr>
-          <w:vertAlign w:val="superscript"/>
-        </w:rPr>
-        <w:t>er</w:t>
-      </w:r>
-      <w:r>
-        <w:t xml:space="preserve"> janvier 2023 jusqu’au mois de mai 2024. On notera que Apple à diviser son action par 4 au 31 Aout 2020, on va donc multiplier par 4 les prix </w:t>
-      </w:r>
-      <w:r>
-        <w:t>pour ne pas perturber l’apprentissage de nos modèles.</w:t>
+        <w:t xml:space="preserve">, nous utiliserons les données de janvier 2017 </w:t>
+      </w:r>
+      <w:r>
+        <w:t xml:space="preserve">à janvier </w:t>
+      </w:r>
+      <w:r>
+        <w:t xml:space="preserve">2022, celles de </w:t>
+      </w:r>
+      <w:r>
+        <w:t xml:space="preserve">l’année </w:t>
+      </w:r>
+      <w:r>
+        <w:t>202</w:t>
+      </w:r>
+      <w:r>
+        <w:t>2</w:t>
+      </w:r>
+      <w:r>
+        <w:t xml:space="preserve"> pour la validation, et le jeu de test couvrira la période du 1er janvier 2023 à mai 2024. Il convient de noter qu'Apple a divisé le prix de son action par 4 le 31 août 2020 ; nous multiplierons donc les prix par 4 pour éviter de perturber l'apprentissage de nos modèles.</w:t>
       </w:r>
     </w:p>
     <w:p>
@@ -1182,6 +848,7 @@
         <w:pStyle w:val="Titre2"/>
       </w:pPr>
       <w:r>
+        <w:lastRenderedPageBreak/>
         <w:t>Approche simple</w:t>
       </w:r>
     </w:p>
@@ -1199,31 +866,12 @@
     </w:p>
     <w:p>
       <w:r>
-        <w:t xml:space="preserve">On va commencer par calculer la différence de prix entre deux temps différents que l’on va faire varier. L’idée est que si on est dans une tendance ou le prix augmente, alors le prix actuel doit être </w:t>
-      </w:r>
-      <w:r>
-        <w:lastRenderedPageBreak/>
-        <w:t xml:space="preserve">supérieur au prix précédent et donc il faut acheter. Inversement lorsqu’on a une tendance à la baisse. </w:t>
-      </w:r>
-      <w:r>
-        <w:t>On va également faire varier l</w:t>
-      </w:r>
-      <w:r>
-        <w:t>’intervalle de</w:t>
-      </w:r>
-      <w:r>
-        <w:t xml:space="preserve"> temps pour ce calcul de différence de prix. En effet, à cause de la forte volatilité des prix il pourrait être intéressant de se baser sur </w:t>
-      </w:r>
-      <w:r>
-        <w:t>des temps plus larges</w:t>
-      </w:r>
-      <w:r>
-        <w:t>.</w:t>
-      </w:r>
-    </w:p>
-    <w:p>
-      <w:r>
-        <w:t xml:space="preserve">Pour comparer les résultats on utilisera comme </w:t>
+        <w:t>Nous allons commencer par calculer la différence de prix entre deux instants temporels que nous ferons varier. L'idée sous-jacente est que, dans une tendance haussière, le prix actuel doit être supérieur au prix précédent, ce qui suggère un achat. À l'inverse, dans une tendance baissière, le prix actuel devrait être inférieur au prix précédent, ce qui indiquerait une vente. Nous ferons également varier l'intervalle de temps pour ce calcul de différence de prix, car une période plus longue pourrait être plus représentative en raison de la forte volatilité des prix.</w:t>
+      </w:r>
+    </w:p>
+    <w:p>
+      <w:r>
+        <w:t>Pour évaluer les résultats, nous utiliserons l'évolution de l'action comme ligne de base (</w:t>
       </w:r>
       <w:proofErr w:type="spellStart"/>
       <w:r>
@@ -1231,10 +879,9 @@
       </w:r>
       <w:proofErr w:type="spellEnd"/>
       <w:r>
-        <w:t>, l’évolution de l’action.</w:t>
-      </w:r>
-    </w:p>
-    <w:p/>
+        <w:t>).</w:t>
+      </w:r>
+    </w:p>
     <w:p>
       <w:r>
         <w:rPr>
@@ -1256,7 +903,7 @@
                     <pic:cNvPicPr/>
                   </pic:nvPicPr>
                   <pic:blipFill>
-                    <a:blip r:embed="rId11"/>
+                    <a:blip r:embed="rId12"/>
                     <a:stretch>
                       <a:fillRect/>
                     </a:stretch>
@@ -1279,36 +926,12 @@
     </w:p>
     <w:p>
       <w:r>
-        <w:t>On affiche ci-dessus les résultats pour un calcul de différente entre 1, 10, 20, 40 et 80 valeurs qui ne correspondent pas exactement à leur équivalent en heure car le marché n’est pas ouvert 24h/24.</w:t>
-      </w:r>
-    </w:p>
-    <w:p>
-      <w:r>
-        <w:t xml:space="preserve">Comme on peut l’observer, seulement la courbe verte (différence de 40) est </w:t>
-      </w:r>
-      <w:r>
-        <w:t>supérieure</w:t>
-      </w:r>
-      <w:r>
-        <w:t xml:space="preserve"> à l’action à la fin de l’historique et le gain n’est pas significativement meilleur. On </w:t>
-      </w:r>
-      <w:r>
-        <w:t xml:space="preserve">ne </w:t>
-      </w:r>
-      <w:r>
-        <w:t xml:space="preserve">peut </w:t>
-      </w:r>
-      <w:r>
-        <w:t xml:space="preserve">pas </w:t>
-      </w:r>
-      <w:r>
-        <w:t xml:space="preserve">conclure que cette stratégie de trading est </w:t>
-      </w:r>
-      <w:r>
-        <w:t>plus</w:t>
-      </w:r>
-      <w:r>
-        <w:t xml:space="preserve"> performante que simplement se positionner sur une action à long terme.</w:t>
+        <w:t>Les résultats sont présentés pour des intervalles de différence de prix calculés sur 1, 10, 20, 40, et 80 valeurs. Ces intervalles ne correspondent pas exactement à leur équivalent en heures, car le marché n'est pas ouvert 24 heures sur 24.</w:t>
+      </w:r>
+    </w:p>
+    <w:p>
+      <w:r>
+        <w:t>Comme le montre le graphique, seule la courbe verte (correspondant à un intervalle de 40) dépasse la performance de l’action à la fin de la période historique, mais le gain n'est pas significativement supérieur. Par conséquent, nous ne pouvons pas conclure que cette stratégie de trading surperforme par rapport à une simple détention à long terme de l'action.</w:t>
       </w:r>
     </w:p>
     <w:p>
@@ -1320,12 +943,12 @@
         </w:numPr>
       </w:pPr>
       <w:r>
-        <w:t>Momentum du prix</w:t>
-      </w:r>
-    </w:p>
-    <w:p>
-      <w:r>
-        <w:t xml:space="preserve">Afin de faire ressortir les tendances, on va lisser le bruit en utilisant le </w:t>
+        <w:t xml:space="preserve">Lissage du prix par le Momentum </w:t>
+      </w:r>
+    </w:p>
+    <w:p>
+      <w:r>
+        <w:t xml:space="preserve">Pour mettre en évidence les tendances, nous allons lisser les fluctuations de prix en utilisant le concept de </w:t>
       </w:r>
       <w:proofErr w:type="spellStart"/>
       <w:r>
@@ -1333,7 +956,7 @@
       </w:r>
       <w:proofErr w:type="spellEnd"/>
       <w:r>
-        <w:t xml:space="preserve"> du prix.</w:t>
+        <w:t>.</w:t>
       </w:r>
     </w:p>
     <w:p>
@@ -1357,7 +980,7 @@
                     <pic:cNvPicPr/>
                   </pic:nvPicPr>
                   <pic:blipFill>
-                    <a:blip r:embed="rId12"/>
+                    <a:blip r:embed="rId13"/>
                     <a:stretch>
                       <a:fillRect/>
                     </a:stretch>
@@ -1393,6 +1016,7 @@
     </w:p>
     <w:p>
       <w:r>
+        <w:lastRenderedPageBreak/>
         <w:t xml:space="preserve">On va utiliser la même stratégie qu’avant pour calculer la différence de prix entre le prix actuel et la valeur précédente mais basée sur le </w:t>
       </w:r>
       <w:proofErr w:type="spellStart"/>
@@ -1414,10 +1038,102 @@
     </w:p>
     <w:p>
       <w:r>
+        <w:t>En prenant</w:t>
+      </w:r>
+      <w:r>
+        <w:t xml:space="preserve"> </w:t>
+      </w:r>
+      <w:r>
+        <w:t xml:space="preserve"> </w:t>
+      </w:r>
+      <w:r>
+        <w:rPr>
+          <w:b/>
+          <w:bCs/>
+        </w:rPr>
+        <w:t>p</w:t>
+      </w:r>
+      <w:r>
+        <w:rPr>
+          <w:vertAlign w:val="subscript"/>
+        </w:rPr>
+        <w:t>t</w:t>
+      </w:r>
+      <w:r>
+        <w:rPr>
+          <w:rStyle w:val="vlist-s"/>
+          <w:vertAlign w:val="subscript"/>
+        </w:rPr>
+        <w:t>​</w:t>
+      </w:r>
+      <w:r>
+        <w:rPr>
+          <w:vertAlign w:val="subscript"/>
+        </w:rPr>
+        <w:t>​</w:t>
+      </w:r>
+      <w:r>
+        <w:t xml:space="preserve"> comme le prix à l'instant </w:t>
+      </w:r>
+      <w:r>
+        <w:rPr>
+          <w:b/>
+          <w:bCs/>
+        </w:rPr>
+        <w:t>t</w:t>
+      </w:r>
+      <w:r>
+        <w:t xml:space="preserve">, β comme un paramètre de lissage compris entre 0 et 1, et </w:t>
+      </w:r>
+      <w:r>
+        <w:rPr>
+          <w:b/>
+          <w:bCs/>
+        </w:rPr>
+        <w:t>m</w:t>
+      </w:r>
+      <w:r>
+        <w:rPr>
+          <w:vertAlign w:val="subscript"/>
+        </w:rPr>
+        <w:t>t</w:t>
+      </w:r>
+      <w:r>
+        <w:t xml:space="preserve"> </w:t>
+      </w:r>
+      <w:r>
+        <w:t xml:space="preserve">​ comme le </w:t>
+      </w:r>
+      <w:proofErr w:type="spellStart"/>
+      <w:r>
+        <w:t>momentum</w:t>
+      </w:r>
+      <w:proofErr w:type="spellEnd"/>
+      <w:r>
+        <w:t xml:space="preserve"> calculé, nous appliquons une stratégie similaire à la précédente pour calculer la différence de prix, mais cette fois basée sur le </w:t>
+      </w:r>
+      <w:proofErr w:type="spellStart"/>
+      <w:r>
+        <w:t>momentum</w:t>
+      </w:r>
+      <w:proofErr w:type="spellEnd"/>
+      <w:r>
+        <w:t xml:space="preserve">. Nous testons différentes valeurs de β : [0,9, 0,95, 0,99, 0,995, 0,999]. Plus la valeur de β est élevée, plus le prix sera lissé, mais le </w:t>
+      </w:r>
+      <w:proofErr w:type="spellStart"/>
+      <w:r>
+        <w:t>momentum</w:t>
+      </w:r>
+      <w:proofErr w:type="spellEnd"/>
+      <w:r>
+        <w:t xml:space="preserve"> accusera un plus grand retard par rapport au prix réel.</w:t>
+      </w:r>
+    </w:p>
+    <w:p>
+      <w:r>
         <w:rPr>
           <w:noProof/>
         </w:rPr>
-        <w:lastRenderedPageBreak/>
         <w:drawing>
           <wp:inline distT="0" distB="0" distL="0" distR="0" wp14:anchorId="3C9C4E2C" wp14:editId="724E49AB">
             <wp:extent cx="5760720" cy="3465195"/>
@@ -1434,7 +1150,7 @@
                     <pic:cNvPicPr/>
                   </pic:nvPicPr>
                   <pic:blipFill>
-                    <a:blip r:embed="rId13"/>
+                    <a:blip r:embed="rId14"/>
                     <a:stretch>
                       <a:fillRect/>
                     </a:stretch>
@@ -1457,51 +1173,32 @@
     </w:p>
     <w:p>
       <w:r>
-        <w:t>On obtient les meilleurs résultats pour les valeurs de béta 0.99 et 0.995. Cette stratégie semble plus efficace que la précédente mais le gain reste trop faible pour pouvoir conclure à sa réelle efficacité. Sur d’autres périodes ou actions les paramètres optimales pourraient être différents et rien n’assure d’avoir de meilleur résultat.</w:t>
-      </w:r>
-    </w:p>
-    <w:p>
-      <w:r>
-        <w:t xml:space="preserve">Ces 2 expérimentations </w:t>
-      </w:r>
-      <w:r>
-        <w:t>démontrent</w:t>
-      </w:r>
-      <w:r>
-        <w:t xml:space="preserve"> bien la difficulté du problème. </w:t>
-      </w:r>
-      <w:r>
-        <w:t xml:space="preserve">Effectuer du trading en se basant uniquement sur la tendance aboutit généralement à de moins bon résultats qu’une position longue sans effectuer de trading. On a pu optimiser les paramètres pour obtenir </w:t>
-      </w:r>
-      <w:r>
-        <w:t>des résultats légèrement meilleurs</w:t>
-      </w:r>
-      <w:r>
-        <w:t xml:space="preserve"> que l’évolution de l’action parce qu’on connaissait l’évolution du prix de l’action sur toute la période de trading. Dans un cas réel ou on ne connaitrait pas l’évolution des prix futur, </w:t>
-      </w:r>
-      <w:r>
-        <w:t>on ne pourra pas</w:t>
-      </w:r>
-      <w:r>
-        <w:t xml:space="preserve"> déterminer les meilleurs paramètres.</w:t>
-      </w:r>
-    </w:p>
-    <w:p>
-      <w:r>
-        <w:t xml:space="preserve">Les traders utilisent de multiples indicateurs plus sophistiqué, leurs expériences personnelles et </w:t>
-      </w:r>
-      <w:r>
-        <w:t>les évènements qui pourrait influencer l’action en dehors de l’étude pur de l’évolution des prix.</w:t>
-      </w:r>
-      <w:r>
-        <w:t xml:space="preserve"> </w:t>
-      </w:r>
-    </w:p>
+        <w:t xml:space="preserve">Les meilleurs résultats sont obtenus avec </w:t>
+      </w:r>
+      <w:r>
+        <w:t xml:space="preserve">un </w:t>
+      </w:r>
+      <w:r>
+        <w:t>β de 0,99 et 0,995. Cette approche semble plus efficace que la précédente, mais les gains restent trop faibles pour conclure à une réelle efficacité. En effet, pour d'autres périodes ou actions, les paramètres optimaux pourraient varier, et rien ne garantit que l'on obtiendra de meilleurs résultats.</w:t>
+      </w:r>
+    </w:p>
+    <w:p>
+      <w:r>
+        <w:t>Ces deux expérimentations illustrent la complexité du problème. Effectuer du trading uniquement en se basant sur la tendance donne généralement des résultats inférieurs à une stratégie d'achat à long terme sans trading actif. Nous avons pu optimiser les paramètres pour obtenir des résultats légèrement supérieurs à l'évolution de l'action, car nous connaissions le comportement du prix sur toute la période de trading. Dans une situation réelle où l'évolution future des prix est inconnue, il est impossible de déterminer les meilleurs paramètres à l'avance.</w:t>
+      </w:r>
+    </w:p>
+    <w:p>
+      <w:r>
+        <w:t>Les traders utilisent de nombreux indicateurs plus sophistiqués, s'appuient sur leur expérience personnelle, et considèrent les événements externes qui pourraient influencer le cours des actions au-delà de la simple analyse des prix.</w:t>
+      </w:r>
+    </w:p>
+    <w:p/>
     <w:p>
       <w:pPr>
         <w:pStyle w:val="Titre2"/>
       </w:pPr>
       <w:r>
+        <w:lastRenderedPageBreak/>
         <w:t xml:space="preserve">Approche machine </w:t>
       </w:r>
       <w:proofErr w:type="spellStart"/>
@@ -1519,45 +1216,12 @@
         </w:numPr>
       </w:pPr>
       <w:r>
-        <w:t xml:space="preserve">Approcher une série temporelle avec des </w:t>
-      </w:r>
-      <w:r>
-        <w:t>réseaux</w:t>
-      </w:r>
-      <w:r>
-        <w:t xml:space="preserve"> de neurones récurrent LSTM</w:t>
-      </w:r>
-    </w:p>
-    <w:p>
-      <w:r>
-        <w:t xml:space="preserve">Les </w:t>
-      </w:r>
-      <w:r>
-        <w:t>réseaux</w:t>
-      </w:r>
-      <w:r>
-        <w:t xml:space="preserve"> de </w:t>
-      </w:r>
-      <w:r>
-        <w:t>neurones récurrents</w:t>
-      </w:r>
-      <w:r>
-        <w:t xml:space="preserve"> sont adaptés à la modélisation de série temporelle. On va essayer un modèle simple constitué de 2 couches LSTM de 128 neurones avec uniquement les prix de fermeture en entrée. La fenêtre d’observation est de 30 valeurs, on applique une </w:t>
-      </w:r>
-      <w:r>
-        <w:t>normalisation</w:t>
-      </w:r>
-      <w:r>
-        <w:t xml:space="preserve"> standard sur nos données </w:t>
-      </w:r>
-      <w:r>
-        <w:t>étant donné</w:t>
-      </w:r>
-      <w:r>
-        <w:t xml:space="preserve"> qu’on a des valeurs bien plus grande que 1</w:t>
-      </w:r>
-      <w:r>
-        <w:t>.</w:t>
+        <w:t>Approche des séries temporelles avec des réseaux de neurones récurrents LSTM</w:t>
+      </w:r>
+    </w:p>
+    <w:p>
+      <w:r>
+        <w:t>Les réseaux de neurones récurrents (RNN) sont particulièrement adaptés à la modélisation des séries temporelles. Nous avons testé un modèle simple constitué de deux couches LSTM de 128 neurones, utilisant uniquement les prix de clôture en entrée. La fenêtre d'observation est de 30 valeurs, et nous avons appliqué une normalisation standard aux données en raison de la magnitude élevée des prix.</w:t>
       </w:r>
     </w:p>
     <w:p>
@@ -1565,7 +1229,6 @@
         <w:rPr>
           <w:noProof/>
         </w:rPr>
-        <w:lastRenderedPageBreak/>
         <w:drawing>
           <wp:inline distT="0" distB="0" distL="0" distR="0" wp14:anchorId="3DDB2E44" wp14:editId="6714E0DB">
             <wp:extent cx="5540431" cy="2046515"/>
@@ -1582,7 +1245,7 @@
                     <pic:cNvPicPr/>
                   </pic:nvPicPr>
                   <pic:blipFill>
-                    <a:blip r:embed="rId14"/>
+                    <a:blip r:embed="rId15"/>
                     <a:stretch>
                       <a:fillRect/>
                     </a:stretch>
@@ -1605,15 +1268,7 @@
     </w:p>
     <w:p>
       <w:r>
-        <w:t xml:space="preserve">Le modèle a bien convergé avec un léger </w:t>
-      </w:r>
-      <w:proofErr w:type="spellStart"/>
-      <w:r>
-        <w:t>overtfiiting</w:t>
-      </w:r>
-      <w:proofErr w:type="spellEnd"/>
-      <w:r>
-        <w:t xml:space="preserve"> (validation en orange &gt; train en vert)</w:t>
+        <w:t>Le modèle a bien convergé, bien qu'un léger surapprentissage soit observé (la courbe de validation en orange dépasse légèrement celle de l'entraînement en vert).</w:t>
       </w:r>
     </w:p>
     <w:p>
@@ -1637,7 +1292,7 @@
                     <pic:cNvPicPr/>
                   </pic:nvPicPr>
                   <pic:blipFill>
-                    <a:blip r:embed="rId15"/>
+                    <a:blip r:embed="rId16"/>
                     <a:stretch>
                       <a:fillRect/>
                     </a:stretch>
@@ -1660,29 +1315,20 @@
     </w:p>
     <w:p>
       <w:r>
-        <w:t xml:space="preserve">Le graph ci-dessus représente le prix réel </w:t>
-      </w:r>
-      <w:r>
-        <w:t xml:space="preserve">vs le prix prédit. </w:t>
-      </w:r>
-      <w:r>
-        <w:t xml:space="preserve">On prédit le prix au temps suivant à partir des 30 derniers prix réels. Les résultats semblent très bien </w:t>
-      </w:r>
-      <w:proofErr w:type="gramStart"/>
-      <w:r>
-        <w:t>fit</w:t>
-      </w:r>
-      <w:proofErr w:type="gramEnd"/>
-      <w:r>
-        <w:t xml:space="preserve"> mais cela ne prouve en rien que le modèle est capable de prédire le prix suivant, en effet il suffit au modèle de prédire une valeur similaire à la dernier valeur pour avoir un résultat semblable. Cela est clairement visible si on calcule la proportion de bonne prédiction à la hausse ou à la baisse des prix. C’est-à-dire si le modèle prédit un prix plus élevé qu’au temps précédent et qu’il s’avère effectivement plus élevé on considère que c’est une bonne réponse et de même pour les prédictions à la baisse. On obtient pour ce modèle 49.3% de bonne prédiction qui est totalement aléatoire car on a une chance sur deux de se tromper soit 50%.</w:t>
-      </w:r>
-    </w:p>
+        <w:t>Le graphique ci-dessus compare le prix réel au prix prédit. Nous prédisons le prix à l'instant suivant en utilisant les 30 derniers prix réels. Les résultats semblent bien s'ajuster, mais cela ne prouve pas que le modèle peut effectivement prédire le prix suivant. En effet, le modèle peut simplement prédire une valeur proche de la dernière valeur connue pour obtenir un bon ajustement apparent.</w:t>
+      </w:r>
+    </w:p>
+    <w:p>
+      <w:r>
+        <w:t>Cela devient évident lorsque l'on calcule la proportion de bonnes prédictions de la direction du prix (hausse ou baisse). Si le modèle prédit une augmentation du prix par rapport au dernier point et que le prix augmente effectivement, on considère cela comme une bonne prédiction, et de même pour les baisses. Pour ce modèle, nous obtenons un taux de 49,3 % de bonnes prédictions, ce qui est essentiellement aléatoire, étant donné qu'il y a une chance sur deux de se tromper (soit 50 %).</w:t>
+      </w:r>
+    </w:p>
+    <w:p/>
     <w:p>
       <w:r>
         <w:rPr>
           <w:noProof/>
         </w:rPr>
-        <w:lastRenderedPageBreak/>
         <w:drawing>
           <wp:inline distT="0" distB="0" distL="0" distR="0" wp14:anchorId="5835B4C0" wp14:editId="31EDB6F4">
             <wp:extent cx="5760720" cy="3456305"/>
@@ -1699,7 +1345,7 @@
                     <pic:cNvPicPr/>
                   </pic:nvPicPr>
                   <pic:blipFill>
-                    <a:blip r:embed="rId16"/>
+                    <a:blip r:embed="rId17"/>
                     <a:stretch>
                       <a:fillRect/>
                     </a:stretch>
@@ -1722,27 +1368,27 @@
     </w:p>
     <w:p>
       <w:r>
-        <w:t>Le graphique ci-dessus représente l’évolution du portfolio de l’IA vs l’évolution de l’action</w:t>
-      </w:r>
-      <w:r>
-        <w:t xml:space="preserve"> et des actions aléatoires</w:t>
-      </w:r>
-      <w:r>
-        <w:t>.</w:t>
-      </w:r>
-      <w:r>
-        <w:t xml:space="preserve"> Si on prédit que le prix va augmenter, on achète sinon on vend.</w:t>
-      </w:r>
-      <w:r>
-        <w:t xml:space="preserve"> Comme énoncé précédemment, même si le modèle est capable de prédire une valeur proche de la vraie valeur, il n’a aucune idée si elle sera plus grande ou plus faible. Ainsi, l’IA a des performances </w:t>
-      </w:r>
-      <w:r>
-        <w:t>similaires à l’aléatoire.</w:t>
-      </w:r>
-    </w:p>
-    <w:p>
-      <w:r>
-        <w:t xml:space="preserve">Maintenant en plus des prix de fermeture, on va ajouter le nombre de transaction et le nombre total de volume d’action échangé. On veut tester si ces </w:t>
+        <w:t>Le graphique ci-dessus montre l'évolution du portefeuille de l'IA par rapport à l'évolution de l'action et des actions aléatoires. Si l'IA prédit une augmentation du prix, elle achète ; sinon, elle vend. Comme mentionné précédemment, bien que le modèle puisse prédire une valeur proche de la valeur réelle, il ne peut pas correctement prévoir si elle sera supérieure ou inférieure à la valeur précédente. Ainsi, les performances de l'IA sont similaires à celles d'une stratégie aléatoire.</w:t>
+      </w:r>
+    </w:p>
+    <w:p>
+      <w:pPr>
+        <w:rPr>
+          <w:b/>
+          <w:bCs/>
+        </w:rPr>
+      </w:pPr>
+      <w:r>
+        <w:rPr>
+          <w:b/>
+          <w:bCs/>
+        </w:rPr>
+        <w:t>Ajout de nouvelles fonctionnalités : nombre de transactions et volume échangé</w:t>
+      </w:r>
+    </w:p>
+    <w:p>
+      <w:r>
+        <w:t>Pour enrichir notre modèle, nous avons ajouté, en plus des prix de clôture, le nombre de transactions et le volume total des actions échangées. L'objectif est de tester si ces nouvelles caractéristiques (</w:t>
       </w:r>
       <w:proofErr w:type="spellStart"/>
       <w:r>
@@ -1750,14 +1396,15 @@
       </w:r>
       <w:proofErr w:type="spellEnd"/>
       <w:r>
-        <w:t xml:space="preserve"> peuvent aider notre modèle à comprendre l’évolution des prix.</w:t>
-      </w:r>
-    </w:p>
-    <w:p>
-      <w:r>
-        <w:t>On représente ci-dessous les mêmes types de graphique :</w:t>
-      </w:r>
-    </w:p>
+        <w:t>) peuvent aider notre modèle à mieux comprendre l'évolution des prix.</w:t>
+      </w:r>
+    </w:p>
+    <w:p>
+      <w:r>
+        <w:t>Les mêmes types de graphiques sont représentés ci-dessous, montrant la comparaison entre le prix réel et le prix prédit, ainsi que l'évolution du portefeuille basé sur ces prédictions.</w:t>
+      </w:r>
+    </w:p>
+    <w:p/>
     <w:p>
       <w:r>
         <w:rPr>
@@ -1779,7 +1426,7 @@
                     <pic:cNvPicPr/>
                   </pic:nvPicPr>
                   <pic:blipFill>
-                    <a:blip r:embed="rId17"/>
+                    <a:blip r:embed="rId18"/>
                     <a:stretch>
                       <a:fillRect/>
                     </a:stretch>
@@ -1802,10 +1449,21 @@
     </w:p>
     <w:p>
       <w:r>
+        <w:lastRenderedPageBreak/>
+        <w:t xml:space="preserve">Le modèle a bien convergé, bien qu'un léger surapprentissage soit observé (la courbe de validation en orange dépasse légèrement celle de l'entraînement en </w:t>
+      </w:r>
+      <w:r>
+        <w:t>rose</w:t>
+      </w:r>
+      <w:r>
+        <w:t>).</w:t>
+      </w:r>
+    </w:p>
+    <w:p>
+      <w:r>
         <w:rPr>
           <w:noProof/>
         </w:rPr>
-        <w:lastRenderedPageBreak/>
         <w:drawing>
           <wp:inline distT="0" distB="0" distL="0" distR="0" wp14:anchorId="4DF5A9AF" wp14:editId="611815CE">
             <wp:extent cx="4773386" cy="2863926"/>
@@ -1822,7 +1480,7 @@
                     <pic:cNvPicPr/>
                   </pic:nvPicPr>
                   <pic:blipFill>
-                    <a:blip r:embed="rId18"/>
+                    <a:blip r:embed="rId19"/>
                     <a:stretch>
                       <a:fillRect/>
                     </a:stretch>
@@ -1845,7 +1503,7 @@
     </w:p>
     <w:p>
       <w:r>
-        <w:t>Avec 48.6% de bonne prédiction de tendance.</w:t>
+        <w:t>Les résultats montrent un taux de 48,6 % de bonnes prédictions de tendance, ce qui est comparable au modèle précédent. Comme on peut le constater, l'ajout de ces deux nouvelles fonctionnalités n'a pas amélioré la capacité du modèle à prédire la direction des prix.</w:t>
       </w:r>
     </w:p>
     <w:p>
@@ -1869,7 +1527,7 @@
                     <pic:cNvPicPr/>
                   </pic:nvPicPr>
                   <pic:blipFill>
-                    <a:blip r:embed="rId19"/>
+                    <a:blip r:embed="rId20"/>
                     <a:stretch>
                       <a:fillRect/>
                     </a:stretch>
@@ -1892,21 +1550,7 @@
     </w:p>
     <w:p>
       <w:r>
-        <w:t xml:space="preserve">Même constat que précédemment =&gt; ces 2 </w:t>
-      </w:r>
-      <w:proofErr w:type="spellStart"/>
-      <w:r>
-        <w:t>features</w:t>
-      </w:r>
-      <w:proofErr w:type="spellEnd"/>
-      <w:r>
-        <w:t xml:space="preserve"> </w:t>
-      </w:r>
-      <w:r>
-        <w:t>supplémentaire</w:t>
-      </w:r>
-      <w:r>
-        <w:t xml:space="preserve"> n’ont pas permis de mieux comprendre l’évolution des prix.</w:t>
+        <w:t>Ces observations confirment que ces deux caractéristiques supplémentaires n'ont pas permis au modèle de mieux saisir l'évolution des prix. En d'autres termes, l'inclusion du nombre de transactions et du volume échangé n'a pas apporté d'amélioration significative à la performance du modèle en termes de prédiction de tendance.</w:t>
       </w:r>
     </w:p>
     <w:p>
@@ -1923,20 +1567,24 @@
     </w:p>
     <w:p>
       <w:r>
-        <w:t>Avec les réseaux récurrents on a essayé de prédire l’évolution des prix pour prendre une décision sur l’achat ou la vente de l’actif. Cette fois-ci avec des modèles d’apprentissage par renforcement, on va demander à notre modèle de directement nous donner l’action à effectuer, acheter, vendre ou ne rien faire.</w:t>
-      </w:r>
-    </w:p>
-    <w:p>
-      <w:r>
-        <w:t>Le schéma ci-dessous représente le principe de l’apprentissage par renforcement :</w:t>
-      </w:r>
-    </w:p>
+        <w:t xml:space="preserve">Avec les réseaux de neurones récurrents, nous avons essayé de prédire l'évolution des prix pour prendre des décisions d'achat ou de vente d'actifs. En revanche, avec les modèles d'apprentissage par </w:t>
+      </w:r>
+      <w:r>
+        <w:lastRenderedPageBreak/>
+        <w:t>renforcement (RL), nous allons demander à notre modèle de déterminer directement l'action à effectuer : acheter, vendre, ou ne rien faire.</w:t>
+      </w:r>
+    </w:p>
+    <w:p>
+      <w:r>
+        <w:t>Le schéma ci-dessous illustre le principe de l'apprentissage par renforcement :</w:t>
+      </w:r>
+    </w:p>
+    <w:p/>
     <w:p>
       <w:r>
         <w:rPr>
           <w:noProof/>
         </w:rPr>
-        <w:lastRenderedPageBreak/>
         <w:drawing>
           <wp:inline distT="0" distB="0" distL="0" distR="0" wp14:anchorId="145A4CAF" wp14:editId="06CD5CF0">
             <wp:extent cx="5600700" cy="2157060"/>
@@ -1955,7 +1603,7 @@
                     </pic:cNvPicPr>
                   </pic:nvPicPr>
                   <pic:blipFill>
-                    <a:blip r:embed="rId20">
+                    <a:blip r:embed="rId21">
                       <a:extLst>
                         <a:ext uri="{28A0092B-C50C-407E-A947-70E740481C1C}">
                           <a14:useLocalDpi xmlns:a14="http://schemas.microsoft.com/office/drawing/2010/main" val="0"/>
@@ -1987,82 +1635,126 @@
         </w:drawing>
       </w:r>
     </w:p>
+    <w:p>
+      <w:r>
+        <w:t>Dans ce cadre, le modèle ou agent exécute une action sur l'environnement en se basant sur son observation de celui-ci. Au temps suivant, l'environnement fournit une nouvelle observation ainsi que la récompense associée à l'action prise. En utilisant cette nouvelle observation, l'agent effectue une nouvelle action, et ce processus se répète. La récompense sert de feedback à l'agent concernant l'action réalisée, ce qui lui permet d'apprendre. L'objectif de l'agent est de maximiser la somme cumulée des récompenses au fil du temps.</w:t>
+      </w:r>
+    </w:p>
+    <w:p>
+      <w:r>
+        <w:t>Pour notre problématique, nous visons à maximiser la valeur de notre portefeuille au fil du temps. Ainsi, la récompense sera définie par la variation de la valeur du portefeuille. L'environnement sera représenté par l'évolution des prix des actions. Quant à l'observation, elle peut être construite de plusieurs manières :</w:t>
+      </w:r>
+    </w:p>
+    <w:p>
+      <w:pPr>
+        <w:numPr>
+          <w:ilvl w:val="0"/>
+          <w:numId w:val="7"/>
+        </w:numPr>
+      </w:pPr>
+      <w:r>
+        <w:t>Utiliser uniquement le dernier prix disponible.</w:t>
+      </w:r>
+    </w:p>
+    <w:p>
+      <w:pPr>
+        <w:numPr>
+          <w:ilvl w:val="0"/>
+          <w:numId w:val="7"/>
+        </w:numPr>
+      </w:pPr>
+      <w:r>
+        <w:t>Ajouter des indicateurs calculés sur une période passée pour fournir au modèle une idée des tendances de prix.</w:t>
+      </w:r>
+    </w:p>
+    <w:p>
+      <w:pPr>
+        <w:numPr>
+          <w:ilvl w:val="0"/>
+          <w:numId w:val="7"/>
+        </w:numPr>
+      </w:pPr>
+      <w:r>
+        <w:t>Intégrer l'historique des prix, comme dans le modèle LSTM précédent.</w:t>
+      </w:r>
+    </w:p>
+    <w:p>
+      <w:pPr>
+        <w:numPr>
+          <w:ilvl w:val="0"/>
+          <w:numId w:val="7"/>
+        </w:numPr>
+      </w:pPr>
+      <w:r>
+        <w:t>Inclure des informations supplémentaires telles que le nombre d'actions détenues, la valeur actuelle du portefeuille, etc.</w:t>
+      </w:r>
+    </w:p>
+    <w:p>
+      <w:r>
+        <w:t>En combinant ces éléments, l'agent est mieux équipé pour prendre des décisions qui maximisent la valeur de notre portefeuille sur le long terme.</w:t>
+      </w:r>
+    </w:p>
+    <w:p>
+      <w:pPr>
+        <w:rPr>
+          <w:b/>
+          <w:bCs/>
+        </w:rPr>
+      </w:pPr>
+      <w:r>
+        <w:rPr>
+          <w:b/>
+          <w:bCs/>
+        </w:rPr>
+        <w:t>Simplification et Entraînement du Modèle</w:t>
+      </w:r>
+    </w:p>
+    <w:p>
+      <w:r>
+        <w:t>Pour simplifier le problème, nous limitons le modèle à la possession d'une seule unité d'action à la fois. Le réseau de neurones utilisé est constitué de deux couches denses de 64 unités chacune.</w:t>
+      </w:r>
+    </w:p>
+    <w:p>
+      <w:pPr>
+        <w:rPr>
+          <w:b/>
+          <w:bCs/>
+        </w:rPr>
+      </w:pPr>
+      <w:r>
+        <w:rPr>
+          <w:b/>
+          <w:bCs/>
+        </w:rPr>
+        <w:t>Première tentative</w:t>
+      </w:r>
+    </w:p>
+    <w:p>
+      <w:r>
+        <w:lastRenderedPageBreak/>
+        <w:t>En entrée, nous fournissons l'historique des 30 valeurs de prix précédentes ainsi que la position actuelle, c'est-à-dire si l'agent détient ou non une action. Le modèle est entraîné sur 5 millions de pas (</w:t>
+      </w:r>
+      <w:proofErr w:type="spellStart"/>
+      <w:r>
+        <w:t>steps</w:t>
+      </w:r>
+      <w:proofErr w:type="spellEnd"/>
+      <w:r>
+        <w:t>), ce qui correspond à 5 millions d'actions effectuées sur le jeu d'entraînement.</w:t>
+      </w:r>
+    </w:p>
+    <w:p>
+      <w:pPr>
+        <w:ind w:firstLine="708"/>
+      </w:pPr>
+    </w:p>
     <w:p/>
-    <w:p>
-      <w:r>
-        <w:t xml:space="preserve">Le modèle ou agent, effectue une action sur l’environnement à partir de l’observation de </w:t>
-      </w:r>
-      <w:r>
-        <w:t>celui-ci</w:t>
-      </w:r>
-      <w:r>
-        <w:t>. Au temps suivant, l’environnement renvoie la nouvelle observation et la récompense associé à l’action prise. A partir de la nouvelle observation, l’agent effectue une nouvelle action et ainsi de suite. La récompense permet à l’agent d’avoir un retour sur l’action qu’il a effectué, ce qui va lui permettre d’apprendre. En effet, l’agent va chercher à maximiser la somme cumulée de toutes les récompenses.</w:t>
-      </w:r>
-    </w:p>
-    <w:p>
-      <w:r>
-        <w:t xml:space="preserve">Concernant notre problématique, on souhaite maximiser la valeur de notre portfolio </w:t>
-      </w:r>
-      <w:r>
-        <w:t xml:space="preserve">au cours du temps. Naturellement la récompense sera la valeur du changement du portfolio. L’environnement sera l’évolution des prix. L’observation est plus complexe, </w:t>
-      </w:r>
-      <w:r>
-        <w:t>on</w:t>
-      </w:r>
-      <w:r>
-        <w:t xml:space="preserve"> </w:t>
-      </w:r>
-      <w:r>
-        <w:t>peut récupérer uniquement le dernier prix et ajouter des indicateurs calcul</w:t>
-      </w:r>
-      <w:r>
-        <w:t>és</w:t>
-      </w:r>
-      <w:r>
-        <w:t xml:space="preserve"> sur une certaine période passée afin de donner une idée au modèle de la tendance des prix par exemple ou simplement l’historique des prix comme pour le modèle précédent LSTM.</w:t>
-      </w:r>
-      <w:r>
-        <w:t xml:space="preserve"> </w:t>
-      </w:r>
-      <w:r>
-        <w:t xml:space="preserve">On peut également y ajouter le nombre d’action en possession, la valeur du portfolio actuelle etc. </w:t>
-      </w:r>
-    </w:p>
-    <w:p>
-      <w:r>
-        <w:t xml:space="preserve">Comme précédemment, afin de simplifier le problème on permet au modèle de posséder qu’une </w:t>
-      </w:r>
-      <w:r>
-        <w:t>unité d’</w:t>
-      </w:r>
-      <w:r>
-        <w:t>action à la fois</w:t>
-      </w:r>
-      <w:r>
-        <w:t>.</w:t>
-      </w:r>
-      <w:r>
-        <w:t xml:space="preserve"> Le réseau de neurones est composé de 2 couches denses de 64 unités.</w:t>
-      </w:r>
-    </w:p>
-    <w:p>
-      <w:r>
-        <w:t>On choisit en input l’historique des 30 valeurs de prix précédent et la position actuelle, c’est-à-dire si l’agent est en possession ou non d’une action</w:t>
-      </w:r>
-      <w:r>
-        <w:t xml:space="preserve">. On entraine notre modèle sur 5 millions de </w:t>
-      </w:r>
-      <w:proofErr w:type="spellStart"/>
-      <w:r>
-        <w:t>step</w:t>
-      </w:r>
-      <w:proofErr w:type="spellEnd"/>
-      <w:r>
-        <w:t>, c’est-à-dire 5 millions d’actions effectuées sur le jeu d’entrainement.</w:t>
-      </w:r>
-    </w:p>
-    <w:p>
-      <w:r>
+    <w:p/>
+    <w:p>
+      <w:r>
+        <w:rPr>
+          <w:noProof/>
+        </w:rPr>
         <w:drawing>
           <wp:inline distT="0" distB="0" distL="0" distR="0" wp14:anchorId="6F884AEC" wp14:editId="1B63FDB4">
             <wp:extent cx="5760720" cy="1786890"/>
@@ -2079,7 +1771,7 @@
                     <pic:cNvPicPr/>
                   </pic:nvPicPr>
                   <pic:blipFill>
-                    <a:blip r:embed="rId21"/>
+                    <a:blip r:embed="rId22"/>
                     <a:stretch>
                       <a:fillRect/>
                     </a:stretch>
@@ -2102,7 +1794,7 @@
     </w:p>
     <w:p>
       <w:r>
-        <w:t xml:space="preserve">On représente l’évolution de la </w:t>
+        <w:t>La figure ci-dessous montre l'évolution de la récompense moyenne (</w:t>
       </w:r>
       <w:proofErr w:type="spellStart"/>
       <w:r>
@@ -2110,66 +1802,41 @@
       </w:r>
       <w:proofErr w:type="spellEnd"/>
       <w:r>
-        <w:t xml:space="preserve"> moyenne sur notre </w:t>
+        <w:t xml:space="preserve">) au cours des </w:t>
       </w:r>
       <w:proofErr w:type="spellStart"/>
       <w:r>
+        <w:t>rollouts</w:t>
+      </w:r>
+      <w:proofErr w:type="spellEnd"/>
+      <w:r>
+        <w:t xml:space="preserve"> de 2048 pas. Un </w:t>
+      </w:r>
+      <w:proofErr w:type="spellStart"/>
+      <w:r>
         <w:t>rollout</w:t>
       </w:r>
       <w:proofErr w:type="spellEnd"/>
       <w:r>
-        <w:t xml:space="preserve"> de 2048 </w:t>
-      </w:r>
-      <w:proofErr w:type="spellStart"/>
-      <w:r>
-        <w:t>steps</w:t>
-      </w:r>
-      <w:proofErr w:type="spellEnd"/>
-      <w:r>
-        <w:t xml:space="preserve">. Le </w:t>
-      </w:r>
-      <w:proofErr w:type="spellStart"/>
-      <w:r>
-        <w:t>rollout</w:t>
-      </w:r>
-      <w:proofErr w:type="spellEnd"/>
-      <w:r>
-        <w:t xml:space="preserve"> est la taille des données récoltés </w:t>
-      </w:r>
-      <w:r>
-        <w:t>avant d’effectuer une itération d’apprentissage.</w:t>
-      </w:r>
-      <w:r>
-        <w:t xml:space="preserve"> </w:t>
-      </w:r>
-      <w:r>
-        <w:t xml:space="preserve">Les résultats étant très instable, </w:t>
-      </w:r>
-      <w:proofErr w:type="gramStart"/>
-      <w:r>
-        <w:t>on</w:t>
-      </w:r>
-      <w:proofErr w:type="gramEnd"/>
-      <w:r>
-        <w:t xml:space="preserve"> adoucie la courbe afin de voir apparaitre la tendance.</w:t>
-      </w:r>
-    </w:p>
-    <w:p>
-      <w:r>
-        <w:lastRenderedPageBreak/>
-        <w:t xml:space="preserve">La </w:t>
-      </w:r>
-      <w:proofErr w:type="spellStart"/>
-      <w:r>
-        <w:t>reward</w:t>
-      </w:r>
-      <w:proofErr w:type="spellEnd"/>
-      <w:r>
-        <w:t xml:space="preserve"> moyenne diminue alors qu’on s’attend à ce qu’elle augmente pour maximiser les gains. On vérifie sur le graphique suivant l’évolution du portfolio sur le jeu de test en appliquant notre modèle entrainé.</w:t>
-      </w:r>
-    </w:p>
-    <w:p>
-      <w:r>
+        <w:t xml:space="preserve"> correspond à la quantité de données collectées avant d'effectuer une itération d'apprentissage. Étant donné l'instabilité des résultats, nous lissons la courbe pour faire apparaître la tendance générale.</w:t>
+      </w:r>
+    </w:p>
+    <w:p>
+      <w:r>
+        <w:t>La récompense moyenne diminue alors qu'on s'attendrait à ce qu'elle augmente, ce qui indiquerait une m</w:t>
+      </w:r>
+      <w:r>
+        <w:t>inimisation</w:t>
+      </w:r>
+      <w:r>
+        <w:t xml:space="preserve"> des gains. Pour vérifier cela, nous analysons l'évolution du portefeuille sur le jeu de test en appliquant notre modèle entraîné, comme illustré dans le graphique suivant.</w:t>
+      </w:r>
+    </w:p>
+    <w:p>
+      <w:r>
+        <w:rPr>
+          <w:noProof/>
+        </w:rPr>
         <w:drawing>
           <wp:inline distT="0" distB="0" distL="0" distR="0" wp14:anchorId="45C0EC1A" wp14:editId="4471BEA9">
             <wp:extent cx="5760720" cy="3437890"/>
@@ -2186,7 +1853,7 @@
                     <pic:cNvPicPr/>
                   </pic:nvPicPr>
                   <pic:blipFill>
-                    <a:blip r:embed="rId22"/>
+                    <a:blip r:embed="rId23"/>
                     <a:stretch>
                       <a:fillRect/>
                     </a:stretch>
@@ -2209,71 +1876,153 @@
     </w:p>
     <w:p>
       <w:r>
-        <w:t>Le modèle a appris à minimiser le gain ce qui est l’inverse de ce que l’on souhaite. Effectivement la courbe en rouge représente les performances de notre modèle et en bleu la simulation d’une position longue sur toute la durée du test. La raison reste pour le moment inconnue.</w:t>
-      </w:r>
-    </w:p>
-    <w:p>
-      <w:r>
-        <w:t>Notre deuxième tentative aura une approche plus humaine. On va donner à notre modèle la dernière valeur de l’action, la position actuelle et les indicateurs suivants :</w:t>
-      </w:r>
-    </w:p>
-    <w:p>
-      <w:pPr>
-        <w:pStyle w:val="Paragraphedeliste"/>
+        <w:t xml:space="preserve">Lors de notre première tentative, le modèle a paradoxalement appris à minimiser les gains, ce qui est l'opposé de l'objectif recherché. La courbe rouge dans le graphique représente les performances de </w:t>
+      </w:r>
+      <w:r>
+        <w:lastRenderedPageBreak/>
+        <w:t>notre modèle, tandis que la courbe bleue montre une simulation d'une position longue sur toute la durée du test. La raison de ce comportement inattendu reste inconnue pour le moment.</w:t>
+      </w:r>
+    </w:p>
+    <w:p>
+      <w:pPr>
+        <w:rPr>
+          <w:b/>
+          <w:bCs/>
+        </w:rPr>
+      </w:pPr>
+      <w:r>
+        <w:rPr>
+          <w:b/>
+          <w:bCs/>
+        </w:rPr>
+        <w:t>Deuxième tentative</w:t>
+      </w:r>
+    </w:p>
+    <w:p>
+      <w:r>
+        <w:t>Pour la deuxième tentative, nous avons adopté une approche plus sophistiquée en fournissant au modèle non seulement la dernière valeur de l'action et la position actuelle, mais également les indicateurs techniques suivants :</w:t>
+      </w:r>
+    </w:p>
+    <w:p>
+      <w:pPr>
         <w:numPr>
           <w:ilvl w:val="0"/>
-          <w:numId w:val="1"/>
+          <w:numId w:val="8"/>
         </w:numPr>
       </w:pPr>
       <w:r>
-        <w:t>RSI</w:t>
-      </w:r>
-    </w:p>
-    <w:p>
-      <w:pPr>
-        <w:pStyle w:val="Paragraphedeliste"/>
+        <w:rPr>
+          <w:b/>
+          <w:bCs/>
+        </w:rPr>
+        <w:t xml:space="preserve">RSI (Relative </w:t>
+      </w:r>
+      <w:proofErr w:type="spellStart"/>
+      <w:r>
+        <w:rPr>
+          <w:b/>
+          <w:bCs/>
+        </w:rPr>
+        <w:t>Strength</w:t>
+      </w:r>
+      <w:proofErr w:type="spellEnd"/>
+      <w:r>
+        <w:rPr>
+          <w:b/>
+          <w:bCs/>
+        </w:rPr>
+        <w:t xml:space="preserve"> Index)</w:t>
+      </w:r>
+    </w:p>
+    <w:p>
+      <w:pPr>
         <w:numPr>
           <w:ilvl w:val="0"/>
-          <w:numId w:val="1"/>
+          <w:numId w:val="8"/>
         </w:numPr>
       </w:pPr>
       <w:r>
-        <w:t>ADX</w:t>
-      </w:r>
-    </w:p>
-    <w:p>
-      <w:pPr>
-        <w:pStyle w:val="Paragraphedeliste"/>
+        <w:rPr>
+          <w:b/>
+          <w:bCs/>
+        </w:rPr>
+        <w:t>ADX (</w:t>
+      </w:r>
+      <w:proofErr w:type="spellStart"/>
+      <w:r>
+        <w:rPr>
+          <w:b/>
+          <w:bCs/>
+        </w:rPr>
+        <w:t>Average</w:t>
+      </w:r>
+      <w:proofErr w:type="spellEnd"/>
+      <w:r>
+        <w:rPr>
+          <w:b/>
+          <w:bCs/>
+        </w:rPr>
+        <w:t xml:space="preserve"> </w:t>
+      </w:r>
+      <w:proofErr w:type="spellStart"/>
+      <w:r>
+        <w:rPr>
+          <w:b/>
+          <w:bCs/>
+        </w:rPr>
+        <w:t>Directional</w:t>
+      </w:r>
+      <w:proofErr w:type="spellEnd"/>
+      <w:r>
+        <w:rPr>
+          <w:b/>
+          <w:bCs/>
+        </w:rPr>
+        <w:t xml:space="preserve"> Index)</w:t>
+      </w:r>
+    </w:p>
+    <w:p>
+      <w:pPr>
         <w:numPr>
           <w:ilvl w:val="0"/>
-          <w:numId w:val="1"/>
+          <w:numId w:val="8"/>
         </w:numPr>
       </w:pPr>
       <w:r>
-        <w:t>MACD</w:t>
-      </w:r>
-    </w:p>
-    <w:p>
-      <w:r>
-        <w:t>Tous calculés sur un ti</w:t>
+        <w:rPr>
+          <w:b/>
+          <w:bCs/>
+        </w:rPr>
+        <w:t xml:space="preserve">MACD (Moving </w:t>
       </w:r>
       <w:proofErr w:type="spellStart"/>
       <w:r>
-        <w:t>meframe</w:t>
+        <w:rPr>
+          <w:b/>
+          <w:bCs/>
+        </w:rPr>
+        <w:t>Average</w:t>
       </w:r>
       <w:proofErr w:type="spellEnd"/>
       <w:r>
-        <w:t xml:space="preserve"> d’un jour et d’une heure. Par exemple RSI sera calcul</w:t>
-      </w:r>
-      <w:r>
-        <w:t>é</w:t>
-      </w:r>
-      <w:r>
-        <w:t xml:space="preserve"> sur une période de 14 jours mais aussi de 14 heures.</w:t>
-      </w:r>
-    </w:p>
-    <w:p>
-      <w:r>
+        <w:rPr>
+          <w:b/>
+          <w:bCs/>
+        </w:rPr>
+        <w:t xml:space="preserve"> Convergence Divergence)</w:t>
+      </w:r>
+    </w:p>
+    <w:p>
+      <w:r>
+        <w:t>Ces indicateurs sont calculés sur des périodes d'un jour et d'une heure. Par exemple, le RSI est calculé sur une période de 14 jours et de 14 heures.</w:t>
+      </w:r>
+    </w:p>
+    <w:p/>
+    <w:p>
+      <w:r>
+        <w:rPr>
+          <w:noProof/>
+        </w:rPr>
         <w:drawing>
           <wp:inline distT="0" distB="0" distL="0" distR="0" wp14:anchorId="3A5E07D2" wp14:editId="1ED56578">
             <wp:extent cx="5760720" cy="1837055"/>
@@ -2290,7 +2039,7 @@
                     <pic:cNvPicPr/>
                   </pic:nvPicPr>
                   <pic:blipFill>
-                    <a:blip r:embed="rId23"/>
+                    <a:blip r:embed="rId24"/>
                     <a:stretch>
                       <a:fillRect/>
                     </a:stretch>
@@ -2313,40 +2062,29 @@
     </w:p>
     <w:p>
       <w:r>
-        <w:t xml:space="preserve">Cette fois-ci on a bien une </w:t>
+        <w:t>Avec cette approche, la récompense moyenne a effectivement augmenté au cours d'un total de 1 million de pas (</w:t>
       </w:r>
       <w:proofErr w:type="spellStart"/>
       <w:r>
-        <w:t>reward</w:t>
+        <w:t>steps</w:t>
       </w:r>
       <w:proofErr w:type="spellEnd"/>
       <w:r>
-        <w:t xml:space="preserve"> moyenne qui augmente sur un total de 1 million de </w:t>
-      </w:r>
-      <w:proofErr w:type="spellStart"/>
-      <w:r>
-        <w:t>step</w:t>
-      </w:r>
-      <w:proofErr w:type="spellEnd"/>
-      <w:r>
-        <w:t>.</w:t>
-      </w:r>
-    </w:p>
-    <w:p>
-      <w:r>
-        <w:t>On vérifie à nouveau en effectuant une simulation sur le jeu de test</w:t>
-      </w:r>
-    </w:p>
-    <w:p/>
+        <w:t>), ce qui indique une meilleure performance du modèle.</w:t>
+      </w:r>
+    </w:p>
     <w:p>
       <w:r>
         <w:t xml:space="preserve"> </w:t>
       </w:r>
       <w:r>
+        <w:rPr>
+          <w:noProof/>
+        </w:rPr>
         <w:drawing>
-          <wp:inline distT="0" distB="0" distL="0" distR="0" wp14:anchorId="3F3C6D63" wp14:editId="0CECCEB5">
-            <wp:extent cx="5760720" cy="3456305"/>
-            <wp:effectExtent l="0" t="0" r="0" b="0"/>
+          <wp:inline distT="0" distB="0" distL="0" distR="0" wp14:anchorId="3F3C6D63" wp14:editId="01D35CAF">
+            <wp:extent cx="5500048" cy="3299908"/>
+            <wp:effectExtent l="0" t="0" r="5715" b="0"/>
             <wp:docPr id="1225181145" name="Image 1"/>
             <wp:cNvGraphicFramePr>
               <a:graphicFrameLocks xmlns:a="http://schemas.openxmlformats.org/drawingml/2006/main" noChangeAspect="1"/>
@@ -2359,7 +2097,7 @@
                     <pic:cNvPicPr/>
                   </pic:nvPicPr>
                   <pic:blipFill>
-                    <a:blip r:embed="rId24"/>
+                    <a:blip r:embed="rId25"/>
                     <a:stretch>
                       <a:fillRect/>
                     </a:stretch>
@@ -2367,7 +2105,7 @@
                   <pic:spPr>
                     <a:xfrm>
                       <a:off x="0" y="0"/>
-                      <a:ext cx="5760720" cy="3456305"/>
+                      <a:ext cx="5501732" cy="3300918"/>
                     </a:xfrm>
                     <a:prstGeom prst="rect">
                       <a:avLst/>
@@ -2382,7 +2120,8 @@
     </w:p>
     <w:p>
       <w:r>
-        <w:t xml:space="preserve">Notre modèle a d’excellente performance et dépasse de loin notre </w:t>
+        <w:lastRenderedPageBreak/>
+        <w:t xml:space="preserve">Pour valider ces résultats, nous avons effectué une simulation sur le jeu de test. Notre modèle a montré d'excellentes performances, surpassant de loin notre </w:t>
       </w:r>
       <w:proofErr w:type="spellStart"/>
       <w:r>
@@ -2390,15 +2129,17 @@
       </w:r>
       <w:proofErr w:type="spellEnd"/>
       <w:r>
-        <w:t xml:space="preserve"> qui est équivalent à l’évolution du prix de l’action. L’entrainement a été lancé une deuxième fois pour s’assurer que ce n’était pas un coup de chance. </w:t>
-      </w:r>
-      <w:r>
-        <w:t>Attention, il faudra attendre le test de notre modèle sur la bourse en temps réel avant de confirmer les performances de notre modèle.</w:t>
-      </w:r>
-    </w:p>
-    <w:p>
-      <w:r>
-        <w:t xml:space="preserve">On pourrait continuer d’expérimenter d’autres indicateurs ou de fine tune notre modèle pour gagner encore plus en performance mais dans la prochaine partie on va plutôt se concentrer sur l’investissement de plusieurs types d’action en simultané. </w:t>
+        <w:t>, qui correspond à l'évolution du prix de l'action sur la même période. Nous avons relancé l'entraînement une deuxième fois pour confirmer que ces résultats ne sont pas dus au hasard.</w:t>
+      </w:r>
+    </w:p>
+    <w:p>
+      <w:r>
+        <w:t>Il est important de noter que, malgré ces performances prometteuses, nous devrons tester notre modèle sur des données de marché en temps réel avant de valider définitivement ses capacités.</w:t>
+      </w:r>
+    </w:p>
+    <w:p>
+      <w:r>
+        <w:t>Dans les prochaines étapes, plutôt que de continuer à expérimenter d'autres indicateurs ou à affiner le modèle pour des gains supplémentaires, nous nous concentrerons sur l'investissement simultané dans plusieurs types d'actions.</w:t>
       </w:r>
     </w:p>
     <w:p>
@@ -2434,6 +2175,26 @@
       </w:r>
       <w:r>
         <w:t>performantes du moment</w:t>
+      </w:r>
+      <w:r>
+        <w:t xml:space="preserve">. On a fait ce choix pour utiliser la même base d’action que </w:t>
+      </w:r>
+      <w:r>
+        <w:t xml:space="preserve">dans </w:t>
+      </w:r>
+      <w:r>
+        <w:t>cet article [</w:t>
+      </w:r>
+      <w:hyperlink r:id="rId26" w:history="1">
+        <w:r>
+          <w:rPr>
+            <w:rStyle w:val="Lienhypertexte"/>
+          </w:rPr>
+          <w:t>1</w:t>
+        </w:r>
+      </w:hyperlink>
+      <w:r>
+        <w:t>]</w:t>
       </w:r>
       <w:r>
         <w:t>.</w:t>
@@ -2636,6 +2397,304 @@
     </w:lvl>
   </w:abstractNum>
   <w:abstractNum w:abstractNumId="2" w15:restartNumberingAfterBreak="0">
+    <w:nsid w:val="261B2352"/>
+    <w:multiLevelType w:val="multilevel"/>
+    <w:tmpl w:val="6D2A8766"/>
+    <w:lvl w:ilvl="0">
+      <w:start w:val="1"/>
+      <w:numFmt w:val="bullet"/>
+      <w:lvlText w:val=""/>
+      <w:lvlJc w:val="left"/>
+      <w:pPr>
+        <w:tabs>
+          <w:tab w:val="num" w:pos="720"/>
+        </w:tabs>
+        <w:ind w:left="720" w:hanging="360"/>
+      </w:pPr>
+      <w:rPr>
+        <w:rFonts w:ascii="Symbol" w:hAnsi="Symbol" w:hint="default"/>
+        <w:sz w:val="20"/>
+      </w:rPr>
+    </w:lvl>
+    <w:lvl w:ilvl="1" w:tentative="1">
+      <w:start w:val="1"/>
+      <w:numFmt w:val="bullet"/>
+      <w:lvlText w:val="o"/>
+      <w:lvlJc w:val="left"/>
+      <w:pPr>
+        <w:tabs>
+          <w:tab w:val="num" w:pos="1440"/>
+        </w:tabs>
+        <w:ind w:left="1440" w:hanging="360"/>
+      </w:pPr>
+      <w:rPr>
+        <w:rFonts w:ascii="Courier New" w:hAnsi="Courier New" w:hint="default"/>
+        <w:sz w:val="20"/>
+      </w:rPr>
+    </w:lvl>
+    <w:lvl w:ilvl="2" w:tentative="1">
+      <w:start w:val="1"/>
+      <w:numFmt w:val="bullet"/>
+      <w:lvlText w:val=""/>
+      <w:lvlJc w:val="left"/>
+      <w:pPr>
+        <w:tabs>
+          <w:tab w:val="num" w:pos="2160"/>
+        </w:tabs>
+        <w:ind w:left="2160" w:hanging="360"/>
+      </w:pPr>
+      <w:rPr>
+        <w:rFonts w:ascii="Wingdings" w:hAnsi="Wingdings" w:hint="default"/>
+        <w:sz w:val="20"/>
+      </w:rPr>
+    </w:lvl>
+    <w:lvl w:ilvl="3" w:tentative="1">
+      <w:start w:val="1"/>
+      <w:numFmt w:val="bullet"/>
+      <w:lvlText w:val=""/>
+      <w:lvlJc w:val="left"/>
+      <w:pPr>
+        <w:tabs>
+          <w:tab w:val="num" w:pos="2880"/>
+        </w:tabs>
+        <w:ind w:left="2880" w:hanging="360"/>
+      </w:pPr>
+      <w:rPr>
+        <w:rFonts w:ascii="Wingdings" w:hAnsi="Wingdings" w:hint="default"/>
+        <w:sz w:val="20"/>
+      </w:rPr>
+    </w:lvl>
+    <w:lvl w:ilvl="4" w:tentative="1">
+      <w:start w:val="1"/>
+      <w:numFmt w:val="bullet"/>
+      <w:lvlText w:val=""/>
+      <w:lvlJc w:val="left"/>
+      <w:pPr>
+        <w:tabs>
+          <w:tab w:val="num" w:pos="3600"/>
+        </w:tabs>
+        <w:ind w:left="3600" w:hanging="360"/>
+      </w:pPr>
+      <w:rPr>
+        <w:rFonts w:ascii="Wingdings" w:hAnsi="Wingdings" w:hint="default"/>
+        <w:sz w:val="20"/>
+      </w:rPr>
+    </w:lvl>
+    <w:lvl w:ilvl="5" w:tentative="1">
+      <w:start w:val="1"/>
+      <w:numFmt w:val="bullet"/>
+      <w:lvlText w:val=""/>
+      <w:lvlJc w:val="left"/>
+      <w:pPr>
+        <w:tabs>
+          <w:tab w:val="num" w:pos="4320"/>
+        </w:tabs>
+        <w:ind w:left="4320" w:hanging="360"/>
+      </w:pPr>
+      <w:rPr>
+        <w:rFonts w:ascii="Wingdings" w:hAnsi="Wingdings" w:hint="default"/>
+        <w:sz w:val="20"/>
+      </w:rPr>
+    </w:lvl>
+    <w:lvl w:ilvl="6" w:tentative="1">
+      <w:start w:val="1"/>
+      <w:numFmt w:val="bullet"/>
+      <w:lvlText w:val=""/>
+      <w:lvlJc w:val="left"/>
+      <w:pPr>
+        <w:tabs>
+          <w:tab w:val="num" w:pos="5040"/>
+        </w:tabs>
+        <w:ind w:left="5040" w:hanging="360"/>
+      </w:pPr>
+      <w:rPr>
+        <w:rFonts w:ascii="Wingdings" w:hAnsi="Wingdings" w:hint="default"/>
+        <w:sz w:val="20"/>
+      </w:rPr>
+    </w:lvl>
+    <w:lvl w:ilvl="7" w:tentative="1">
+      <w:start w:val="1"/>
+      <w:numFmt w:val="bullet"/>
+      <w:lvlText w:val=""/>
+      <w:lvlJc w:val="left"/>
+      <w:pPr>
+        <w:tabs>
+          <w:tab w:val="num" w:pos="5760"/>
+        </w:tabs>
+        <w:ind w:left="5760" w:hanging="360"/>
+      </w:pPr>
+      <w:rPr>
+        <w:rFonts w:ascii="Wingdings" w:hAnsi="Wingdings" w:hint="default"/>
+        <w:sz w:val="20"/>
+      </w:rPr>
+    </w:lvl>
+    <w:lvl w:ilvl="8" w:tentative="1">
+      <w:start w:val="1"/>
+      <w:numFmt w:val="bullet"/>
+      <w:lvlText w:val=""/>
+      <w:lvlJc w:val="left"/>
+      <w:pPr>
+        <w:tabs>
+          <w:tab w:val="num" w:pos="6480"/>
+        </w:tabs>
+        <w:ind w:left="6480" w:hanging="360"/>
+      </w:pPr>
+      <w:rPr>
+        <w:rFonts w:ascii="Wingdings" w:hAnsi="Wingdings" w:hint="default"/>
+        <w:sz w:val="20"/>
+      </w:rPr>
+    </w:lvl>
+  </w:abstractNum>
+  <w:abstractNum w:abstractNumId="3" w15:restartNumberingAfterBreak="0">
+    <w:nsid w:val="3ACE3F88"/>
+    <w:multiLevelType w:val="multilevel"/>
+    <w:tmpl w:val="1436C642"/>
+    <w:lvl w:ilvl="0">
+      <w:start w:val="1"/>
+      <w:numFmt w:val="bullet"/>
+      <w:lvlText w:val=""/>
+      <w:lvlJc w:val="left"/>
+      <w:pPr>
+        <w:tabs>
+          <w:tab w:val="num" w:pos="720"/>
+        </w:tabs>
+        <w:ind w:left="720" w:hanging="360"/>
+      </w:pPr>
+      <w:rPr>
+        <w:rFonts w:ascii="Symbol" w:hAnsi="Symbol" w:hint="default"/>
+        <w:sz w:val="20"/>
+      </w:rPr>
+    </w:lvl>
+    <w:lvl w:ilvl="1" w:tentative="1">
+      <w:start w:val="1"/>
+      <w:numFmt w:val="bullet"/>
+      <w:lvlText w:val="o"/>
+      <w:lvlJc w:val="left"/>
+      <w:pPr>
+        <w:tabs>
+          <w:tab w:val="num" w:pos="1440"/>
+        </w:tabs>
+        <w:ind w:left="1440" w:hanging="360"/>
+      </w:pPr>
+      <w:rPr>
+        <w:rFonts w:ascii="Courier New" w:hAnsi="Courier New" w:hint="default"/>
+        <w:sz w:val="20"/>
+      </w:rPr>
+    </w:lvl>
+    <w:lvl w:ilvl="2" w:tentative="1">
+      <w:start w:val="1"/>
+      <w:numFmt w:val="bullet"/>
+      <w:lvlText w:val=""/>
+      <w:lvlJc w:val="left"/>
+      <w:pPr>
+        <w:tabs>
+          <w:tab w:val="num" w:pos="2160"/>
+        </w:tabs>
+        <w:ind w:left="2160" w:hanging="360"/>
+      </w:pPr>
+      <w:rPr>
+        <w:rFonts w:ascii="Wingdings" w:hAnsi="Wingdings" w:hint="default"/>
+        <w:sz w:val="20"/>
+      </w:rPr>
+    </w:lvl>
+    <w:lvl w:ilvl="3" w:tentative="1">
+      <w:start w:val="1"/>
+      <w:numFmt w:val="bullet"/>
+      <w:lvlText w:val=""/>
+      <w:lvlJc w:val="left"/>
+      <w:pPr>
+        <w:tabs>
+          <w:tab w:val="num" w:pos="2880"/>
+        </w:tabs>
+        <w:ind w:left="2880" w:hanging="360"/>
+      </w:pPr>
+      <w:rPr>
+        <w:rFonts w:ascii="Wingdings" w:hAnsi="Wingdings" w:hint="default"/>
+        <w:sz w:val="20"/>
+      </w:rPr>
+    </w:lvl>
+    <w:lvl w:ilvl="4" w:tentative="1">
+      <w:start w:val="1"/>
+      <w:numFmt w:val="bullet"/>
+      <w:lvlText w:val=""/>
+      <w:lvlJc w:val="left"/>
+      <w:pPr>
+        <w:tabs>
+          <w:tab w:val="num" w:pos="3600"/>
+        </w:tabs>
+        <w:ind w:left="3600" w:hanging="360"/>
+      </w:pPr>
+      <w:rPr>
+        <w:rFonts w:ascii="Wingdings" w:hAnsi="Wingdings" w:hint="default"/>
+        <w:sz w:val="20"/>
+      </w:rPr>
+    </w:lvl>
+    <w:lvl w:ilvl="5" w:tentative="1">
+      <w:start w:val="1"/>
+      <w:numFmt w:val="bullet"/>
+      <w:lvlText w:val=""/>
+      <w:lvlJc w:val="left"/>
+      <w:pPr>
+        <w:tabs>
+          <w:tab w:val="num" w:pos="4320"/>
+        </w:tabs>
+        <w:ind w:left="4320" w:hanging="360"/>
+      </w:pPr>
+      <w:rPr>
+        <w:rFonts w:ascii="Wingdings" w:hAnsi="Wingdings" w:hint="default"/>
+        <w:sz w:val="20"/>
+      </w:rPr>
+    </w:lvl>
+    <w:lvl w:ilvl="6" w:tentative="1">
+      <w:start w:val="1"/>
+      <w:numFmt w:val="bullet"/>
+      <w:lvlText w:val=""/>
+      <w:lvlJc w:val="left"/>
+      <w:pPr>
+        <w:tabs>
+          <w:tab w:val="num" w:pos="5040"/>
+        </w:tabs>
+        <w:ind w:left="5040" w:hanging="360"/>
+      </w:pPr>
+      <w:rPr>
+        <w:rFonts w:ascii="Wingdings" w:hAnsi="Wingdings" w:hint="default"/>
+        <w:sz w:val="20"/>
+      </w:rPr>
+    </w:lvl>
+    <w:lvl w:ilvl="7" w:tentative="1">
+      <w:start w:val="1"/>
+      <w:numFmt w:val="bullet"/>
+      <w:lvlText w:val=""/>
+      <w:lvlJc w:val="left"/>
+      <w:pPr>
+        <w:tabs>
+          <w:tab w:val="num" w:pos="5760"/>
+        </w:tabs>
+        <w:ind w:left="5760" w:hanging="360"/>
+      </w:pPr>
+      <w:rPr>
+        <w:rFonts w:ascii="Wingdings" w:hAnsi="Wingdings" w:hint="default"/>
+        <w:sz w:val="20"/>
+      </w:rPr>
+    </w:lvl>
+    <w:lvl w:ilvl="8" w:tentative="1">
+      <w:start w:val="1"/>
+      <w:numFmt w:val="bullet"/>
+      <w:lvlText w:val=""/>
+      <w:lvlJc w:val="left"/>
+      <w:pPr>
+        <w:tabs>
+          <w:tab w:val="num" w:pos="6480"/>
+        </w:tabs>
+        <w:ind w:left="6480" w:hanging="360"/>
+      </w:pPr>
+      <w:rPr>
+        <w:rFonts w:ascii="Wingdings" w:hAnsi="Wingdings" w:hint="default"/>
+        <w:sz w:val="20"/>
+      </w:rPr>
+    </w:lvl>
+  </w:abstractNum>
+  <w:abstractNum w:abstractNumId="4" w15:restartNumberingAfterBreak="0">
     <w:nsid w:val="41575EF5"/>
     <w:multiLevelType w:val="hybridMultilevel"/>
     <w:tmpl w:val="30C6689E"/>
@@ -2724,7 +2783,7 @@
       </w:pPr>
     </w:lvl>
   </w:abstractNum>
-  <w:abstractNum w:abstractNumId="3" w15:restartNumberingAfterBreak="0">
+  <w:abstractNum w:abstractNumId="5" w15:restartNumberingAfterBreak="0">
     <w:nsid w:val="41DF5563"/>
     <w:multiLevelType w:val="hybridMultilevel"/>
     <w:tmpl w:val="BA02740E"/>
@@ -2837,7 +2896,7 @@
       </w:rPr>
     </w:lvl>
   </w:abstractNum>
-  <w:abstractNum w:abstractNumId="4" w15:restartNumberingAfterBreak="0">
+  <w:abstractNum w:abstractNumId="6" w15:restartNumberingAfterBreak="0">
     <w:nsid w:val="41F50B04"/>
     <w:multiLevelType w:val="hybridMultilevel"/>
     <w:tmpl w:val="3E70D824"/>
@@ -2951,7 +3010,7 @@
       </w:rPr>
     </w:lvl>
   </w:abstractNum>
-  <w:abstractNum w:abstractNumId="5" w15:restartNumberingAfterBreak="0">
+  <w:abstractNum w:abstractNumId="7" w15:restartNumberingAfterBreak="0">
     <w:nsid w:val="5EB87DCA"/>
     <w:multiLevelType w:val="hybridMultilevel"/>
     <w:tmpl w:val="8554735E"/>
@@ -3041,22 +3100,28 @@
     </w:lvl>
   </w:abstractNum>
   <w:num w:numId="1" w16cid:durableId="462315029">
-    <w:abstractNumId w:val="3"/>
+    <w:abstractNumId w:val="5"/>
   </w:num>
   <w:num w:numId="2" w16cid:durableId="1311517390">
-    <w:abstractNumId w:val="4"/>
+    <w:abstractNumId w:val="6"/>
   </w:num>
   <w:num w:numId="3" w16cid:durableId="1197623068">
     <w:abstractNumId w:val="0"/>
   </w:num>
   <w:num w:numId="4" w16cid:durableId="454445759">
-    <w:abstractNumId w:val="5"/>
+    <w:abstractNumId w:val="7"/>
   </w:num>
   <w:num w:numId="5" w16cid:durableId="922373305">
     <w:abstractNumId w:val="1"/>
   </w:num>
   <w:num w:numId="6" w16cid:durableId="1104838564">
+    <w:abstractNumId w:val="4"/>
+  </w:num>
+  <w:num w:numId="7" w16cid:durableId="1558516900">
     <w:abstractNumId w:val="2"/>
+  </w:num>
+  <w:num w:numId="8" w16cid:durableId="1042094213">
+    <w:abstractNumId w:val="3"/>
   </w:num>
 </w:numbering>
 </file>
@@ -3527,10 +3592,32 @@
       <w:szCs w:val="24"/>
     </w:rPr>
   </w:style>
+  <w:style w:type="paragraph" w:styleId="Titre4">
+    <w:name w:val="heading 4"/>
+    <w:basedOn w:val="Normal"/>
+    <w:next w:val="Normal"/>
+    <w:link w:val="Titre4Car"/>
+    <w:uiPriority w:val="9"/>
+    <w:semiHidden/>
+    <w:unhideWhenUsed/>
+    <w:qFormat/>
+    <w:rsid w:val="009133E2"/>
+    <w:pPr>
+      <w:keepNext/>
+      <w:keepLines/>
+      <w:spacing w:before="40" w:after="0"/>
+      <w:outlineLvl w:val="3"/>
+    </w:pPr>
+    <w:rPr>
+      <w:rFonts w:asciiTheme="majorHAnsi" w:eastAsiaTheme="majorEastAsia" w:hAnsiTheme="majorHAnsi" w:cstheme="majorBidi"/>
+      <w:i/>
+      <w:iCs/>
+      <w:color w:val="2F5496" w:themeColor="accent1" w:themeShade="BF"/>
+    </w:rPr>
+  </w:style>
   <w:style w:type="character" w:default="1" w:styleId="Policepardfaut">
     <w:name w:val="Default Paragraph Font"/>
     <w:uiPriority w:val="1"/>
-    <w:semiHidden/>
     <w:unhideWhenUsed/>
   </w:style>
   <w:style w:type="table" w:default="1" w:styleId="TableauNormal">
@@ -3671,6 +3758,30 @@
     <w:rPr>
       <w:color w:val="954F72" w:themeColor="followedHyperlink"/>
       <w:u w:val="single"/>
+    </w:rPr>
+  </w:style>
+  <w:style w:type="character" w:customStyle="1" w:styleId="mord">
+    <w:name w:val="mord"/>
+    <w:basedOn w:val="Policepardfaut"/>
+    <w:rsid w:val="00F46E76"/>
+  </w:style>
+  <w:style w:type="character" w:customStyle="1" w:styleId="vlist-s">
+    <w:name w:val="vlist-s"/>
+    <w:basedOn w:val="Policepardfaut"/>
+    <w:rsid w:val="00F46E76"/>
+  </w:style>
+  <w:style w:type="character" w:customStyle="1" w:styleId="Titre4Car">
+    <w:name w:val="Titre 4 Car"/>
+    <w:basedOn w:val="Policepardfaut"/>
+    <w:link w:val="Titre4"/>
+    <w:uiPriority w:val="9"/>
+    <w:semiHidden/>
+    <w:rsid w:val="009133E2"/>
+    <w:rPr>
+      <w:rFonts w:asciiTheme="majorHAnsi" w:eastAsiaTheme="majorEastAsia" w:hAnsiTheme="majorHAnsi" w:cstheme="majorBidi"/>
+      <w:i/>
+      <w:iCs/>
+      <w:color w:val="2F5496" w:themeColor="accent1" w:themeShade="BF"/>
     </w:rPr>
   </w:style>
 </w:styles>

</xml_diff>

<commit_message>
test multistock env avec plus de step
</commit_message>
<xml_diff>
--- a/docs/Note projet annuel Alpaca.docx
+++ b/docs/Note projet annuel Alpaca.docx
@@ -795,7 +795,15 @@
     </w:p>
     <w:p>
       <w:r>
-        <w:t xml:space="preserve">Par la suite, nous appliquerons une approche basée sur le machine </w:t>
+        <w:t xml:space="preserve">Par la suite, nous appliquerons une approche basée sur </w:t>
+      </w:r>
+      <w:proofErr w:type="gramStart"/>
+      <w:r>
+        <w:t>le machine</w:t>
+      </w:r>
+      <w:proofErr w:type="gramEnd"/>
+      <w:r>
+        <w:t xml:space="preserve"> </w:t>
       </w:r>
       <w:proofErr w:type="spellStart"/>
       <w:r>
@@ -1014,7 +1022,11 @@
     </w:p>
     <w:p>
       <w:r>
-        <w:t xml:space="preserve">En prenant  </w:t>
+        <w:t xml:space="preserve">En </w:t>
+      </w:r>
+      <w:proofErr w:type="gramStart"/>
+      <w:r>
+        <w:t xml:space="preserve">prenant  </w:t>
       </w:r>
       <w:r>
         <w:rPr>
@@ -1042,6 +1054,7 @@
         </w:rPr>
         <w:t>​</w:t>
       </w:r>
+      <w:proofErr w:type="gramEnd"/>
       <w:r>
         <w:t xml:space="preserve"> comme le prix à l'instant </w:t>
       </w:r>
@@ -2163,13 +2176,21 @@
         <w:t xml:space="preserve"> </w:t>
       </w:r>
       <w:r>
-        <w:t>"AXP",</w:t>
+        <w:t>"AXP</w:t>
+      </w:r>
+      <w:proofErr w:type="gramStart"/>
+      <w:r>
+        <w:t>",</w:t>
       </w:r>
       <w:r>
         <w:t xml:space="preserve"> </w:t>
       </w:r>
       <w:r>
-        <w:t xml:space="preserve"> "AMGN",</w:t>
+        <w:t xml:space="preserve"> "</w:t>
+      </w:r>
+      <w:proofErr w:type="gramEnd"/>
+      <w:r>
+        <w:t>AMGN",</w:t>
       </w:r>
       <w:r>
         <w:t xml:space="preserve">  </w:t>
@@ -2663,11 +2684,11 @@
         <w:spacing w:before="100" w:beforeAutospacing="1" w:after="100" w:afterAutospacing="1" w:line="240" w:lineRule="auto"/>
       </w:pPr>
       <w:r>
-        <w:t>Notre IA performe moins bien que notre baseli</w:t>
-      </w:r>
-      <w:proofErr w:type="spellStart"/>
-      <w:r>
-        <w:t>ne</w:t>
+        <w:t xml:space="preserve">Notre IA performe moins bien que notre </w:t>
+      </w:r>
+      <w:proofErr w:type="spellStart"/>
+      <w:r>
+        <w:t>baseline</w:t>
       </w:r>
       <w:proofErr w:type="spellEnd"/>
       <w:r>
@@ -2781,13 +2802,65 @@
         <w:spacing w:before="100" w:beforeAutospacing="1" w:after="100" w:afterAutospacing="1" w:line="240" w:lineRule="auto"/>
       </w:pPr>
       <w:r>
-        <w:t xml:space="preserve">Pour résoudre ce problème, nous devons forcer l’investissement de tout le cash restant. Pour ce faire, </w:t>
-      </w:r>
-      <w:r>
-        <w:t xml:space="preserve">pour </w:t>
-      </w:r>
-      <w:r>
-        <w:t>chaque action d’achat effectuée, nous en effectuerons une nouvelle jusqu’à ce qu’il n’y ait plus suffisamment de cash disponible.</w:t>
+        <w:t xml:space="preserve">Pour résoudre ce problème, nous devons investir la totalité du cash restant. Pour ce faire, après chaque action d'achat, nous en effectuerons une nouvelle jusqu'à épuisement du cash disponible. Nous avons également augmenté la taille du réseau de neurones, passant de 2 couches de 64 neurones chacune à 3 couches de 256, 256 et 64 neurones, pour gérer un total de 511 </w:t>
+      </w:r>
+      <w:proofErr w:type="spellStart"/>
+      <w:r>
+        <w:t>features</w:t>
+      </w:r>
+      <w:proofErr w:type="spellEnd"/>
+      <w:r>
+        <w:t>.</w:t>
+      </w:r>
+    </w:p>
+    <w:p>
+      <w:pPr>
+        <w:spacing w:before="100" w:beforeAutospacing="1" w:after="100" w:afterAutospacing="1" w:line="240" w:lineRule="auto"/>
+      </w:pPr>
+      <w:r>
+        <w:drawing>
+          <wp:inline distT="0" distB="0" distL="0" distR="0" wp14:anchorId="30FFFB9E" wp14:editId="229B2C40">
+            <wp:extent cx="5760720" cy="1791970"/>
+            <wp:effectExtent l="0" t="0" r="0" b="0"/>
+            <wp:docPr id="1734293082" name="Image 1"/>
+            <wp:cNvGraphicFramePr>
+              <a:graphicFrameLocks xmlns:a="http://schemas.openxmlformats.org/drawingml/2006/main" noChangeAspect="1"/>
+            </wp:cNvGraphicFramePr>
+            <a:graphic xmlns:a="http://schemas.openxmlformats.org/drawingml/2006/main">
+              <a:graphicData uri="http://schemas.openxmlformats.org/drawingml/2006/picture">
+                <pic:pic xmlns:pic="http://schemas.openxmlformats.org/drawingml/2006/picture">
+                  <pic:nvPicPr>
+                    <pic:cNvPr id="1734293082" name=""/>
+                    <pic:cNvPicPr/>
+                  </pic:nvPicPr>
+                  <pic:blipFill>
+                    <a:blip r:embed="rId29"/>
+                    <a:stretch>
+                      <a:fillRect/>
+                    </a:stretch>
+                  </pic:blipFill>
+                  <pic:spPr>
+                    <a:xfrm>
+                      <a:off x="0" y="0"/>
+                      <a:ext cx="5760720" cy="1791970"/>
+                    </a:xfrm>
+                    <a:prstGeom prst="rect">
+                      <a:avLst/>
+                    </a:prstGeom>
+                  </pic:spPr>
+                </pic:pic>
+              </a:graphicData>
+            </a:graphic>
+          </wp:inline>
+        </w:drawing>
+      </w:r>
+    </w:p>
+    <w:p>
+      <w:pPr>
+        <w:spacing w:before="100" w:beforeAutospacing="1" w:after="100" w:afterAutospacing="1" w:line="240" w:lineRule="auto"/>
+      </w:pPr>
+      <w:r>
+        <w:t>Après 1 million de pas (environ 2 heures d'entraînement), le modèle n'a pas encore convergé. Nous n'allons pas prolonger l'entraînement car nous en sommes encore à une phase expérimentale.</w:t>
       </w:r>
     </w:p>
     <w:p>
@@ -2807,8 +2880,74 @@
           <w14:ligatures w14:val="none"/>
         </w:rPr>
       </w:pPr>
-    </w:p>
-    <w:p/>
+      <w:r>
+        <w:rPr>
+          <w:rFonts w:ascii="Times New Roman" w:eastAsia="Times New Roman" w:hAnsi="Times New Roman" w:cs="Times New Roman"/>
+          <w:kern w:val="0"/>
+          <w:sz w:val="24"/>
+          <w:szCs w:val="24"/>
+          <w:lang w:eastAsia="fr-FR"/>
+          <w14:ligatures w14:val="none"/>
+        </w:rPr>
+        <w:lastRenderedPageBreak/>
+        <w:drawing>
+          <wp:inline distT="0" distB="0" distL="0" distR="0" wp14:anchorId="17A48776" wp14:editId="6499680F">
+            <wp:extent cx="5205603" cy="3123247"/>
+            <wp:effectExtent l="0" t="0" r="0" b="1270"/>
+            <wp:docPr id="827285518" name="Image 1"/>
+            <wp:cNvGraphicFramePr>
+              <a:graphicFrameLocks xmlns:a="http://schemas.openxmlformats.org/drawingml/2006/main" noChangeAspect="1"/>
+            </wp:cNvGraphicFramePr>
+            <a:graphic xmlns:a="http://schemas.openxmlformats.org/drawingml/2006/main">
+              <a:graphicData uri="http://schemas.openxmlformats.org/drawingml/2006/picture">
+                <pic:pic xmlns:pic="http://schemas.openxmlformats.org/drawingml/2006/picture">
+                  <pic:nvPicPr>
+                    <pic:cNvPr id="827285518" name=""/>
+                    <pic:cNvPicPr/>
+                  </pic:nvPicPr>
+                  <pic:blipFill>
+                    <a:blip r:embed="rId30"/>
+                    <a:stretch>
+                      <a:fillRect/>
+                    </a:stretch>
+                  </pic:blipFill>
+                  <pic:spPr>
+                    <a:xfrm>
+                      <a:off x="0" y="0"/>
+                      <a:ext cx="5205603" cy="3123247"/>
+                    </a:xfrm>
+                    <a:prstGeom prst="rect">
+                      <a:avLst/>
+                    </a:prstGeom>
+                  </pic:spPr>
+                </pic:pic>
+              </a:graphicData>
+            </a:graphic>
+          </wp:inline>
+        </w:drawing>
+      </w:r>
+    </w:p>
+    <w:p>
+      <w:r>
+        <w:t xml:space="preserve">La courbe noire montre que l'IA investit la totalité du montant disponible et sa performance est bien plus proche de la </w:t>
+      </w:r>
+      <w:proofErr w:type="spellStart"/>
+      <w:r>
+        <w:t>baseline</w:t>
+      </w:r>
+      <w:proofErr w:type="spellEnd"/>
+      <w:r>
+        <w:t xml:space="preserve"> qu'auparavant. Avec davantage d'entraînement, il est très probable que nous dépassions cette </w:t>
+      </w:r>
+      <w:proofErr w:type="spellStart"/>
+      <w:r>
+        <w:t>baseline</w:t>
+      </w:r>
+      <w:proofErr w:type="spellEnd"/>
+      <w:r>
+        <w:t>.</w:t>
+      </w:r>
+    </w:p>
     <w:p/>
     <w:p>
       <w:pPr>

</xml_diff>

<commit_message>
update word tentative RL avec repartition mais ça marche pas
</commit_message>
<xml_diff>
--- a/docs/Note projet annuel Alpaca.docx
+++ b/docs/Note projet annuel Alpaca.docx
@@ -769,7 +769,330 @@
     </w:p>
     <w:p>
       <w:r>
-        <w:t>Blablabla article</w:t>
+        <w:t xml:space="preserve">Cet état de l’art est basé sur l'article de Ying Yu publié en 2024 </w:t>
+      </w:r>
+      <w:r>
+        <w:t>[</w:t>
+      </w:r>
+      <w:hyperlink r:id="rId12" w:history="1">
+        <w:r>
+          <w:rPr>
+            <w:rStyle w:val="Lienhypertexte"/>
+          </w:rPr>
+          <w:t>1</w:t>
+        </w:r>
+      </w:hyperlink>
+      <w:r>
+        <w:t>]</w:t>
+      </w:r>
+      <w:r>
+        <w:t>.</w:t>
+      </w:r>
+    </w:p>
+    <w:p>
+      <w:r>
+        <w:t xml:space="preserve">L'utilisation du machine </w:t>
+      </w:r>
+      <w:proofErr w:type="spellStart"/>
+      <w:r>
+        <w:t>learning</w:t>
+      </w:r>
+      <w:proofErr w:type="spellEnd"/>
+      <w:r>
+        <w:t xml:space="preserve"> dans les marchés financiers n'est pas nouvelle. Cependant, les grandes avancées de l'apprentissage par renforcement depuis 2016 ont relancé cet axe de recherche. Avant 2016, les articles sur ce sujet étaient rares</w:t>
+      </w:r>
+      <w:r>
+        <w:t xml:space="preserve"> (quelques articles avant les années 2000)</w:t>
+      </w:r>
+      <w:r>
+        <w:t>, avec une période de vide notable avant un regain d'intérêt récent.</w:t>
+      </w:r>
+    </w:p>
+    <w:p>
+      <w:r>
+        <w:t>Ces algorithmes sont utilisés dans plusieurs applications :</w:t>
+      </w:r>
+    </w:p>
+    <w:p>
+      <w:pPr>
+        <w:numPr>
+          <w:ilvl w:val="0"/>
+          <w:numId w:val="10"/>
+        </w:numPr>
+      </w:pPr>
+      <w:r>
+        <w:rPr>
+          <w:b/>
+          <w:bCs/>
+        </w:rPr>
+        <w:t>Optimisation des stratégies de trading</w:t>
+      </w:r>
+      <w:r>
+        <w:t xml:space="preserve"> :</w:t>
+      </w:r>
+    </w:p>
+    <w:p>
+      <w:pPr>
+        <w:numPr>
+          <w:ilvl w:val="1"/>
+          <w:numId w:val="10"/>
+        </w:numPr>
+      </w:pPr>
+      <w:r>
+        <w:t>Ils déterminent les meilleures actions à prendre dans diverses conditions de marché.</w:t>
+      </w:r>
+    </w:p>
+    <w:p>
+      <w:pPr>
+        <w:numPr>
+          <w:ilvl w:val="1"/>
+          <w:numId w:val="10"/>
+        </w:numPr>
+      </w:pPr>
+      <w:r>
+        <w:t>Ces modèles peuvent ajuster les portefeuilles en temps réel, maximisant les rendements tout en minimisant les risques.</w:t>
+      </w:r>
+    </w:p>
+    <w:p>
+      <w:pPr>
+        <w:numPr>
+          <w:ilvl w:val="0"/>
+          <w:numId w:val="10"/>
+        </w:numPr>
+      </w:pPr>
+      <w:r>
+        <w:rPr>
+          <w:b/>
+          <w:bCs/>
+        </w:rPr>
+        <w:t>Gestion des risques</w:t>
+      </w:r>
+      <w:r>
+        <w:t xml:space="preserve"> :</w:t>
+      </w:r>
+    </w:p>
+    <w:p>
+      <w:pPr>
+        <w:numPr>
+          <w:ilvl w:val="1"/>
+          <w:numId w:val="10"/>
+        </w:numPr>
+      </w:pPr>
+      <w:r>
+        <w:t>Les agents d'apprentissage par renforcement (RL) peuvent être programmés pour adopter des comportements conservateurs ou agressifs en fonction des conditions du marché, aidant ainsi à réduire les pertes potentielles.</w:t>
+      </w:r>
+    </w:p>
+    <w:p>
+      <w:pPr>
+        <w:numPr>
+          <w:ilvl w:val="1"/>
+          <w:numId w:val="10"/>
+        </w:numPr>
+      </w:pPr>
+      <w:r>
+        <w:t>Par exemple, ils peuvent définir des points de stop-</w:t>
+      </w:r>
+      <w:proofErr w:type="spellStart"/>
+      <w:r>
+        <w:t>loss</w:t>
+      </w:r>
+      <w:proofErr w:type="spellEnd"/>
+      <w:r>
+        <w:t xml:space="preserve"> et de </w:t>
+      </w:r>
+      <w:proofErr w:type="spellStart"/>
+      <w:r>
+        <w:t>take</w:t>
+      </w:r>
+      <w:proofErr w:type="spellEnd"/>
+      <w:r>
+        <w:t>-profit pour limiter les risques liés aux fluctuations du marché. Les stop-</w:t>
+      </w:r>
+      <w:proofErr w:type="spellStart"/>
+      <w:r>
+        <w:t>loss</w:t>
+      </w:r>
+      <w:proofErr w:type="spellEnd"/>
+      <w:r>
+        <w:t xml:space="preserve"> et </w:t>
+      </w:r>
+      <w:proofErr w:type="spellStart"/>
+      <w:r>
+        <w:t>take</w:t>
+      </w:r>
+      <w:proofErr w:type="spellEnd"/>
+      <w:r>
+        <w:t>-profit sont des valeurs seuils définies pour vendre automatiquement une action lorsque ces seuils sont atteints.</w:t>
+      </w:r>
+    </w:p>
+    <w:p>
+      <w:pPr>
+        <w:numPr>
+          <w:ilvl w:val="0"/>
+          <w:numId w:val="10"/>
+        </w:numPr>
+      </w:pPr>
+      <w:r>
+        <w:rPr>
+          <w:b/>
+          <w:bCs/>
+        </w:rPr>
+        <w:t>Arbitrage</w:t>
+      </w:r>
+      <w:r>
+        <w:t xml:space="preserve"> :</w:t>
+      </w:r>
+    </w:p>
+    <w:p>
+      <w:pPr>
+        <w:numPr>
+          <w:ilvl w:val="1"/>
+          <w:numId w:val="10"/>
+        </w:numPr>
+      </w:pPr>
+      <w:r>
+        <w:t>Les modèles RL identifient et exploitent les opportunités d'arbitrage entre différents instruments financiers, tels que les contrats à terme avec des dates d'expiration différentes.</w:t>
+      </w:r>
+    </w:p>
+    <w:p>
+      <w:pPr>
+        <w:numPr>
+          <w:ilvl w:val="1"/>
+          <w:numId w:val="10"/>
+        </w:numPr>
+      </w:pPr>
+      <w:r>
+        <w:lastRenderedPageBreak/>
+        <w:t>Cela permet de réaliser des profits en exploitant les inefficacités du marché sans prendre de risques directionnels significatifs.</w:t>
+      </w:r>
+    </w:p>
+    <w:p>
+      <w:pPr>
+        <w:numPr>
+          <w:ilvl w:val="0"/>
+          <w:numId w:val="10"/>
+        </w:numPr>
+      </w:pPr>
+      <w:r>
+        <w:rPr>
+          <w:b/>
+          <w:bCs/>
+        </w:rPr>
+        <w:t>Capacités prédictives</w:t>
+      </w:r>
+      <w:r>
+        <w:t xml:space="preserve"> :</w:t>
+      </w:r>
+    </w:p>
+    <w:p>
+      <w:pPr>
+        <w:numPr>
+          <w:ilvl w:val="1"/>
+          <w:numId w:val="10"/>
+        </w:numPr>
+      </w:pPr>
+      <w:r>
+        <w:t xml:space="preserve">Les modèles de machine </w:t>
+      </w:r>
+      <w:proofErr w:type="spellStart"/>
+      <w:r>
+        <w:t>learning</w:t>
+      </w:r>
+      <w:proofErr w:type="spellEnd"/>
+      <w:r>
+        <w:t xml:space="preserve"> analysent les données historiques pour prévoir les mouvements futurs des prix des actions.</w:t>
+      </w:r>
+    </w:p>
+    <w:p>
+      <w:pPr>
+        <w:numPr>
+          <w:ilvl w:val="1"/>
+          <w:numId w:val="10"/>
+        </w:numPr>
+      </w:pPr>
+      <w:r>
+        <w:t>Ces prévisions se basent sur l'analyse d'indicateurs techniques, de données fondamentales et d'autres informations pertinentes pour anticiper les tendances du marché.</w:t>
+      </w:r>
+    </w:p>
+    <w:p>
+      <w:r>
+        <w:t>On distingue deux grandes catégories de stratégies de trading :</w:t>
+      </w:r>
+    </w:p>
+    <w:p>
+      <w:pPr>
+        <w:numPr>
+          <w:ilvl w:val="0"/>
+          <w:numId w:val="11"/>
+        </w:numPr>
+      </w:pPr>
+      <w:r>
+        <w:rPr>
+          <w:b/>
+          <w:bCs/>
+        </w:rPr>
+        <w:t>Stratégies à haute fréquence</w:t>
+      </w:r>
+      <w:r>
+        <w:t xml:space="preserve"> :</w:t>
+      </w:r>
+    </w:p>
+    <w:p>
+      <w:pPr>
+        <w:numPr>
+          <w:ilvl w:val="1"/>
+          <w:numId w:val="11"/>
+        </w:numPr>
+      </w:pPr>
+      <w:r>
+        <w:t>Elles exploitent de petites inefficiences de marché sur de courtes périodes, souvent de l'ordre de millisecondes à quelques secondes.</w:t>
+      </w:r>
+    </w:p>
+    <w:p>
+      <w:pPr>
+        <w:numPr>
+          <w:ilvl w:val="0"/>
+          <w:numId w:val="11"/>
+        </w:numPr>
+      </w:pPr>
+      <w:r>
+        <w:rPr>
+          <w:b/>
+          <w:bCs/>
+        </w:rPr>
+        <w:t>Stratégies classiques</w:t>
+      </w:r>
+      <w:r>
+        <w:t xml:space="preserve"> :</w:t>
+      </w:r>
+    </w:p>
+    <w:p>
+      <w:pPr>
+        <w:numPr>
+          <w:ilvl w:val="1"/>
+          <w:numId w:val="11"/>
+        </w:numPr>
+      </w:pPr>
+      <w:r>
+        <w:t>Elles visent à optimiser les gains en étudiant les tendances des marchés et en répartissant le portefeuille de manière efficace.</w:t>
+      </w:r>
+    </w:p>
+    <w:p>
+      <w:r>
+        <w:t>Ces stratégies sont étudiées soit par le biais de prévisions (</w:t>
+      </w:r>
+      <w:proofErr w:type="spellStart"/>
+      <w:r>
+        <w:t>forecasting</w:t>
+      </w:r>
+      <w:proofErr w:type="spellEnd"/>
+      <w:r>
+        <w:t>) pour prendre des décisions en fonction des prédictions, soit par l'établissement de stratégies de trading à partir de l'apprentissage par renforcement. La tendance actuelle favorise davantage l'établissement de stratégies de trading.</w:t>
+      </w:r>
+    </w:p>
+    <w:p>
+      <w:r>
+        <w:t>Pour améliorer la précision des modèles, il peut être très utile de coupler l'étude des prix du marché avec l'analyse de sentiments provenant des réseaux sociaux et des nouvelles financières, en particulier pour le trading non basé sur la haute fréquence.</w:t>
       </w:r>
     </w:p>
     <w:p>
@@ -795,15 +1118,7 @@
     </w:p>
     <w:p>
       <w:r>
-        <w:t xml:space="preserve">Par la suite, nous appliquerons une approche basée sur </w:t>
-      </w:r>
-      <w:proofErr w:type="gramStart"/>
-      <w:r>
-        <w:t>le machine</w:t>
-      </w:r>
-      <w:proofErr w:type="gramEnd"/>
-      <w:r>
-        <w:t xml:space="preserve"> </w:t>
+        <w:t xml:space="preserve">Par la suite, nous appliquerons une approche basée sur le machine </w:t>
       </w:r>
       <w:proofErr w:type="spellStart"/>
       <w:r>
@@ -824,7 +1139,11 @@
       </w:r>
       <w:proofErr w:type="spellEnd"/>
       <w:r>
-        <w:t>, nous utiliserons les données de janvier 2017 à janvier 2022, celles de l’année 2022 pour la validation, et le jeu de test couvrira la période du 1er janvier 2023 à mai 2024. Il convient de noter qu'Apple a divisé le prix de son action par 4 le 31 août 2020 ; nous multiplierons donc les prix par 4 pour éviter de perturber l'apprentissage de nos modèles.</w:t>
+        <w:t xml:space="preserve">, nous utiliserons les données de janvier 2017 à janvier 2022, celles de l’année 2022 pour la validation, et le jeu de test couvrira la période du 1er </w:t>
+      </w:r>
+      <w:r>
+        <w:lastRenderedPageBreak/>
+        <w:t>janvier 2023 à mai 2024. Il convient de noter qu'Apple a divisé le prix de son action par 4 le 31 août 2020 ; nous multiplierons donc les prix par 4 pour éviter de perturber l'apprentissage de nos modèles.</w:t>
       </w:r>
     </w:p>
     <w:p>
@@ -832,7 +1151,6 @@
         <w:pStyle w:val="Titre2"/>
       </w:pPr>
       <w:r>
-        <w:lastRenderedPageBreak/>
         <w:t>Approche simple</w:t>
       </w:r>
     </w:p>
@@ -887,7 +1205,7 @@
                     <pic:cNvPicPr/>
                   </pic:nvPicPr>
                   <pic:blipFill>
-                    <a:blip r:embed="rId12"/>
+                    <a:blip r:embed="rId13"/>
                     <a:stretch>
                       <a:fillRect/>
                     </a:stretch>
@@ -964,7 +1282,7 @@
                     <pic:cNvPicPr/>
                   </pic:nvPicPr>
                   <pic:blipFill>
-                    <a:blip r:embed="rId13"/>
+                    <a:blip r:embed="rId14"/>
                     <a:stretch>
                       <a:fillRect/>
                     </a:stretch>
@@ -987,6 +1305,7 @@
     </w:p>
     <w:p>
       <w:r>
+        <w:lastRenderedPageBreak/>
         <w:t xml:space="preserve">Avec pt le prix au temps t, beta un paramètre entre 0 et 1, et mt le </w:t>
       </w:r>
       <w:proofErr w:type="spellStart"/>
@@ -1000,7 +1319,6 @@
     </w:p>
     <w:p>
       <w:r>
-        <w:lastRenderedPageBreak/>
         <w:t xml:space="preserve">On va utiliser la même stratégie qu’avant pour calculer la différence de prix entre le prix actuel et la valeur précédente mais basée sur le </w:t>
       </w:r>
       <w:proofErr w:type="spellStart"/>
@@ -1022,11 +1340,7 @@
     </w:p>
     <w:p>
       <w:r>
-        <w:t xml:space="preserve">En </w:t>
-      </w:r>
-      <w:proofErr w:type="gramStart"/>
-      <w:r>
-        <w:t xml:space="preserve">prenant  </w:t>
+        <w:t xml:space="preserve">En prenant  </w:t>
       </w:r>
       <w:r>
         <w:rPr>
@@ -1054,7 +1368,6 @@
         </w:rPr>
         <w:t>​</w:t>
       </w:r>
-      <w:proofErr w:type="gramEnd"/>
       <w:r>
         <w:t xml:space="preserve"> comme le prix à l'instant </w:t>
       </w:r>
@@ -1130,7 +1443,7 @@
                     <pic:cNvPicPr/>
                   </pic:nvPicPr>
                   <pic:blipFill>
-                    <a:blip r:embed="rId14"/>
+                    <a:blip r:embed="rId15"/>
                     <a:stretch>
                       <a:fillRect/>
                     </a:stretch>
@@ -1225,7 +1538,7 @@
                     <pic:cNvPicPr/>
                   </pic:nvPicPr>
                   <pic:blipFill>
-                    <a:blip r:embed="rId15"/>
+                    <a:blip r:embed="rId16"/>
                     <a:stretch>
                       <a:fillRect/>
                     </a:stretch>
@@ -1272,7 +1585,7 @@
                     <pic:cNvPicPr/>
                   </pic:nvPicPr>
                   <pic:blipFill>
-                    <a:blip r:embed="rId16"/>
+                    <a:blip r:embed="rId17"/>
                     <a:stretch>
                       <a:fillRect/>
                     </a:stretch>
@@ -1325,7 +1638,7 @@
                     <pic:cNvPicPr/>
                   </pic:nvPicPr>
                   <pic:blipFill>
-                    <a:blip r:embed="rId17"/>
+                    <a:blip r:embed="rId18"/>
                     <a:stretch>
                       <a:fillRect/>
                     </a:stretch>
@@ -1406,7 +1719,7 @@
                     <pic:cNvPicPr/>
                   </pic:nvPicPr>
                   <pic:blipFill>
-                    <a:blip r:embed="rId18"/>
+                    <a:blip r:embed="rId19"/>
                     <a:stretch>
                       <a:fillRect/>
                     </a:stretch>
@@ -1460,7 +1773,7 @@
                     <pic:cNvPicPr/>
                   </pic:nvPicPr>
                   <pic:blipFill>
-                    <a:blip r:embed="rId19"/>
+                    <a:blip r:embed="rId20"/>
                     <a:stretch>
                       <a:fillRect/>
                     </a:stretch>
@@ -1507,7 +1820,7 @@
                     <pic:cNvPicPr/>
                   </pic:nvPicPr>
                   <pic:blipFill>
-                    <a:blip r:embed="rId20"/>
+                    <a:blip r:embed="rId21"/>
                     <a:stretch>
                       <a:fillRect/>
                     </a:stretch>
@@ -1583,7 +1896,7 @@
                     </pic:cNvPicPr>
                   </pic:nvPicPr>
                   <pic:blipFill>
-                    <a:blip r:embed="rId21">
+                    <a:blip r:embed="rId22">
                       <a:extLst>
                         <a:ext uri="{28A0092B-C50C-407E-A947-70E740481C1C}">
                           <a14:useLocalDpi xmlns:a14="http://schemas.microsoft.com/office/drawing/2010/main" val="0"/>
@@ -1712,7 +2025,13 @@
     <w:p>
       <w:r>
         <w:lastRenderedPageBreak/>
-        <w:t>En entrée, nous fournissons l'historique des 30 valeurs de prix précédentes ainsi que la position actuelle, c'est-à-dire si l'agent détient ou non une action. Le modèle est entraîné sur 5 millions de pas (</w:t>
+        <w:t xml:space="preserve">En entrée, nous fournissons l'historique des 30 valeurs de prix précédentes ainsi que la position actuelle, c'est-à-dire si l'agent détient ou non une action. Le modèle est entraîné sur </w:t>
+      </w:r>
+      <w:r>
+        <w:t>1</w:t>
+      </w:r>
+      <w:r>
+        <w:t xml:space="preserve"> millions de pas (</w:t>
       </w:r>
       <w:proofErr w:type="spellStart"/>
       <w:r>
@@ -1720,26 +2039,25 @@
       </w:r>
       <w:proofErr w:type="spellEnd"/>
       <w:r>
-        <w:t>), ce qui correspond à 5 millions d'actions effectuées sur le jeu d'entraînement.</w:t>
-      </w:r>
-    </w:p>
-    <w:p>
-      <w:pPr>
-        <w:ind w:firstLine="708"/>
-      </w:pPr>
-    </w:p>
-    <w:p/>
-    <w:p/>
+        <w:t xml:space="preserve">), ce qui correspond à </w:t>
+      </w:r>
+      <w:r>
+        <w:t>1</w:t>
+      </w:r>
+      <w:r>
+        <w:t xml:space="preserve"> millions d'actions effectuées sur le jeu d'entraînement.</w:t>
+      </w:r>
+    </w:p>
     <w:p>
       <w:r>
         <w:rPr>
           <w:noProof/>
         </w:rPr>
         <w:drawing>
-          <wp:inline distT="0" distB="0" distL="0" distR="0" wp14:anchorId="6F884AEC" wp14:editId="1B63FDB4">
-            <wp:extent cx="5760720" cy="1786890"/>
-            <wp:effectExtent l="0" t="0" r="0" b="3810"/>
-            <wp:docPr id="655929251" name="Image 1"/>
+          <wp:inline distT="0" distB="0" distL="0" distR="0" wp14:anchorId="49331F54" wp14:editId="423886E7">
+            <wp:extent cx="5760720" cy="1689100"/>
+            <wp:effectExtent l="0" t="0" r="0" b="6350"/>
+            <wp:docPr id="1675936061" name="Image 1" descr="Une image contenant texte, ligne, Tracé, Police&#10;&#10;Description générée automatiquement"/>
             <wp:cNvGraphicFramePr>
               <a:graphicFrameLocks xmlns:a="http://schemas.openxmlformats.org/drawingml/2006/main" noChangeAspect="1"/>
             </wp:cNvGraphicFramePr>
@@ -1747,89 +2065,7 @@
               <a:graphicData uri="http://schemas.openxmlformats.org/drawingml/2006/picture">
                 <pic:pic xmlns:pic="http://schemas.openxmlformats.org/drawingml/2006/picture">
                   <pic:nvPicPr>
-                    <pic:cNvPr id="655929251" name=""/>
-                    <pic:cNvPicPr/>
-                  </pic:nvPicPr>
-                  <pic:blipFill>
-                    <a:blip r:embed="rId22"/>
-                    <a:stretch>
-                      <a:fillRect/>
-                    </a:stretch>
-                  </pic:blipFill>
-                  <pic:spPr>
-                    <a:xfrm>
-                      <a:off x="0" y="0"/>
-                      <a:ext cx="5760720" cy="1786890"/>
-                    </a:xfrm>
-                    <a:prstGeom prst="rect">
-                      <a:avLst/>
-                    </a:prstGeom>
-                  </pic:spPr>
-                </pic:pic>
-              </a:graphicData>
-            </a:graphic>
-          </wp:inline>
-        </w:drawing>
-      </w:r>
-    </w:p>
-    <w:p>
-      <w:r>
-        <w:t>La figure ci-dessous montre l'évolution de la récompense moyenne (</w:t>
-      </w:r>
-      <w:proofErr w:type="spellStart"/>
-      <w:r>
-        <w:t>reward</w:t>
-      </w:r>
-      <w:proofErr w:type="spellEnd"/>
-      <w:r>
-        <w:t xml:space="preserve">) au cours des </w:t>
-      </w:r>
-      <w:proofErr w:type="spellStart"/>
-      <w:r>
-        <w:t>rollouts</w:t>
-      </w:r>
-      <w:proofErr w:type="spellEnd"/>
-      <w:r>
-        <w:t xml:space="preserve"> de 2048 pas. Un </w:t>
-      </w:r>
-      <w:proofErr w:type="spellStart"/>
-      <w:r>
-        <w:t>rollout</w:t>
-      </w:r>
-      <w:proofErr w:type="spellEnd"/>
-      <w:r>
-        <w:t xml:space="preserve"> correspond à la quantité de données collectées avant d'effectuer une itération d'apprentissage. Étant donné l'instabilité des résultats, nous lissons la courbe pour faire apparaître la tendance générale.</w:t>
-      </w:r>
-    </w:p>
-    <w:p>
-      <w:r>
-        <w:t>La récompense moyenne diminue alors qu'on s'attendrait à ce qu'elle augmente, ce qui indiquerait une m</w:t>
-      </w:r>
-      <w:r>
-        <w:t>inimisation</w:t>
-      </w:r>
-      <w:r>
-        <w:t xml:space="preserve"> des gains. Pour vérifier cela, nous analysons l'évolution du portefeuille sur le jeu de test en appliquant notre modèle entraîné, comme illustré dans le graphique suivant.</w:t>
-      </w:r>
-    </w:p>
-    <w:p>
-      <w:r>
-        <w:rPr>
-          <w:noProof/>
-        </w:rPr>
-        <w:drawing>
-          <wp:inline distT="0" distB="0" distL="0" distR="0" wp14:anchorId="45C0EC1A" wp14:editId="4471BEA9">
-            <wp:extent cx="5760720" cy="3437890"/>
-            <wp:effectExtent l="0" t="0" r="0" b="0"/>
-            <wp:docPr id="705474505" name="Image 1"/>
-            <wp:cNvGraphicFramePr>
-              <a:graphicFrameLocks xmlns:a="http://schemas.openxmlformats.org/drawingml/2006/main" noChangeAspect="1"/>
-            </wp:cNvGraphicFramePr>
-            <a:graphic xmlns:a="http://schemas.openxmlformats.org/drawingml/2006/main">
-              <a:graphicData uri="http://schemas.openxmlformats.org/drawingml/2006/picture">
-                <pic:pic xmlns:pic="http://schemas.openxmlformats.org/drawingml/2006/picture">
-                  <pic:nvPicPr>
-                    <pic:cNvPr id="705474505" name=""/>
+                    <pic:cNvPr id="1675936061" name="Image 1" descr="Une image contenant texte, ligne, Tracé, Police&#10;&#10;Description générée automatiquement"/>
                     <pic:cNvPicPr/>
                   </pic:nvPicPr>
                   <pic:blipFill>
@@ -1841,7 +2077,7 @@
                   <pic:spPr>
                     <a:xfrm>
                       <a:off x="0" y="0"/>
-                      <a:ext cx="5760720" cy="3437890"/>
+                      <a:ext cx="5760720" cy="1689100"/>
                     </a:xfrm>
                     <a:prstGeom prst="rect">
                       <a:avLst/>
@@ -1856,158 +2092,77 @@
     </w:p>
     <w:p>
       <w:r>
-        <w:t xml:space="preserve">Lors de notre première tentative, le modèle a paradoxalement appris à minimiser les gains, ce qui est l'opposé de l'objectif recherché. La courbe rouge dans le graphique représente les performances de </w:t>
-      </w:r>
-      <w:r>
-        <w:lastRenderedPageBreak/>
-        <w:t>notre modèle, tandis que la courbe bleue montre une simulation d'une position longue sur toute la durée du test. La raison de ce comportement inattendu reste inconnue pour le moment.</w:t>
-      </w:r>
-    </w:p>
-    <w:p>
-      <w:pPr>
-        <w:rPr>
-          <w:b/>
-          <w:bCs/>
-        </w:rPr>
-      </w:pPr>
-      <w:r>
-        <w:rPr>
-          <w:b/>
-          <w:bCs/>
-        </w:rPr>
-        <w:t>Deuxième tentative</w:t>
-      </w:r>
-    </w:p>
-    <w:p>
-      <w:r>
-        <w:t>Pour la deuxième tentative, nous avons adopté une approche plus sophistiquée en fournissant au modèle non seulement la dernière valeur de l'action et la position actuelle, mais également les indicateurs techniques suivants :</w:t>
-      </w:r>
-    </w:p>
-    <w:p>
-      <w:pPr>
-        <w:numPr>
-          <w:ilvl w:val="0"/>
-          <w:numId w:val="8"/>
-        </w:numPr>
-      </w:pPr>
-      <w:r>
-        <w:rPr>
-          <w:b/>
-          <w:bCs/>
-        </w:rPr>
-        <w:t xml:space="preserve">RSI (Relative </w:t>
-      </w:r>
-      <w:proofErr w:type="spellStart"/>
-      <w:r>
-        <w:rPr>
-          <w:b/>
-          <w:bCs/>
-        </w:rPr>
-        <w:t>Strength</w:t>
-      </w:r>
-      <w:proofErr w:type="spellEnd"/>
-      <w:r>
-        <w:rPr>
-          <w:b/>
-          <w:bCs/>
-        </w:rPr>
-        <w:t xml:space="preserve"> Index)</w:t>
-      </w:r>
-    </w:p>
-    <w:p>
-      <w:pPr>
-        <w:numPr>
-          <w:ilvl w:val="0"/>
-          <w:numId w:val="8"/>
-        </w:numPr>
-      </w:pPr>
-      <w:r>
-        <w:rPr>
-          <w:b/>
-          <w:bCs/>
-        </w:rPr>
-        <w:t>ADX (</w:t>
-      </w:r>
-      <w:proofErr w:type="spellStart"/>
-      <w:r>
-        <w:rPr>
-          <w:b/>
-          <w:bCs/>
-        </w:rPr>
-        <w:t>Average</w:t>
-      </w:r>
-      <w:proofErr w:type="spellEnd"/>
-      <w:r>
-        <w:rPr>
-          <w:b/>
-          <w:bCs/>
-        </w:rPr>
-        <w:t xml:space="preserve"> </w:t>
-      </w:r>
-      <w:proofErr w:type="spellStart"/>
-      <w:r>
-        <w:rPr>
-          <w:b/>
-          <w:bCs/>
-        </w:rPr>
-        <w:t>Directional</w:t>
-      </w:r>
-      <w:proofErr w:type="spellEnd"/>
-      <w:r>
-        <w:rPr>
-          <w:b/>
-          <w:bCs/>
-        </w:rPr>
-        <w:t xml:space="preserve"> Index)</w:t>
-      </w:r>
-    </w:p>
-    <w:p>
-      <w:pPr>
-        <w:numPr>
-          <w:ilvl w:val="0"/>
-          <w:numId w:val="8"/>
-        </w:numPr>
-      </w:pPr>
-      <w:r>
-        <w:rPr>
-          <w:b/>
-          <w:bCs/>
-        </w:rPr>
-        <w:t xml:space="preserve">MACD (Moving </w:t>
-      </w:r>
-      <w:proofErr w:type="spellStart"/>
-      <w:r>
-        <w:rPr>
-          <w:b/>
-          <w:bCs/>
-        </w:rPr>
-        <w:t>Average</w:t>
-      </w:r>
-      <w:proofErr w:type="spellEnd"/>
-      <w:r>
-        <w:rPr>
-          <w:b/>
-          <w:bCs/>
-        </w:rPr>
-        <w:t xml:space="preserve"> Convergence Divergence)</w:t>
-      </w:r>
-    </w:p>
-    <w:p>
-      <w:r>
-        <w:t>Ces indicateurs sont calculés sur des périodes d'un jour et d'une heure. Par exemple, le RSI est calculé sur une période de 14 jours et de 14 heures.</w:t>
-      </w:r>
-    </w:p>
-    <w:p/>
-    <w:p>
-      <w:r>
-        <w:rPr>
+        <w:t>La figure ci-dessous montre l'évolution de la récompense moyenne (</w:t>
+      </w:r>
+      <w:proofErr w:type="spellStart"/>
+      <w:r>
+        <w:t>reward</w:t>
+      </w:r>
+      <w:proofErr w:type="spellEnd"/>
+      <w:r>
+        <w:t xml:space="preserve">) au cours des </w:t>
+      </w:r>
+      <w:proofErr w:type="spellStart"/>
+      <w:r>
+        <w:t>rollouts</w:t>
+      </w:r>
+      <w:proofErr w:type="spellEnd"/>
+      <w:r>
+        <w:t xml:space="preserve"> de 2048 pas. Un </w:t>
+      </w:r>
+      <w:proofErr w:type="spellStart"/>
+      <w:r>
+        <w:t>rollout</w:t>
+      </w:r>
+      <w:proofErr w:type="spellEnd"/>
+      <w:r>
+        <w:t xml:space="preserve"> correspond à la quantité de données collectées avant d'effectuer une itération d'apprentissage. Étant donné l'instabilité des résultats, nous lissons la courbe pour faire apparaître la tendance générale.</w:t>
+      </w:r>
+    </w:p>
+    <w:p>
+      <w:r>
+        <w:t xml:space="preserve">La récompense moyenne </w:t>
+      </w:r>
+      <w:r>
+        <w:t>augmente mais le modèle ne semble pas avoir fini de converger</w:t>
+      </w:r>
+      <w:r>
+        <w:t>. Pour v</w:t>
+      </w:r>
+      <w:r>
+        <w:t>isualiser les performances de notre modèle</w:t>
+      </w:r>
+      <w:r>
+        <w:t>, nous analysons l'évolution du portefeuille sur le jeu de test en appliquant notre modèle entraîné, comme illustré dans le graphique suivant.</w:t>
+      </w:r>
+    </w:p>
+    <w:p>
+      <w:pPr>
+        <w:spacing w:before="100" w:beforeAutospacing="1" w:after="100" w:afterAutospacing="1" w:line="240" w:lineRule="auto"/>
+        <w:rPr>
+          <w:rFonts w:ascii="Times New Roman" w:eastAsia="Times New Roman" w:hAnsi="Times New Roman" w:cs="Times New Roman"/>
+          <w:kern w:val="0"/>
+          <w:sz w:val="24"/>
+          <w:szCs w:val="24"/>
+          <w:lang w:eastAsia="fr-FR"/>
+          <w14:ligatures w14:val="none"/>
+        </w:rPr>
+      </w:pPr>
+      <w:r>
+        <w:rPr>
+          <w:rFonts w:ascii="Times New Roman" w:eastAsia="Times New Roman" w:hAnsi="Times New Roman" w:cs="Times New Roman"/>
           <w:noProof/>
+          <w:kern w:val="0"/>
+          <w:sz w:val="24"/>
+          <w:szCs w:val="24"/>
+          <w:lang w:eastAsia="fr-FR"/>
+          <w14:ligatures w14:val="none"/>
         </w:rPr>
         <w:drawing>
-          <wp:inline distT="0" distB="0" distL="0" distR="0" wp14:anchorId="3A5E07D2" wp14:editId="1ED56578">
-            <wp:extent cx="5760720" cy="1837055"/>
+          <wp:inline distT="0" distB="0" distL="0" distR="0" wp14:anchorId="4E9B5BDD" wp14:editId="6687D2F4">
+            <wp:extent cx="5760720" cy="3453765"/>
             <wp:effectExtent l="0" t="0" r="0" b="0"/>
-            <wp:docPr id="1183064302" name="Image 1"/>
+            <wp:docPr id="340993950" name="Image 4" descr="Une image contenant texte, capture d’écran, ligne, Tracé&#10;&#10;Description générée automatiquement"/>
             <wp:cNvGraphicFramePr>
               <a:graphicFrameLocks xmlns:a="http://schemas.openxmlformats.org/drawingml/2006/main" noChangeAspect="1"/>
             </wp:cNvGraphicFramePr>
@@ -2015,23 +2170,36 @@
               <a:graphicData uri="http://schemas.openxmlformats.org/drawingml/2006/picture">
                 <pic:pic xmlns:pic="http://schemas.openxmlformats.org/drawingml/2006/picture">
                   <pic:nvPicPr>
-                    <pic:cNvPr id="1183064302" name=""/>
-                    <pic:cNvPicPr/>
+                    <pic:cNvPr id="340993950" name="Image 4" descr="Une image contenant texte, capture d’écran, ligne, Tracé&#10;&#10;Description générée automatiquement"/>
+                    <pic:cNvPicPr>
+                      <a:picLocks noChangeAspect="1" noChangeArrowheads="1"/>
+                    </pic:cNvPicPr>
                   </pic:nvPicPr>
                   <pic:blipFill>
-                    <a:blip r:embed="rId24"/>
+                    <a:blip r:embed="rId24">
+                      <a:extLst>
+                        <a:ext uri="{28A0092B-C50C-407E-A947-70E740481C1C}">
+                          <a14:useLocalDpi xmlns:a14="http://schemas.microsoft.com/office/drawing/2010/main" val="0"/>
+                        </a:ext>
+                      </a:extLst>
+                    </a:blip>
+                    <a:srcRect/>
                     <a:stretch>
                       <a:fillRect/>
                     </a:stretch>
                   </pic:blipFill>
-                  <pic:spPr>
+                  <pic:spPr bwMode="auto">
                     <a:xfrm>
                       <a:off x="0" y="0"/>
-                      <a:ext cx="5760720" cy="1837055"/>
+                      <a:ext cx="5760720" cy="3453765"/>
                     </a:xfrm>
                     <a:prstGeom prst="rect">
                       <a:avLst/>
                     </a:prstGeom>
+                    <a:noFill/>
+                    <a:ln>
+                      <a:noFill/>
+                    </a:ln>
                   </pic:spPr>
                 </pic:pic>
               </a:graphicData>
@@ -2039,33 +2207,200 @@
           </wp:inline>
         </w:drawing>
       </w:r>
-    </w:p>
-    <w:p>
-      <w:r>
-        <w:t>Avec cette approche, la récompense moyenne a effectivement augmenté au cours d'un total de 1 million de pas (</w:t>
-      </w:r>
-      <w:proofErr w:type="spellStart"/>
-      <w:r>
-        <w:t>steps</w:t>
-      </w:r>
-      <w:proofErr w:type="spellEnd"/>
-      <w:r>
-        <w:t>), ce qui indique une meilleure performance du modèle.</w:t>
-      </w:r>
-    </w:p>
-    <w:p>
-      <w:r>
+      <w:r>
+        <w:t xml:space="preserve">Lors de notre première tentative, le modèle a </w:t>
+      </w:r>
+      <w:r>
+        <w:t>atteint des performances similaires à l’évolution du cours de l’action</w:t>
+      </w:r>
+      <w:r>
+        <w:t xml:space="preserve">, </w:t>
+      </w:r>
+      <w:r>
+        <w:t xml:space="preserve">ce qui est déjà une net amélioration par rapport au </w:t>
+      </w:r>
+      <w:proofErr w:type="spellStart"/>
+      <w:r>
+        <w:t>forcasting</w:t>
+      </w:r>
+      <w:proofErr w:type="spellEnd"/>
+      <w:r>
+        <w:t xml:space="preserve"> de </w:t>
+      </w:r>
+      <w:proofErr w:type="spellStart"/>
+      <w:r>
+        <w:t>timeseries</w:t>
+      </w:r>
+      <w:proofErr w:type="spellEnd"/>
+      <w:r>
+        <w:t xml:space="preserve"> avec des réseaux récurrents</w:t>
+      </w:r>
+      <w:r>
+        <w:t>. La courbe rouge dans le graphique représente les performances de notre modèle, tandis que la courbe bleue montre une simulation d'une position longue sur toute la durée du test.</w:t>
+      </w:r>
+    </w:p>
+    <w:p>
+      <w:pPr>
+        <w:rPr>
+          <w:b/>
+          <w:bCs/>
+        </w:rPr>
+      </w:pPr>
+      <w:r>
+        <w:rPr>
+          <w:b/>
+          <w:bCs/>
+        </w:rPr>
+        <w:t>Deuxième tentative</w:t>
+      </w:r>
+    </w:p>
+    <w:p>
+      <w:r>
+        <w:lastRenderedPageBreak/>
+        <w:t>Pour la deuxième tentative, nous avons adopté une approche plus sophistiquée en fournissant au modèle non seulement la dernière valeur de l'action et la position actuelle, mais également les indicateurs techniques suivants :</w:t>
+      </w:r>
+    </w:p>
+    <w:p>
+      <w:pPr>
+        <w:numPr>
+          <w:ilvl w:val="0"/>
+          <w:numId w:val="8"/>
+        </w:numPr>
+      </w:pPr>
+      <w:r>
+        <w:rPr>
+          <w:b/>
+          <w:bCs/>
+        </w:rPr>
+        <w:t xml:space="preserve">RSI (Relative </w:t>
+      </w:r>
+      <w:proofErr w:type="spellStart"/>
+      <w:r>
+        <w:rPr>
+          <w:b/>
+          <w:bCs/>
+        </w:rPr>
+        <w:t>Strength</w:t>
+      </w:r>
+      <w:proofErr w:type="spellEnd"/>
+      <w:r>
+        <w:rPr>
+          <w:b/>
+          <w:bCs/>
+        </w:rPr>
+        <w:t xml:space="preserve"> Index)</w:t>
+      </w:r>
+    </w:p>
+    <w:p>
+      <w:pPr>
+        <w:numPr>
+          <w:ilvl w:val="0"/>
+          <w:numId w:val="8"/>
+        </w:numPr>
+      </w:pPr>
+      <w:r>
+        <w:rPr>
+          <w:b/>
+          <w:bCs/>
+        </w:rPr>
+        <w:t>ADX (</w:t>
+      </w:r>
+      <w:proofErr w:type="spellStart"/>
+      <w:r>
+        <w:rPr>
+          <w:b/>
+          <w:bCs/>
+        </w:rPr>
+        <w:t>Average</w:t>
+      </w:r>
+      <w:proofErr w:type="spellEnd"/>
+      <w:r>
+        <w:rPr>
+          <w:b/>
+          <w:bCs/>
+        </w:rPr>
         <w:t xml:space="preserve"> </w:t>
       </w:r>
+      <w:proofErr w:type="spellStart"/>
+      <w:r>
+        <w:rPr>
+          <w:b/>
+          <w:bCs/>
+        </w:rPr>
+        <w:t>Directional</w:t>
+      </w:r>
+      <w:proofErr w:type="spellEnd"/>
+      <w:r>
+        <w:rPr>
+          <w:b/>
+          <w:bCs/>
+        </w:rPr>
+        <w:t xml:space="preserve"> Index)</w:t>
+      </w:r>
+    </w:p>
+    <w:p>
+      <w:pPr>
+        <w:numPr>
+          <w:ilvl w:val="0"/>
+          <w:numId w:val="8"/>
+        </w:numPr>
+      </w:pPr>
+      <w:r>
+        <w:rPr>
+          <w:b/>
+          <w:bCs/>
+        </w:rPr>
+        <w:t xml:space="preserve">MACD (Moving </w:t>
+      </w:r>
+      <w:proofErr w:type="spellStart"/>
+      <w:r>
+        <w:rPr>
+          <w:b/>
+          <w:bCs/>
+        </w:rPr>
+        <w:t>Average</w:t>
+      </w:r>
+      <w:proofErr w:type="spellEnd"/>
+      <w:r>
+        <w:rPr>
+          <w:b/>
+          <w:bCs/>
+        </w:rPr>
+        <w:t xml:space="preserve"> Convergence Divergence)</w:t>
+      </w:r>
+    </w:p>
+    <w:p>
+      <w:r>
+        <w:t>Ces indicateurs sont calculés sur des périodes d'un</w:t>
+      </w:r>
+      <w:r>
+        <w:t xml:space="preserve">e heure étant donné que nos données historiques sont basées sur un </w:t>
+      </w:r>
+      <w:proofErr w:type="spellStart"/>
+      <w:r>
+        <w:t>timeframe</w:t>
+      </w:r>
+      <w:proofErr w:type="spellEnd"/>
+      <w:r>
+        <w:t xml:space="preserve"> d’une heure. </w:t>
+      </w:r>
+      <w:r>
+        <w:t xml:space="preserve">Par exemple, le RSI est calculé sur une période de 14 </w:t>
+      </w:r>
+      <w:r>
+        <w:t>heures.</w:t>
+      </w:r>
+    </w:p>
+    <w:p>
       <w:r>
         <w:rPr>
           <w:noProof/>
         </w:rPr>
         <w:drawing>
-          <wp:inline distT="0" distB="0" distL="0" distR="0" wp14:anchorId="3F3C6D63" wp14:editId="01D35CAF">
-            <wp:extent cx="5500048" cy="3299908"/>
-            <wp:effectExtent l="0" t="0" r="5715" b="0"/>
-            <wp:docPr id="1225181145" name="Image 1"/>
+          <wp:inline distT="0" distB="0" distL="0" distR="0" wp14:anchorId="0A17459E" wp14:editId="23ED0A7B">
+            <wp:extent cx="5760720" cy="1673225"/>
+            <wp:effectExtent l="0" t="0" r="0" b="3175"/>
+            <wp:docPr id="1725664058" name="Image 1" descr="Une image contenant texte, ligne, Tracé, Police&#10;&#10;Description générée automatiquement"/>
             <wp:cNvGraphicFramePr>
               <a:graphicFrameLocks xmlns:a="http://schemas.openxmlformats.org/drawingml/2006/main" noChangeAspect="1"/>
             </wp:cNvGraphicFramePr>
@@ -2073,7 +2408,7 @@
               <a:graphicData uri="http://schemas.openxmlformats.org/drawingml/2006/picture">
                 <pic:pic xmlns:pic="http://schemas.openxmlformats.org/drawingml/2006/picture">
                   <pic:nvPicPr>
-                    <pic:cNvPr id="1225181145" name=""/>
+                    <pic:cNvPr id="1725664058" name="Image 1" descr="Une image contenant texte, ligne, Tracé, Police&#10;&#10;Description générée automatiquement"/>
                     <pic:cNvPicPr/>
                   </pic:nvPicPr>
                   <pic:blipFill>
@@ -2085,7 +2420,7 @@
                   <pic:spPr>
                     <a:xfrm>
                       <a:off x="0" y="0"/>
-                      <a:ext cx="5501732" cy="3300918"/>
+                      <a:ext cx="5760720" cy="1673225"/>
                     </a:xfrm>
                     <a:prstGeom prst="rect">
                       <a:avLst/>
@@ -2100,8 +2435,294 @@
     </w:p>
     <w:p>
       <w:r>
+        <w:t>Avec cette approche, la récompense moyenne a effectivement augmenté au cours d'un total de 1 million de pas (</w:t>
+      </w:r>
+      <w:proofErr w:type="spellStart"/>
+      <w:r>
+        <w:t>steps</w:t>
+      </w:r>
+      <w:proofErr w:type="spellEnd"/>
+      <w:r>
+        <w:t>) mais le modèle n’est pas encore arrivé à convergence.</w:t>
+      </w:r>
+    </w:p>
+    <w:p>
+      <w:pPr>
+        <w:spacing w:before="100" w:beforeAutospacing="1" w:after="100" w:afterAutospacing="1" w:line="240" w:lineRule="auto"/>
+        <w:rPr>
+          <w:rFonts w:ascii="Times New Roman" w:eastAsia="Times New Roman" w:hAnsi="Times New Roman" w:cs="Times New Roman"/>
+          <w:kern w:val="0"/>
+          <w:sz w:val="24"/>
+          <w:szCs w:val="24"/>
+          <w:lang w:eastAsia="fr-FR"/>
+          <w14:ligatures w14:val="none"/>
+        </w:rPr>
+      </w:pPr>
+      <w:r>
+        <w:rPr>
+          <w:rFonts w:ascii="Times New Roman" w:eastAsia="Times New Roman" w:hAnsi="Times New Roman" w:cs="Times New Roman"/>
+          <w:noProof/>
+          <w:kern w:val="0"/>
+          <w:sz w:val="24"/>
+          <w:szCs w:val="24"/>
+          <w:lang w:eastAsia="fr-FR"/>
+          <w14:ligatures w14:val="none"/>
+        </w:rPr>
+        <w:drawing>
+          <wp:inline distT="0" distB="0" distL="0" distR="0" wp14:anchorId="2EE10FD8" wp14:editId="31FBB870">
+            <wp:extent cx="5440556" cy="3261815"/>
+            <wp:effectExtent l="0" t="0" r="8255" b="0"/>
+            <wp:docPr id="1394423340" name="Image 2" descr="Une image contenant texte, ligne, Tracé, Police&#10;&#10;Description générée automatiquement"/>
+            <wp:cNvGraphicFramePr>
+              <a:graphicFrameLocks xmlns:a="http://schemas.openxmlformats.org/drawingml/2006/main" noChangeAspect="1"/>
+            </wp:cNvGraphicFramePr>
+            <a:graphic xmlns:a="http://schemas.openxmlformats.org/drawingml/2006/main">
+              <a:graphicData uri="http://schemas.openxmlformats.org/drawingml/2006/picture">
+                <pic:pic xmlns:pic="http://schemas.openxmlformats.org/drawingml/2006/picture">
+                  <pic:nvPicPr>
+                    <pic:cNvPr id="1394423340" name="Image 2" descr="Une image contenant texte, ligne, Tracé, Police&#10;&#10;Description générée automatiquement"/>
+                    <pic:cNvPicPr>
+                      <a:picLocks noChangeAspect="1" noChangeArrowheads="1"/>
+                    </pic:cNvPicPr>
+                  </pic:nvPicPr>
+                  <pic:blipFill>
+                    <a:blip r:embed="rId26">
+                      <a:extLst>
+                        <a:ext uri="{28A0092B-C50C-407E-A947-70E740481C1C}">
+                          <a14:useLocalDpi xmlns:a14="http://schemas.microsoft.com/office/drawing/2010/main" val="0"/>
+                        </a:ext>
+                      </a:extLst>
+                    </a:blip>
+                    <a:srcRect/>
+                    <a:stretch>
+                      <a:fillRect/>
+                    </a:stretch>
+                  </pic:blipFill>
+                  <pic:spPr bwMode="auto">
+                    <a:xfrm>
+                      <a:off x="0" y="0"/>
+                      <a:ext cx="5443797" cy="3263758"/>
+                    </a:xfrm>
+                    <a:prstGeom prst="rect">
+                      <a:avLst/>
+                    </a:prstGeom>
+                    <a:noFill/>
+                    <a:ln>
+                      <a:noFill/>
+                    </a:ln>
+                  </pic:spPr>
+                </pic:pic>
+              </a:graphicData>
+            </a:graphic>
+          </wp:inline>
+        </w:drawing>
+      </w:r>
+    </w:p>
+    <w:p>
+      <w:r>
+        <w:t xml:space="preserve">Pour valider ces résultats, nous avons effectué une simulation sur le jeu de test. Notre modèle a obtenu de </w:t>
+      </w:r>
+      <w:r>
+        <w:t>moins bon</w:t>
+      </w:r>
+      <w:r>
+        <w:t xml:space="preserve"> résultats sur l’évolution du portfolio que le modèle précédent </w:t>
+      </w:r>
+      <w:r>
+        <w:t>et</w:t>
+      </w:r>
+      <w:r>
+        <w:t xml:space="preserve"> </w:t>
+      </w:r>
+      <w:r>
+        <w:t>on est bien moins performant que notre</w:t>
+      </w:r>
+      <w:r>
+        <w:t xml:space="preserve"> </w:t>
+      </w:r>
+      <w:proofErr w:type="spellStart"/>
+      <w:r>
+        <w:t>baseline</w:t>
+      </w:r>
+      <w:proofErr w:type="spellEnd"/>
+      <w:r>
+        <w:t>.</w:t>
+      </w:r>
+    </w:p>
+    <w:p>
+      <w:pPr>
+        <w:rPr>
+          <w:b/>
+          <w:bCs/>
+        </w:rPr>
+      </w:pPr>
+      <w:r>
+        <w:rPr>
+          <w:b/>
+          <w:bCs/>
+        </w:rPr>
+        <w:t>Troisième</w:t>
+      </w:r>
+      <w:r>
+        <w:rPr>
+          <w:b/>
+          <w:bCs/>
+        </w:rPr>
+        <w:t xml:space="preserve"> tentative</w:t>
+      </w:r>
+    </w:p>
+    <w:p>
+      <w:r>
         <w:lastRenderedPageBreak/>
-        <w:t xml:space="preserve">Pour valider ces résultats, nous avons effectué une simulation sur le jeu de test. Notre modèle a montré d'excellentes performances, surpassant de loin notre </w:t>
+        <w:t xml:space="preserve">Afin de donner une vision plus globale à notre modèle, nous avons ajouté les mêmes trois indicateurs avec un </w:t>
+      </w:r>
+      <w:proofErr w:type="spellStart"/>
+      <w:r>
+        <w:t>timeframe</w:t>
+      </w:r>
+      <w:proofErr w:type="spellEnd"/>
+      <w:r>
+        <w:t xml:space="preserve"> d’un jour. Pour chaque instant t, nous disposons du prix, de la position, et des trois indicateurs avec un </w:t>
+      </w:r>
+      <w:proofErr w:type="spellStart"/>
+      <w:r>
+        <w:t>timeframe</w:t>
+      </w:r>
+      <w:proofErr w:type="spellEnd"/>
+      <w:r>
+        <w:t xml:space="preserve"> d’une heure et d’un jour.</w:t>
+      </w:r>
+    </w:p>
+    <w:p>
+      <w:r>
+        <w:rPr>
+          <w:noProof/>
+        </w:rPr>
+        <w:drawing>
+          <wp:inline distT="0" distB="0" distL="0" distR="0" wp14:anchorId="40A29E7C" wp14:editId="10817562">
+            <wp:extent cx="5760720" cy="1672590"/>
+            <wp:effectExtent l="0" t="0" r="0" b="3810"/>
+            <wp:docPr id="1197451687" name="Image 1" descr="Une image contenant ligne, Tracé, texte, diagramme&#10;&#10;Description générée automatiquement"/>
+            <wp:cNvGraphicFramePr>
+              <a:graphicFrameLocks xmlns:a="http://schemas.openxmlformats.org/drawingml/2006/main" noChangeAspect="1"/>
+            </wp:cNvGraphicFramePr>
+            <a:graphic xmlns:a="http://schemas.openxmlformats.org/drawingml/2006/main">
+              <a:graphicData uri="http://schemas.openxmlformats.org/drawingml/2006/picture">
+                <pic:pic xmlns:pic="http://schemas.openxmlformats.org/drawingml/2006/picture">
+                  <pic:nvPicPr>
+                    <pic:cNvPr id="1197451687" name="Image 1" descr="Une image contenant ligne, Tracé, texte, diagramme&#10;&#10;Description générée automatiquement"/>
+                    <pic:cNvPicPr/>
+                  </pic:nvPicPr>
+                  <pic:blipFill>
+                    <a:blip r:embed="rId27"/>
+                    <a:stretch>
+                      <a:fillRect/>
+                    </a:stretch>
+                  </pic:blipFill>
+                  <pic:spPr>
+                    <a:xfrm>
+                      <a:off x="0" y="0"/>
+                      <a:ext cx="5760720" cy="1672590"/>
+                    </a:xfrm>
+                    <a:prstGeom prst="rect">
+                      <a:avLst/>
+                    </a:prstGeom>
+                  </pic:spPr>
+                </pic:pic>
+              </a:graphicData>
+            </a:graphic>
+          </wp:inline>
+        </w:drawing>
+      </w:r>
+    </w:p>
+    <w:p>
+      <w:r>
+        <w:t xml:space="preserve">La récompense moyenne a atteint des valeurs plus élevées avec un nombre de </w:t>
+      </w:r>
+      <w:proofErr w:type="spellStart"/>
+      <w:r>
+        <w:t>steps</w:t>
+      </w:r>
+      <w:proofErr w:type="spellEnd"/>
+      <w:r>
+        <w:t xml:space="preserve"> équivalent. Le modèle n’a pas totalement convergé, et la récompense pourrait potentiellement être encore plus élevée.</w:t>
+      </w:r>
+    </w:p>
+    <w:p>
+      <w:pPr>
+        <w:spacing w:before="100" w:beforeAutospacing="1" w:after="100" w:afterAutospacing="1" w:line="240" w:lineRule="auto"/>
+        <w:rPr>
+          <w:rFonts w:ascii="Times New Roman" w:eastAsia="Times New Roman" w:hAnsi="Times New Roman" w:cs="Times New Roman"/>
+          <w:kern w:val="0"/>
+          <w:sz w:val="24"/>
+          <w:szCs w:val="24"/>
+          <w:lang w:eastAsia="fr-FR"/>
+          <w14:ligatures w14:val="none"/>
+        </w:rPr>
+      </w:pPr>
+      <w:r>
+        <w:rPr>
+          <w:rFonts w:ascii="Times New Roman" w:eastAsia="Times New Roman" w:hAnsi="Times New Roman" w:cs="Times New Roman"/>
+          <w:noProof/>
+          <w:kern w:val="0"/>
+          <w:sz w:val="24"/>
+          <w:szCs w:val="24"/>
+          <w:lang w:eastAsia="fr-FR"/>
+          <w14:ligatures w14:val="none"/>
+        </w:rPr>
+        <w:drawing>
+          <wp:inline distT="0" distB="0" distL="0" distR="0" wp14:anchorId="2F96FF03" wp14:editId="2BF6DC89">
+            <wp:extent cx="5760720" cy="3453765"/>
+            <wp:effectExtent l="0" t="0" r="0" b="0"/>
+            <wp:docPr id="1720397110" name="Image 3" descr="Une image contenant texte, Tracé, ligne, diagramme&#10;&#10;Description générée automatiquement"/>
+            <wp:cNvGraphicFramePr>
+              <a:graphicFrameLocks xmlns:a="http://schemas.openxmlformats.org/drawingml/2006/main" noChangeAspect="1"/>
+            </wp:cNvGraphicFramePr>
+            <a:graphic xmlns:a="http://schemas.openxmlformats.org/drawingml/2006/main">
+              <a:graphicData uri="http://schemas.openxmlformats.org/drawingml/2006/picture">
+                <pic:pic xmlns:pic="http://schemas.openxmlformats.org/drawingml/2006/picture">
+                  <pic:nvPicPr>
+                    <pic:cNvPr id="1720397110" name="Image 3" descr="Une image contenant texte, Tracé, ligne, diagramme&#10;&#10;Description générée automatiquement"/>
+                    <pic:cNvPicPr>
+                      <a:picLocks noChangeAspect="1" noChangeArrowheads="1"/>
+                    </pic:cNvPicPr>
+                  </pic:nvPicPr>
+                  <pic:blipFill>
+                    <a:blip r:embed="rId28">
+                      <a:extLst>
+                        <a:ext uri="{28A0092B-C50C-407E-A947-70E740481C1C}">
+                          <a14:useLocalDpi xmlns:a14="http://schemas.microsoft.com/office/drawing/2010/main" val="0"/>
+                        </a:ext>
+                      </a:extLst>
+                    </a:blip>
+                    <a:srcRect/>
+                    <a:stretch>
+                      <a:fillRect/>
+                    </a:stretch>
+                  </pic:blipFill>
+                  <pic:spPr bwMode="auto">
+                    <a:xfrm>
+                      <a:off x="0" y="0"/>
+                      <a:ext cx="5760720" cy="3453765"/>
+                    </a:xfrm>
+                    <a:prstGeom prst="rect">
+                      <a:avLst/>
+                    </a:prstGeom>
+                    <a:noFill/>
+                    <a:ln>
+                      <a:noFill/>
+                    </a:ln>
+                  </pic:spPr>
+                </pic:pic>
+              </a:graphicData>
+            </a:graphic>
+          </wp:inline>
+        </w:drawing>
+      </w:r>
+    </w:p>
+    <w:p>
+      <w:r>
+        <w:t xml:space="preserve">L’évolution du portfolio de test montre d'excellentes performances, surpassant de loin notre </w:t>
       </w:r>
       <w:proofErr w:type="spellStart"/>
       <w:r>
@@ -2131,6 +2752,7 @@
         </w:numPr>
       </w:pPr>
       <w:r>
+        <w:lastRenderedPageBreak/>
         <w:t xml:space="preserve">Gestion de </w:t>
       </w:r>
       <w:r>
@@ -2153,7 +2775,7 @@
       <w:r>
         <w:t>[</w:t>
       </w:r>
-      <w:hyperlink r:id="rId26" w:history="1">
+      <w:hyperlink r:id="rId29" w:history="1">
         <w:r>
           <w:rPr>
             <w:rStyle w:val="Lienhypertexte"/>
@@ -2176,21 +2798,13 @@
         <w:t xml:space="preserve"> </w:t>
       </w:r>
       <w:r>
-        <w:t>"AXP</w:t>
-      </w:r>
-      <w:proofErr w:type="gramStart"/>
-      <w:r>
-        <w:t>",</w:t>
+        <w:t>"AXP",</w:t>
       </w:r>
       <w:r>
         <w:t xml:space="preserve"> </w:t>
       </w:r>
       <w:r>
-        <w:t xml:space="preserve"> "</w:t>
-      </w:r>
-      <w:proofErr w:type="gramEnd"/>
-      <w:r>
-        <w:t>AMGN",</w:t>
+        <w:t xml:space="preserve"> "AMGN",</w:t>
       </w:r>
       <w:r>
         <w:t xml:space="preserve">  </w:t>
@@ -2480,7 +3094,6 @@
           <w:b/>
           <w:bCs/>
         </w:rPr>
-        <w:lastRenderedPageBreak/>
         <w:t>Calcul de la Baseline</w:t>
       </w:r>
     </w:p>
@@ -2525,6 +3138,7 @@
         <w:rPr>
           <w:noProof/>
         </w:rPr>
+        <w:lastRenderedPageBreak/>
         <w:drawing>
           <wp:inline distT="0" distB="0" distL="0" distR="0" wp14:anchorId="05F9C114" wp14:editId="3EED4D38">
             <wp:extent cx="5760720" cy="2017395"/>
@@ -2541,7 +3155,7 @@
                     <pic:cNvPicPr/>
                   </pic:nvPicPr>
                   <pic:blipFill>
-                    <a:blip r:embed="rId27"/>
+                    <a:blip r:embed="rId30"/>
                     <a:stretch>
                       <a:fillRect/>
                     </a:stretch>
@@ -2631,7 +3245,7 @@
                     </pic:cNvPicPr>
                   </pic:nvPicPr>
                   <pic:blipFill>
-                    <a:blip r:embed="rId28">
+                    <a:blip r:embed="rId31">
                       <a:extLst>
                         <a:ext uri="{28A0092B-C50C-407E-A947-70E740481C1C}">
                           <a14:useLocalDpi xmlns:a14="http://schemas.microsoft.com/office/drawing/2010/main" val="0"/>
@@ -2711,7 +3325,6 @@
         <w:spacing w:before="100" w:beforeAutospacing="1" w:after="100" w:afterAutospacing="1" w:line="240" w:lineRule="auto"/>
       </w:pPr>
       <w:r>
-        <w:lastRenderedPageBreak/>
         <w:t>Dans le graphique ci-dessus :</w:t>
       </w:r>
     </w:p>
@@ -2764,6 +3377,7 @@
         <w:spacing w:before="100" w:beforeAutospacing="1" w:after="100" w:afterAutospacing="1" w:line="240" w:lineRule="auto"/>
       </w:pPr>
       <w:r>
+        <w:lastRenderedPageBreak/>
         <w:t xml:space="preserve">Notre IA performe moins bien que la </w:t>
       </w:r>
       <w:proofErr w:type="spellStart"/>
@@ -2818,6 +3432,9 @@
         <w:spacing w:before="100" w:beforeAutospacing="1" w:after="100" w:afterAutospacing="1" w:line="240" w:lineRule="auto"/>
       </w:pPr>
       <w:r>
+        <w:rPr>
+          <w:noProof/>
+        </w:rPr>
         <w:drawing>
           <wp:inline distT="0" distB="0" distL="0" distR="0" wp14:anchorId="30FFFB9E" wp14:editId="229B2C40">
             <wp:extent cx="5760720" cy="1791970"/>
@@ -2834,7 +3451,7 @@
                     <pic:cNvPicPr/>
                   </pic:nvPicPr>
                   <pic:blipFill>
-                    <a:blip r:embed="rId29"/>
+                    <a:blip r:embed="rId32"/>
                     <a:stretch>
                       <a:fillRect/>
                     </a:stretch>
@@ -2883,13 +3500,13 @@
       <w:r>
         <w:rPr>
           <w:rFonts w:ascii="Times New Roman" w:eastAsia="Times New Roman" w:hAnsi="Times New Roman" w:cs="Times New Roman"/>
+          <w:noProof/>
           <w:kern w:val="0"/>
           <w:sz w:val="24"/>
           <w:szCs w:val="24"/>
           <w:lang w:eastAsia="fr-FR"/>
           <w14:ligatures w14:val="none"/>
         </w:rPr>
-        <w:lastRenderedPageBreak/>
         <w:drawing>
           <wp:inline distT="0" distB="0" distL="0" distR="0" wp14:anchorId="17A48776" wp14:editId="6499680F">
             <wp:extent cx="5205603" cy="3123247"/>
@@ -2906,7 +3523,7 @@
                     <pic:cNvPicPr/>
                   </pic:nvPicPr>
                   <pic:blipFill>
-                    <a:blip r:embed="rId30"/>
+                    <a:blip r:embed="rId33"/>
                     <a:stretch>
                       <a:fillRect/>
                     </a:stretch>
@@ -3295,6 +3912,123 @@
     </w:lvl>
   </w:abstractNum>
   <w:abstractNum w:abstractNumId="3" w15:restartNumberingAfterBreak="0">
+    <w:nsid w:val="28C534F6"/>
+    <w:multiLevelType w:val="multilevel"/>
+    <w:tmpl w:val="FD207EE4"/>
+    <w:lvl w:ilvl="0">
+      <w:start w:val="1"/>
+      <w:numFmt w:val="decimal"/>
+      <w:lvlText w:val="%1."/>
+      <w:lvlJc w:val="left"/>
+      <w:pPr>
+        <w:tabs>
+          <w:tab w:val="num" w:pos="720"/>
+        </w:tabs>
+        <w:ind w:left="720" w:hanging="360"/>
+      </w:pPr>
+    </w:lvl>
+    <w:lvl w:ilvl="1">
+      <w:start w:val="1"/>
+      <w:numFmt w:val="bullet"/>
+      <w:lvlText w:val="o"/>
+      <w:lvlJc w:val="left"/>
+      <w:pPr>
+        <w:tabs>
+          <w:tab w:val="num" w:pos="1440"/>
+        </w:tabs>
+        <w:ind w:left="1440" w:hanging="360"/>
+      </w:pPr>
+      <w:rPr>
+        <w:rFonts w:ascii="Courier New" w:hAnsi="Courier New" w:hint="default"/>
+        <w:sz w:val="20"/>
+      </w:rPr>
+    </w:lvl>
+    <w:lvl w:ilvl="2" w:tentative="1">
+      <w:start w:val="1"/>
+      <w:numFmt w:val="decimal"/>
+      <w:lvlText w:val="%3."/>
+      <w:lvlJc w:val="left"/>
+      <w:pPr>
+        <w:tabs>
+          <w:tab w:val="num" w:pos="2160"/>
+        </w:tabs>
+        <w:ind w:left="2160" w:hanging="360"/>
+      </w:pPr>
+    </w:lvl>
+    <w:lvl w:ilvl="3" w:tentative="1">
+      <w:start w:val="1"/>
+      <w:numFmt w:val="decimal"/>
+      <w:lvlText w:val="%4."/>
+      <w:lvlJc w:val="left"/>
+      <w:pPr>
+        <w:tabs>
+          <w:tab w:val="num" w:pos="2880"/>
+        </w:tabs>
+        <w:ind w:left="2880" w:hanging="360"/>
+      </w:pPr>
+    </w:lvl>
+    <w:lvl w:ilvl="4" w:tentative="1">
+      <w:start w:val="1"/>
+      <w:numFmt w:val="decimal"/>
+      <w:lvlText w:val="%5."/>
+      <w:lvlJc w:val="left"/>
+      <w:pPr>
+        <w:tabs>
+          <w:tab w:val="num" w:pos="3600"/>
+        </w:tabs>
+        <w:ind w:left="3600" w:hanging="360"/>
+      </w:pPr>
+    </w:lvl>
+    <w:lvl w:ilvl="5" w:tentative="1">
+      <w:start w:val="1"/>
+      <w:numFmt w:val="decimal"/>
+      <w:lvlText w:val="%6."/>
+      <w:lvlJc w:val="left"/>
+      <w:pPr>
+        <w:tabs>
+          <w:tab w:val="num" w:pos="4320"/>
+        </w:tabs>
+        <w:ind w:left="4320" w:hanging="360"/>
+      </w:pPr>
+    </w:lvl>
+    <w:lvl w:ilvl="6" w:tentative="1">
+      <w:start w:val="1"/>
+      <w:numFmt w:val="decimal"/>
+      <w:lvlText w:val="%7."/>
+      <w:lvlJc w:val="left"/>
+      <w:pPr>
+        <w:tabs>
+          <w:tab w:val="num" w:pos="5040"/>
+        </w:tabs>
+        <w:ind w:left="5040" w:hanging="360"/>
+      </w:pPr>
+    </w:lvl>
+    <w:lvl w:ilvl="7" w:tentative="1">
+      <w:start w:val="1"/>
+      <w:numFmt w:val="decimal"/>
+      <w:lvlText w:val="%8."/>
+      <w:lvlJc w:val="left"/>
+      <w:pPr>
+        <w:tabs>
+          <w:tab w:val="num" w:pos="5760"/>
+        </w:tabs>
+        <w:ind w:left="5760" w:hanging="360"/>
+      </w:pPr>
+    </w:lvl>
+    <w:lvl w:ilvl="8" w:tentative="1">
+      <w:start w:val="1"/>
+      <w:numFmt w:val="decimal"/>
+      <w:lvlText w:val="%9."/>
+      <w:lvlJc w:val="left"/>
+      <w:pPr>
+        <w:tabs>
+          <w:tab w:val="num" w:pos="6480"/>
+        </w:tabs>
+        <w:ind w:left="6480" w:hanging="360"/>
+      </w:pPr>
+    </w:lvl>
+  </w:abstractNum>
+  <w:abstractNum w:abstractNumId="4" w15:restartNumberingAfterBreak="0">
     <w:nsid w:val="3ACE3F88"/>
     <w:multiLevelType w:val="multilevel"/>
     <w:tmpl w:val="1436C642"/>
@@ -3443,7 +4177,7 @@
       </w:rPr>
     </w:lvl>
   </w:abstractNum>
-  <w:abstractNum w:abstractNumId="4" w15:restartNumberingAfterBreak="0">
+  <w:abstractNum w:abstractNumId="5" w15:restartNumberingAfterBreak="0">
     <w:nsid w:val="41575EF5"/>
     <w:multiLevelType w:val="hybridMultilevel"/>
     <w:tmpl w:val="30C6689E"/>
@@ -3532,7 +4266,7 @@
       </w:pPr>
     </w:lvl>
   </w:abstractNum>
-  <w:abstractNum w:abstractNumId="5" w15:restartNumberingAfterBreak="0">
+  <w:abstractNum w:abstractNumId="6" w15:restartNumberingAfterBreak="0">
     <w:nsid w:val="41DF5563"/>
     <w:multiLevelType w:val="hybridMultilevel"/>
     <w:tmpl w:val="BA02740E"/>
@@ -3645,7 +4379,7 @@
       </w:rPr>
     </w:lvl>
   </w:abstractNum>
-  <w:abstractNum w:abstractNumId="6" w15:restartNumberingAfterBreak="0">
+  <w:abstractNum w:abstractNumId="7" w15:restartNumberingAfterBreak="0">
     <w:nsid w:val="41F50B04"/>
     <w:multiLevelType w:val="hybridMultilevel"/>
     <w:tmpl w:val="3E70D824"/>
@@ -3759,7 +4493,7 @@
       </w:rPr>
     </w:lvl>
   </w:abstractNum>
-  <w:abstractNum w:abstractNumId="7" w15:restartNumberingAfterBreak="0">
+  <w:abstractNum w:abstractNumId="8" w15:restartNumberingAfterBreak="0">
     <w:nsid w:val="5EB87DCA"/>
     <w:multiLevelType w:val="hybridMultilevel"/>
     <w:tmpl w:val="8554735E"/>
@@ -3848,7 +4582,124 @@
       </w:pPr>
     </w:lvl>
   </w:abstractNum>
-  <w:abstractNum w:abstractNumId="8" w15:restartNumberingAfterBreak="0">
+  <w:abstractNum w:abstractNumId="9" w15:restartNumberingAfterBreak="0">
+    <w:nsid w:val="62E958F4"/>
+    <w:multiLevelType w:val="multilevel"/>
+    <w:tmpl w:val="B826115C"/>
+    <w:lvl w:ilvl="0">
+      <w:start w:val="1"/>
+      <w:numFmt w:val="decimal"/>
+      <w:lvlText w:val="%1."/>
+      <w:lvlJc w:val="left"/>
+      <w:pPr>
+        <w:tabs>
+          <w:tab w:val="num" w:pos="720"/>
+        </w:tabs>
+        <w:ind w:left="720" w:hanging="360"/>
+      </w:pPr>
+    </w:lvl>
+    <w:lvl w:ilvl="1">
+      <w:start w:val="1"/>
+      <w:numFmt w:val="bullet"/>
+      <w:lvlText w:val="o"/>
+      <w:lvlJc w:val="left"/>
+      <w:pPr>
+        <w:tabs>
+          <w:tab w:val="num" w:pos="1440"/>
+        </w:tabs>
+        <w:ind w:left="1440" w:hanging="360"/>
+      </w:pPr>
+      <w:rPr>
+        <w:rFonts w:ascii="Courier New" w:hAnsi="Courier New" w:hint="default"/>
+        <w:sz w:val="20"/>
+      </w:rPr>
+    </w:lvl>
+    <w:lvl w:ilvl="2" w:tentative="1">
+      <w:start w:val="1"/>
+      <w:numFmt w:val="decimal"/>
+      <w:lvlText w:val="%3."/>
+      <w:lvlJc w:val="left"/>
+      <w:pPr>
+        <w:tabs>
+          <w:tab w:val="num" w:pos="2160"/>
+        </w:tabs>
+        <w:ind w:left="2160" w:hanging="360"/>
+      </w:pPr>
+    </w:lvl>
+    <w:lvl w:ilvl="3" w:tentative="1">
+      <w:start w:val="1"/>
+      <w:numFmt w:val="decimal"/>
+      <w:lvlText w:val="%4."/>
+      <w:lvlJc w:val="left"/>
+      <w:pPr>
+        <w:tabs>
+          <w:tab w:val="num" w:pos="2880"/>
+        </w:tabs>
+        <w:ind w:left="2880" w:hanging="360"/>
+      </w:pPr>
+    </w:lvl>
+    <w:lvl w:ilvl="4" w:tentative="1">
+      <w:start w:val="1"/>
+      <w:numFmt w:val="decimal"/>
+      <w:lvlText w:val="%5."/>
+      <w:lvlJc w:val="left"/>
+      <w:pPr>
+        <w:tabs>
+          <w:tab w:val="num" w:pos="3600"/>
+        </w:tabs>
+        <w:ind w:left="3600" w:hanging="360"/>
+      </w:pPr>
+    </w:lvl>
+    <w:lvl w:ilvl="5" w:tentative="1">
+      <w:start w:val="1"/>
+      <w:numFmt w:val="decimal"/>
+      <w:lvlText w:val="%6."/>
+      <w:lvlJc w:val="left"/>
+      <w:pPr>
+        <w:tabs>
+          <w:tab w:val="num" w:pos="4320"/>
+        </w:tabs>
+        <w:ind w:left="4320" w:hanging="360"/>
+      </w:pPr>
+    </w:lvl>
+    <w:lvl w:ilvl="6" w:tentative="1">
+      <w:start w:val="1"/>
+      <w:numFmt w:val="decimal"/>
+      <w:lvlText w:val="%7."/>
+      <w:lvlJc w:val="left"/>
+      <w:pPr>
+        <w:tabs>
+          <w:tab w:val="num" w:pos="5040"/>
+        </w:tabs>
+        <w:ind w:left="5040" w:hanging="360"/>
+      </w:pPr>
+    </w:lvl>
+    <w:lvl w:ilvl="7" w:tentative="1">
+      <w:start w:val="1"/>
+      <w:numFmt w:val="decimal"/>
+      <w:lvlText w:val="%8."/>
+      <w:lvlJc w:val="left"/>
+      <w:pPr>
+        <w:tabs>
+          <w:tab w:val="num" w:pos="5760"/>
+        </w:tabs>
+        <w:ind w:left="5760" w:hanging="360"/>
+      </w:pPr>
+    </w:lvl>
+    <w:lvl w:ilvl="8" w:tentative="1">
+      <w:start w:val="1"/>
+      <w:numFmt w:val="decimal"/>
+      <w:lvlText w:val="%9."/>
+      <w:lvlJc w:val="left"/>
+      <w:pPr>
+        <w:tabs>
+          <w:tab w:val="num" w:pos="6480"/>
+        </w:tabs>
+        <w:ind w:left="6480" w:hanging="360"/>
+      </w:pPr>
+    </w:lvl>
+  </w:abstractNum>
+  <w:abstractNum w:abstractNumId="10" w15:restartNumberingAfterBreak="0">
     <w:nsid w:val="69E6596C"/>
     <w:multiLevelType w:val="multilevel"/>
     <w:tmpl w:val="A7C83DD6"/>
@@ -3998,31 +4849,37 @@
     </w:lvl>
   </w:abstractNum>
   <w:num w:numId="1" w16cid:durableId="462315029">
-    <w:abstractNumId w:val="5"/>
+    <w:abstractNumId w:val="6"/>
   </w:num>
   <w:num w:numId="2" w16cid:durableId="1311517390">
-    <w:abstractNumId w:val="6"/>
+    <w:abstractNumId w:val="7"/>
   </w:num>
   <w:num w:numId="3" w16cid:durableId="1197623068">
     <w:abstractNumId w:val="0"/>
   </w:num>
   <w:num w:numId="4" w16cid:durableId="454445759">
-    <w:abstractNumId w:val="7"/>
+    <w:abstractNumId w:val="8"/>
   </w:num>
   <w:num w:numId="5" w16cid:durableId="922373305">
     <w:abstractNumId w:val="1"/>
   </w:num>
   <w:num w:numId="6" w16cid:durableId="1104838564">
-    <w:abstractNumId w:val="4"/>
+    <w:abstractNumId w:val="5"/>
   </w:num>
   <w:num w:numId="7" w16cid:durableId="1558516900">
     <w:abstractNumId w:val="2"/>
   </w:num>
   <w:num w:numId="8" w16cid:durableId="1042094213">
+    <w:abstractNumId w:val="4"/>
+  </w:num>
+  <w:num w:numId="9" w16cid:durableId="1594976390">
+    <w:abstractNumId w:val="10"/>
+  </w:num>
+  <w:num w:numId="10" w16cid:durableId="957031161">
     <w:abstractNumId w:val="3"/>
   </w:num>
-  <w:num w:numId="9" w16cid:durableId="1594976390">
-    <w:abstractNumId w:val="8"/>
+  <w:num w:numId="11" w16cid:durableId="704331453">
+    <w:abstractNumId w:val="9"/>
   </w:num>
 </w:numbering>
 </file>

</xml_diff>

<commit_message>
update word ajout ratio gain axis
</commit_message>
<xml_diff>
--- a/docs/Note projet annuel Alpaca.docx
+++ b/docs/Note projet annuel Alpaca.docx
@@ -2445,19 +2445,6 @@
       <w:r>
         <w:t>) mais le modèle n’est pas encore arrivé à convergence.</w:t>
       </w:r>
-    </w:p>
-    <w:p>
-      <w:pPr>
-        <w:spacing w:before="100" w:beforeAutospacing="1" w:after="100" w:afterAutospacing="1" w:line="240" w:lineRule="auto"/>
-        <w:rPr>
-          <w:rFonts w:ascii="Times New Roman" w:eastAsia="Times New Roman" w:hAnsi="Times New Roman" w:cs="Times New Roman"/>
-          <w:kern w:val="0"/>
-          <w:sz w:val="24"/>
-          <w:szCs w:val="24"/>
-          <w:lang w:eastAsia="fr-FR"/>
-          <w14:ligatures w14:val="none"/>
-        </w:rPr>
-      </w:pPr>
       <w:r>
         <w:rPr>
           <w:rFonts w:ascii="Times New Roman" w:eastAsia="Times New Roman" w:hAnsi="Times New Roman" w:cs="Times New Roman"/>
@@ -2469,10 +2456,10 @@
           <w14:ligatures w14:val="none"/>
         </w:rPr>
         <w:drawing>
-          <wp:inline distT="0" distB="0" distL="0" distR="0" wp14:anchorId="2EE10FD8" wp14:editId="31FBB870">
-            <wp:extent cx="5440556" cy="3261815"/>
-            <wp:effectExtent l="0" t="0" r="8255" b="0"/>
-            <wp:docPr id="1394423340" name="Image 2" descr="Une image contenant texte, ligne, Tracé, Police&#10;&#10;Description générée automatiquement"/>
+          <wp:inline distT="0" distB="0" distL="0" distR="0" wp14:anchorId="5FD6C74F" wp14:editId="3A2A9256">
+            <wp:extent cx="5760720" cy="3453765"/>
+            <wp:effectExtent l="0" t="0" r="0" b="0"/>
+            <wp:docPr id="158145966" name="Image 2" descr="Une image contenant texte, ligne, Tracé, Police&#10;&#10;Description générée automatiquement"/>
             <wp:cNvGraphicFramePr>
               <a:graphicFrameLocks xmlns:a="http://schemas.openxmlformats.org/drawingml/2006/main" noChangeAspect="1"/>
             </wp:cNvGraphicFramePr>
@@ -2480,7 +2467,7 @@
               <a:graphicData uri="http://schemas.openxmlformats.org/drawingml/2006/picture">
                 <pic:pic xmlns:pic="http://schemas.openxmlformats.org/drawingml/2006/picture">
                   <pic:nvPicPr>
-                    <pic:cNvPr id="1394423340" name="Image 2" descr="Une image contenant texte, ligne, Tracé, Police&#10;&#10;Description générée automatiquement"/>
+                    <pic:cNvPr id="158145966" name="Image 2" descr="Une image contenant texte, ligne, Tracé, Police&#10;&#10;Description générée automatiquement"/>
                     <pic:cNvPicPr>
                       <a:picLocks noChangeAspect="1" noChangeArrowheads="1"/>
                     </pic:cNvPicPr>
@@ -2501,7 +2488,7 @@
                   <pic:spPr bwMode="auto">
                     <a:xfrm>
                       <a:off x="0" y="0"/>
-                      <a:ext cx="5443797" cy="3263758"/>
+                      <a:ext cx="5760720" cy="3453765"/>
                     </a:xfrm>
                     <a:prstGeom prst="rect">
                       <a:avLst/>
@@ -2647,19 +2634,6 @@
       <w:r>
         <w:t xml:space="preserve"> équivalent. Le modèle n’a pas totalement convergé, et la récompense pourrait potentiellement être encore plus élevée.</w:t>
       </w:r>
-    </w:p>
-    <w:p>
-      <w:pPr>
-        <w:spacing w:before="100" w:beforeAutospacing="1" w:after="100" w:afterAutospacing="1" w:line="240" w:lineRule="auto"/>
-        <w:rPr>
-          <w:rFonts w:ascii="Times New Roman" w:eastAsia="Times New Roman" w:hAnsi="Times New Roman" w:cs="Times New Roman"/>
-          <w:kern w:val="0"/>
-          <w:sz w:val="24"/>
-          <w:szCs w:val="24"/>
-          <w:lang w:eastAsia="fr-FR"/>
-          <w14:ligatures w14:val="none"/>
-        </w:rPr>
-      </w:pPr>
       <w:r>
         <w:rPr>
           <w:rFonts w:ascii="Times New Roman" w:eastAsia="Times New Roman" w:hAnsi="Times New Roman" w:cs="Times New Roman"/>
@@ -2671,10 +2645,10 @@
           <w14:ligatures w14:val="none"/>
         </w:rPr>
         <w:drawing>
-          <wp:inline distT="0" distB="0" distL="0" distR="0" wp14:anchorId="2F96FF03" wp14:editId="2BF6DC89">
+          <wp:inline distT="0" distB="0" distL="0" distR="0" wp14:anchorId="5D554B73" wp14:editId="1309F4CA">
             <wp:extent cx="5760720" cy="3453765"/>
             <wp:effectExtent l="0" t="0" r="0" b="0"/>
-            <wp:docPr id="1720397110" name="Image 3" descr="Une image contenant texte, Tracé, ligne, diagramme&#10;&#10;Description générée automatiquement"/>
+            <wp:docPr id="711264957" name="Image 1" descr="Une image contenant texte, ligne, Tracé, diagramme&#10;&#10;Description générée automatiquement"/>
             <wp:cNvGraphicFramePr>
               <a:graphicFrameLocks xmlns:a="http://schemas.openxmlformats.org/drawingml/2006/main" noChangeAspect="1"/>
             </wp:cNvGraphicFramePr>
@@ -2682,7 +2656,7 @@
               <a:graphicData uri="http://schemas.openxmlformats.org/drawingml/2006/picture">
                 <pic:pic xmlns:pic="http://schemas.openxmlformats.org/drawingml/2006/picture">
                   <pic:nvPicPr>
-                    <pic:cNvPr id="1720397110" name="Image 3" descr="Une image contenant texte, Tracé, ligne, diagramme&#10;&#10;Description générée automatiquement"/>
+                    <pic:cNvPr id="711264957" name="Image 1" descr="Une image contenant texte, ligne, Tracé, diagramme&#10;&#10;Description générée automatiquement"/>
                     <pic:cNvPicPr>
                       <a:picLocks noChangeAspect="1" noChangeArrowheads="1"/>
                     </pic:cNvPicPr>
@@ -2730,7 +2704,21 @@
       </w:r>
       <w:proofErr w:type="spellEnd"/>
       <w:r>
-        <w:t>, qui correspond à l'évolution du prix de l'action sur la même période. Nous avons relancé l'entraînement une deuxième fois pour confirmer que ces résultats ne sont pas dus au hasard.</w:t>
+        <w:t xml:space="preserve">, qui correspond à l'évolution du prix de l'action sur la même période. </w:t>
+      </w:r>
+      <w:r>
+        <w:t xml:space="preserve">On atteint une augmentation de 150% en 1an et 4 mois et de 30% pour la </w:t>
+      </w:r>
+      <w:proofErr w:type="spellStart"/>
+      <w:r>
+        <w:t>baseline</w:t>
+      </w:r>
+      <w:proofErr w:type="spellEnd"/>
+      <w:r>
+        <w:t xml:space="preserve">. </w:t>
+      </w:r>
+      <w:r>
+        <w:t>Nous avons relancé l'entraînement une deuxième fois pour confirmer que ces résultats ne sont pas dus au hasard.</w:t>
       </w:r>
     </w:p>
     <w:p>
@@ -5376,6 +5364,7 @@
   <w:style w:type="character" w:default="1" w:styleId="Policepardfaut">
     <w:name w:val="Default Paragraph Font"/>
     <w:uiPriority w:val="1"/>
+    <w:semiHidden/>
     <w:unhideWhenUsed/>
   </w:style>
   <w:style w:type="table" w:default="1" w:styleId="TableauNormal">

</xml_diff>